<commit_message>
Requerimientos pros wow superyo
</commit_message>
<xml_diff>
--- a/docs/Requerimientos.docx
+++ b/docs/Requerimientos.docx
@@ -201,6 +201,33 @@
               </w:rPr>
               <w:t xml:space="preserve"> </w:t>
             </w:r>
+            <w:r>
+              <w:rPr>
+                <w:rFonts w:ascii="Times New Roman" w:hAnsi="Times New Roman" w:cs="Times New Roman"/>
+                <w:color w:val="000000"/>
+                <w:sz w:val="24"/>
+                <w:szCs w:val="24"/>
+              </w:rPr>
+              <w:t xml:space="preserve">Permite </w:t>
+            </w:r>
+            <w:r>
+              <w:rPr>
+                <w:rFonts w:ascii="Times New Roman" w:hAnsi="Times New Roman" w:cs="Times New Roman"/>
+                <w:color w:val="000000"/>
+                <w:sz w:val="24"/>
+                <w:szCs w:val="24"/>
+              </w:rPr>
+              <w:t>añadir un nuevo usuario a la aplicación por medio de sus datos</w:t>
+            </w:r>
+            <w:r>
+              <w:rPr>
+                <w:rFonts w:ascii="Times New Roman" w:hAnsi="Times New Roman" w:cs="Times New Roman"/>
+                <w:color w:val="000000"/>
+                <w:sz w:val="24"/>
+                <w:szCs w:val="24"/>
+              </w:rPr>
+              <w:t>.</w:t>
+            </w:r>
           </w:p>
         </w:tc>
       </w:tr>
@@ -284,6 +311,187 @@
                 <w:szCs w:val="24"/>
               </w:rPr>
             </w:pPr>
+            <w:r>
+              <w:rPr>
+                <w:rFonts w:ascii="Times New Roman" w:eastAsia="Calibri" w:hAnsi="Times New Roman" w:cs="Times New Roman"/>
+                <w:sz w:val="24"/>
+                <w:szCs w:val="24"/>
+              </w:rPr>
+              <w:t>-</w:t>
+            </w:r>
+            <w:r>
+              <w:rPr>
+                <w:rFonts w:ascii="Times New Roman" w:eastAsia="Calibri" w:hAnsi="Times New Roman" w:cs="Times New Roman"/>
+                <w:sz w:val="24"/>
+                <w:szCs w:val="24"/>
+              </w:rPr>
+              <w:t>Nombre</w:t>
+            </w:r>
+            <w:r>
+              <w:rPr>
+                <w:rFonts w:ascii="Times New Roman" w:eastAsia="Calibri" w:hAnsi="Times New Roman" w:cs="Times New Roman"/>
+                <w:sz w:val="24"/>
+                <w:szCs w:val="24"/>
+              </w:rPr>
+              <w:t>.</w:t>
+            </w:r>
+          </w:p>
+          <w:p>
+            <w:pPr>
+              <w:pBdr>
+                <w:top w:val="nil"/>
+                <w:left w:val="nil"/>
+                <w:bottom w:val="nil"/>
+                <w:right w:val="nil"/>
+                <w:between w:val="nil"/>
+              </w:pBdr>
+              <w:spacing w:after="100"/>
+              <w:rPr>
+                <w:rFonts w:ascii="Times New Roman" w:eastAsia="Calibri" w:hAnsi="Times New Roman" w:cs="Times New Roman"/>
+                <w:sz w:val="24"/>
+                <w:szCs w:val="24"/>
+              </w:rPr>
+            </w:pPr>
+            <w:r>
+              <w:rPr>
+                <w:rFonts w:ascii="Times New Roman" w:eastAsia="Calibri" w:hAnsi="Times New Roman" w:cs="Times New Roman"/>
+                <w:sz w:val="24"/>
+                <w:szCs w:val="24"/>
+              </w:rPr>
+              <w:t>-Correo</w:t>
+            </w:r>
+            <w:r>
+              <w:rPr>
+                <w:rFonts w:ascii="Times New Roman" w:eastAsia="Calibri" w:hAnsi="Times New Roman" w:cs="Times New Roman"/>
+                <w:sz w:val="24"/>
+                <w:szCs w:val="24"/>
+              </w:rPr>
+              <w:t>.</w:t>
+            </w:r>
+          </w:p>
+          <w:p>
+            <w:pPr>
+              <w:pBdr>
+                <w:top w:val="nil"/>
+                <w:left w:val="nil"/>
+                <w:bottom w:val="nil"/>
+                <w:right w:val="nil"/>
+                <w:between w:val="nil"/>
+              </w:pBdr>
+              <w:spacing w:after="100"/>
+              <w:rPr>
+                <w:rFonts w:ascii="Times New Roman" w:eastAsia="Calibri" w:hAnsi="Times New Roman" w:cs="Times New Roman"/>
+                <w:sz w:val="24"/>
+                <w:szCs w:val="24"/>
+              </w:rPr>
+            </w:pPr>
+            <w:r>
+              <w:rPr>
+                <w:rFonts w:ascii="Times New Roman" w:eastAsia="Calibri" w:hAnsi="Times New Roman" w:cs="Times New Roman"/>
+                <w:sz w:val="24"/>
+                <w:szCs w:val="24"/>
+              </w:rPr>
+              <w:t>-Número de contacto</w:t>
+            </w:r>
+            <w:r>
+              <w:rPr>
+                <w:rFonts w:ascii="Times New Roman" w:eastAsia="Calibri" w:hAnsi="Times New Roman" w:cs="Times New Roman"/>
+                <w:sz w:val="24"/>
+                <w:szCs w:val="24"/>
+              </w:rPr>
+              <w:t>.</w:t>
+            </w:r>
+          </w:p>
+          <w:p>
+            <w:pPr>
+              <w:pBdr>
+                <w:top w:val="nil"/>
+                <w:left w:val="nil"/>
+                <w:bottom w:val="nil"/>
+                <w:right w:val="nil"/>
+                <w:between w:val="nil"/>
+              </w:pBdr>
+              <w:spacing w:after="100"/>
+              <w:rPr>
+                <w:rFonts w:ascii="Times New Roman" w:eastAsia="Calibri" w:hAnsi="Times New Roman" w:cs="Times New Roman"/>
+                <w:sz w:val="24"/>
+                <w:szCs w:val="24"/>
+              </w:rPr>
+            </w:pPr>
+            <w:r>
+              <w:rPr>
+                <w:rFonts w:ascii="Times New Roman" w:eastAsia="Calibri" w:hAnsi="Times New Roman" w:cs="Times New Roman"/>
+                <w:sz w:val="24"/>
+                <w:szCs w:val="24"/>
+              </w:rPr>
+              <w:t>-Edad</w:t>
+            </w:r>
+            <w:r>
+              <w:rPr>
+                <w:rFonts w:ascii="Times New Roman" w:eastAsia="Calibri" w:hAnsi="Times New Roman" w:cs="Times New Roman"/>
+                <w:sz w:val="24"/>
+                <w:szCs w:val="24"/>
+              </w:rPr>
+              <w:t>.</w:t>
+            </w:r>
+          </w:p>
+          <w:p>
+            <w:pPr>
+              <w:pBdr>
+                <w:top w:val="nil"/>
+                <w:left w:val="nil"/>
+                <w:bottom w:val="nil"/>
+                <w:right w:val="nil"/>
+                <w:between w:val="nil"/>
+              </w:pBdr>
+              <w:spacing w:after="100"/>
+              <w:rPr>
+                <w:rFonts w:ascii="Times New Roman" w:eastAsia="Calibri" w:hAnsi="Times New Roman" w:cs="Times New Roman"/>
+                <w:sz w:val="24"/>
+                <w:szCs w:val="24"/>
+              </w:rPr>
+            </w:pPr>
+            <w:r>
+              <w:rPr>
+                <w:rFonts w:ascii="Times New Roman" w:eastAsia="Calibri" w:hAnsi="Times New Roman" w:cs="Times New Roman"/>
+                <w:sz w:val="24"/>
+                <w:szCs w:val="24"/>
+              </w:rPr>
+              <w:t>-Número de identificación</w:t>
+            </w:r>
+            <w:r>
+              <w:rPr>
+                <w:rFonts w:ascii="Times New Roman" w:eastAsia="Calibri" w:hAnsi="Times New Roman" w:cs="Times New Roman"/>
+                <w:sz w:val="24"/>
+                <w:szCs w:val="24"/>
+              </w:rPr>
+              <w:t>.</w:t>
+            </w:r>
+          </w:p>
+          <w:p>
+            <w:pPr>
+              <w:pBdr>
+                <w:top w:val="nil"/>
+                <w:left w:val="nil"/>
+                <w:bottom w:val="nil"/>
+                <w:right w:val="nil"/>
+                <w:between w:val="nil"/>
+              </w:pBdr>
+              <w:spacing w:after="100"/>
+              <w:rPr>
+                <w:rFonts w:ascii="Times New Roman" w:eastAsia="Calibri" w:hAnsi="Times New Roman" w:cs="Times New Roman"/>
+                <w:sz w:val="24"/>
+                <w:szCs w:val="24"/>
+              </w:rPr>
+            </w:pPr>
+            <w:r>
+              <w:rPr>
+                <w:rFonts w:ascii="Times New Roman" w:eastAsia="Calibri" w:hAnsi="Times New Roman" w:cs="Times New Roman"/>
+                <w:sz w:val="24"/>
+                <w:szCs w:val="24"/>
+              </w:rPr>
+              <w:t>-Contraseña.</w:t>
+            </w:r>
           </w:p>
         </w:tc>
       </w:tr>
@@ -368,6 +576,24 @@
                 <w:szCs w:val="24"/>
               </w:rPr>
             </w:pPr>
+            <w:r>
+              <w:rPr>
+                <w:rFonts w:ascii="Times New Roman" w:hAnsi="Times New Roman" w:cs="Times New Roman"/>
+                <w:color w:val="000000"/>
+                <w:sz w:val="24"/>
+                <w:szCs w:val="24"/>
+              </w:rPr>
+              <w:t>Un nuevo usuario se añade a</w:t>
+            </w:r>
+            <w:r>
+              <w:rPr>
+                <w:rFonts w:ascii="Times New Roman" w:hAnsi="Times New Roman" w:cs="Times New Roman"/>
+                <w:color w:val="000000"/>
+                <w:sz w:val="24"/>
+                <w:szCs w:val="24"/>
+              </w:rPr>
+              <w:t xml:space="preserve"> la base de datos de la aplicación.</w:t>
+            </w:r>
           </w:p>
         </w:tc>
       </w:tr>
@@ -580,6 +806,15 @@
               </w:rPr>
               <w:t xml:space="preserve"> </w:t>
             </w:r>
+            <w:r>
+              <w:rPr>
+                <w:rFonts w:ascii="Times New Roman" w:hAnsi="Times New Roman" w:cs="Times New Roman"/>
+                <w:color w:val="000000"/>
+                <w:sz w:val="24"/>
+                <w:szCs w:val="24"/>
+              </w:rPr>
+              <w:t>Permite a un usuario ya registrado acceder a la aplicación con su cuenta.</w:t>
+            </w:r>
           </w:p>
         </w:tc>
       </w:tr>
@@ -663,6 +898,47 @@
                 <w:szCs w:val="24"/>
               </w:rPr>
             </w:pPr>
+            <w:r>
+              <w:rPr>
+                <w:rFonts w:ascii="Times New Roman" w:eastAsia="Calibri" w:hAnsi="Times New Roman" w:cs="Times New Roman"/>
+                <w:sz w:val="24"/>
+                <w:szCs w:val="24"/>
+              </w:rPr>
+              <w:t>-</w:t>
+            </w:r>
+            <w:r>
+              <w:rPr>
+                <w:rFonts w:ascii="Times New Roman" w:eastAsia="Calibri" w:hAnsi="Times New Roman" w:cs="Times New Roman"/>
+                <w:sz w:val="24"/>
+                <w:szCs w:val="24"/>
+              </w:rPr>
+              <w:t>Correo.</w:t>
+            </w:r>
+          </w:p>
+          <w:p>
+            <w:pPr>
+              <w:pBdr>
+                <w:top w:val="nil"/>
+                <w:left w:val="nil"/>
+                <w:bottom w:val="nil"/>
+                <w:right w:val="nil"/>
+                <w:between w:val="nil"/>
+              </w:pBdr>
+              <w:spacing w:after="100"/>
+              <w:rPr>
+                <w:rFonts w:ascii="Times New Roman" w:eastAsia="Calibri" w:hAnsi="Times New Roman" w:cs="Times New Roman"/>
+                <w:sz w:val="24"/>
+                <w:szCs w:val="24"/>
+              </w:rPr>
+            </w:pPr>
+            <w:r>
+              <w:rPr>
+                <w:rFonts w:ascii="Times New Roman" w:eastAsia="Calibri" w:hAnsi="Times New Roman" w:cs="Times New Roman"/>
+                <w:sz w:val="24"/>
+                <w:szCs w:val="24"/>
+              </w:rPr>
+              <w:t>-Contraseña.</w:t>
+            </w:r>
           </w:p>
         </w:tc>
       </w:tr>
@@ -747,6 +1023,15 @@
                 <w:szCs w:val="24"/>
               </w:rPr>
             </w:pPr>
+            <w:r>
+              <w:rPr>
+                <w:rFonts w:ascii="Times New Roman" w:hAnsi="Times New Roman" w:cs="Times New Roman"/>
+                <w:color w:val="000000"/>
+                <w:sz w:val="24"/>
+                <w:szCs w:val="24"/>
+              </w:rPr>
+              <w:t>El usuario accede a la aplicación con su cuenta previamente registrada.</w:t>
+            </w:r>
           </w:p>
         </w:tc>
       </w:tr>
@@ -949,6 +1234,15 @@
               </w:rPr>
               <w:t xml:space="preserve"> </w:t>
             </w:r>
+            <w:r>
+              <w:rPr>
+                <w:rFonts w:ascii="Times New Roman" w:hAnsi="Times New Roman" w:cs="Times New Roman"/>
+                <w:color w:val="000000"/>
+                <w:sz w:val="24"/>
+                <w:szCs w:val="24"/>
+              </w:rPr>
+              <w:t>Permite ordenar los hoteles disponibles en la aplicación según la preferencia escogida por el usuario.</w:t>
+            </w:r>
           </w:p>
         </w:tc>
       </w:tr>
@@ -1116,6 +1410,24 @@
                 <w:szCs w:val="24"/>
               </w:rPr>
             </w:pPr>
+            <w:r>
+              <w:rPr>
+                <w:rFonts w:ascii="Times New Roman" w:hAnsi="Times New Roman" w:cs="Times New Roman"/>
+                <w:color w:val="000000"/>
+                <w:sz w:val="24"/>
+                <w:szCs w:val="24"/>
+              </w:rPr>
+              <w:t xml:space="preserve">La lista de hoteles se muestra ordenada </w:t>
+            </w:r>
+            <w:r>
+              <w:rPr>
+                <w:rFonts w:ascii="Times New Roman" w:hAnsi="Times New Roman" w:cs="Times New Roman"/>
+                <w:color w:val="000000"/>
+                <w:sz w:val="24"/>
+                <w:szCs w:val="24"/>
+              </w:rPr>
+              <w:t>según la opción escogida por el usuario.</w:t>
+            </w:r>
           </w:p>
         </w:tc>
       </w:tr>
@@ -1328,6 +1640,24 @@
               </w:rPr>
               <w:t xml:space="preserve"> </w:t>
             </w:r>
+            <w:r>
+              <w:rPr>
+                <w:rFonts w:ascii="Times New Roman" w:hAnsi="Times New Roman" w:cs="Times New Roman"/>
+                <w:color w:val="000000"/>
+                <w:sz w:val="24"/>
+                <w:szCs w:val="24"/>
+              </w:rPr>
+              <w:t>Permite buscar</w:t>
+            </w:r>
+            <w:r>
+              <w:rPr>
+                <w:rFonts w:ascii="Times New Roman" w:hAnsi="Times New Roman" w:cs="Times New Roman"/>
+                <w:color w:val="000000"/>
+                <w:sz w:val="24"/>
+                <w:szCs w:val="24"/>
+              </w:rPr>
+              <w:t xml:space="preserve"> la habitación con las especificaciones indicadas por el usuario entre los diferentes hoteles que dispongan de estos.</w:t>
+            </w:r>
           </w:p>
         </w:tc>
       </w:tr>
@@ -1495,6 +1825,33 @@
                 <w:szCs w:val="24"/>
               </w:rPr>
             </w:pPr>
+            <w:r>
+              <w:rPr>
+                <w:rFonts w:ascii="Times New Roman" w:hAnsi="Times New Roman" w:cs="Times New Roman"/>
+                <w:color w:val="000000"/>
+                <w:sz w:val="24"/>
+                <w:szCs w:val="24"/>
+              </w:rPr>
+              <w:t>Muestra l</w:t>
+            </w:r>
+            <w:r>
+              <w:rPr>
+                <w:rFonts w:ascii="Times New Roman" w:hAnsi="Times New Roman" w:cs="Times New Roman"/>
+                <w:color w:val="000000"/>
+                <w:sz w:val="24"/>
+                <w:szCs w:val="24"/>
+              </w:rPr>
+              <w:t>a lista de hoteles que cumplen con las especificaciones</w:t>
+            </w:r>
+            <w:r>
+              <w:rPr>
+                <w:rFonts w:ascii="Times New Roman" w:hAnsi="Times New Roman" w:cs="Times New Roman"/>
+                <w:color w:val="000000"/>
+                <w:sz w:val="24"/>
+                <w:szCs w:val="24"/>
+              </w:rPr>
+              <w:t>.</w:t>
+            </w:r>
           </w:p>
         </w:tc>
       </w:tr>
@@ -1677,6 +2034,7 @@
                 <w:sz w:val="24"/>
                 <w:szCs w:val="24"/>
               </w:rPr>
+              <w:lastRenderedPageBreak/>
               <w:t>Resumen</w:t>
             </w:r>
           </w:p>
@@ -1716,6 +2074,60 @@
                 <w:szCs w:val="24"/>
               </w:rPr>
               <w:t xml:space="preserve"> </w:t>
+            </w:r>
+            <w:r>
+              <w:rPr>
+                <w:rFonts w:ascii="Times New Roman" w:hAnsi="Times New Roman" w:cs="Times New Roman"/>
+                <w:color w:val="000000"/>
+                <w:sz w:val="24"/>
+                <w:szCs w:val="24"/>
+              </w:rPr>
+              <w:t>Permite filtra</w:t>
+            </w:r>
+            <w:r>
+              <w:rPr>
+                <w:rFonts w:ascii="Times New Roman" w:hAnsi="Times New Roman" w:cs="Times New Roman"/>
+                <w:color w:val="000000"/>
+                <w:sz w:val="24"/>
+                <w:szCs w:val="24"/>
+              </w:rPr>
+              <w:t xml:space="preserve">r la lista de hoteles </w:t>
+            </w:r>
+            <w:r>
+              <w:rPr>
+                <w:rFonts w:ascii="Times New Roman" w:hAnsi="Times New Roman" w:cs="Times New Roman"/>
+                <w:color w:val="000000"/>
+                <w:sz w:val="24"/>
+                <w:szCs w:val="24"/>
+              </w:rPr>
+              <w:t>de acuerdo con el/los</w:t>
+            </w:r>
+            <w:r>
+              <w:rPr>
+                <w:rFonts w:ascii="Times New Roman" w:hAnsi="Times New Roman" w:cs="Times New Roman"/>
+                <w:color w:val="000000"/>
+                <w:sz w:val="24"/>
+                <w:szCs w:val="24"/>
+              </w:rPr>
+              <w:t xml:space="preserve"> atributo</w:t>
+            </w:r>
+            <w:r>
+              <w:rPr>
+                <w:rFonts w:ascii="Times New Roman" w:hAnsi="Times New Roman" w:cs="Times New Roman"/>
+                <w:color w:val="000000"/>
+                <w:sz w:val="24"/>
+                <w:szCs w:val="24"/>
+              </w:rPr>
+              <w:t>/s</w:t>
+            </w:r>
+            <w:r>
+              <w:rPr>
+                <w:rFonts w:ascii="Times New Roman" w:hAnsi="Times New Roman" w:cs="Times New Roman"/>
+                <w:color w:val="000000"/>
+                <w:sz w:val="24"/>
+                <w:szCs w:val="24"/>
+              </w:rPr>
+              <w:t xml:space="preserve"> especificado por el usuario.</w:t>
             </w:r>
           </w:p>
         </w:tc>
@@ -1884,6 +2296,24 @@
                 <w:szCs w:val="24"/>
               </w:rPr>
             </w:pPr>
+            <w:r>
+              <w:rPr>
+                <w:rFonts w:ascii="Times New Roman" w:hAnsi="Times New Roman" w:cs="Times New Roman"/>
+                <w:color w:val="000000"/>
+                <w:sz w:val="24"/>
+                <w:szCs w:val="24"/>
+              </w:rPr>
+              <w:t>Muestra la lista de hoteles que cum</w:t>
+            </w:r>
+            <w:r>
+              <w:rPr>
+                <w:rFonts w:ascii="Times New Roman" w:hAnsi="Times New Roman" w:cs="Times New Roman"/>
+                <w:color w:val="000000"/>
+                <w:sz w:val="24"/>
+                <w:szCs w:val="24"/>
+              </w:rPr>
+              <w:t>plen con el/los atributos anteriormente especificados.</w:t>
+            </w:r>
           </w:p>
         </w:tc>
       </w:tr>
@@ -2096,6 +2526,24 @@
               </w:rPr>
               <w:t xml:space="preserve"> </w:t>
             </w:r>
+            <w:r>
+              <w:rPr>
+                <w:rFonts w:ascii="Times New Roman" w:hAnsi="Times New Roman" w:cs="Times New Roman"/>
+                <w:color w:val="000000"/>
+                <w:sz w:val="24"/>
+                <w:szCs w:val="24"/>
+              </w:rPr>
+              <w:t xml:space="preserve">Permite reservar </w:t>
+            </w:r>
+            <w:r>
+              <w:rPr>
+                <w:rFonts w:ascii="Times New Roman" w:hAnsi="Times New Roman" w:cs="Times New Roman"/>
+                <w:color w:val="000000"/>
+                <w:sz w:val="24"/>
+                <w:szCs w:val="24"/>
+              </w:rPr>
+              <w:t>la habitación escogida en el hotel escogido por el usuario</w:t>
+            </w:r>
           </w:p>
         </w:tc>
       </w:tr>
@@ -2143,6 +2591,1592 @@
                 <w:sz w:val="24"/>
                 <w:szCs w:val="24"/>
               </w:rPr>
+              <w:t>Entradas</w:t>
+            </w:r>
+          </w:p>
+        </w:tc>
+      </w:tr>
+      <w:tr>
+        <w:trPr>
+          <w:jc w:val="center"/>
+        </w:trPr>
+        <w:tc>
+          <w:tcPr>
+            <w:tcW w:w="9847" w:type="dxa"/>
+            <w:gridSpan w:val="2"/>
+            <w:tcBorders>
+              <w:top w:val="single" w:sz="4" w:space="0" w:color="000000"/>
+              <w:left w:val="single" w:sz="4" w:space="0" w:color="000000"/>
+              <w:bottom w:val="single" w:sz="4" w:space="0" w:color="000000"/>
+              <w:right w:val="single" w:sz="4" w:space="0" w:color="000000"/>
+            </w:tcBorders>
+          </w:tcPr>
+          <w:p>
+            <w:pPr>
+              <w:pBdr>
+                <w:top w:val="nil"/>
+                <w:left w:val="nil"/>
+                <w:bottom w:val="nil"/>
+                <w:right w:val="nil"/>
+                <w:between w:val="nil"/>
+              </w:pBdr>
+              <w:spacing w:after="100"/>
+              <w:rPr>
+                <w:rFonts w:ascii="Times New Roman" w:eastAsia="Calibri" w:hAnsi="Times New Roman" w:cs="Times New Roman"/>
+                <w:sz w:val="24"/>
+                <w:szCs w:val="24"/>
+              </w:rPr>
+            </w:pPr>
+            <w:r>
+              <w:rPr>
+                <w:rFonts w:ascii="Times New Roman" w:eastAsia="Calibri" w:hAnsi="Times New Roman" w:cs="Times New Roman"/>
+                <w:sz w:val="24"/>
+                <w:szCs w:val="24"/>
+              </w:rPr>
+              <w:t>-Fecha de entrada.</w:t>
+            </w:r>
+          </w:p>
+          <w:p>
+            <w:pPr>
+              <w:pBdr>
+                <w:top w:val="nil"/>
+                <w:left w:val="nil"/>
+                <w:bottom w:val="nil"/>
+                <w:right w:val="nil"/>
+                <w:between w:val="nil"/>
+              </w:pBdr>
+              <w:spacing w:after="100"/>
+              <w:rPr>
+                <w:rFonts w:ascii="Times New Roman" w:eastAsia="Calibri" w:hAnsi="Times New Roman" w:cs="Times New Roman"/>
+                <w:sz w:val="24"/>
+                <w:szCs w:val="24"/>
+              </w:rPr>
+            </w:pPr>
+            <w:r>
+              <w:rPr>
+                <w:rFonts w:ascii="Times New Roman" w:eastAsia="Calibri" w:hAnsi="Times New Roman" w:cs="Times New Roman"/>
+                <w:sz w:val="24"/>
+                <w:szCs w:val="24"/>
+              </w:rPr>
+              <w:t>-Fecha de salida.</w:t>
+            </w:r>
+          </w:p>
+        </w:tc>
+      </w:tr>
+      <w:tr>
+        <w:trPr>
+          <w:trHeight w:val="300"/>
+          <w:jc w:val="center"/>
+        </w:trPr>
+        <w:tc>
+          <w:tcPr>
+            <w:tcW w:w="9847" w:type="dxa"/>
+            <w:gridSpan w:val="2"/>
+            <w:tcBorders>
+              <w:top w:val="single" w:sz="4" w:space="0" w:color="000000"/>
+              <w:left w:val="single" w:sz="4" w:space="0" w:color="000000"/>
+              <w:bottom w:val="single" w:sz="4" w:space="0" w:color="000000"/>
+              <w:right w:val="single" w:sz="4" w:space="0" w:color="000000"/>
+            </w:tcBorders>
+            <w:shd w:val="clear" w:color="auto" w:fill="737373"/>
+            <w:vAlign w:val="center"/>
+          </w:tcPr>
+          <w:p>
+            <w:pPr>
+              <w:pBdr>
+                <w:top w:val="nil"/>
+                <w:left w:val="nil"/>
+                <w:bottom w:val="nil"/>
+                <w:right w:val="nil"/>
+                <w:between w:val="nil"/>
+              </w:pBdr>
+              <w:spacing w:after="100"/>
+              <w:rPr>
+                <w:rFonts w:ascii="Times New Roman" w:hAnsi="Times New Roman" w:cs="Times New Roman"/>
+                <w:b/>
+                <w:color w:val="FFFFFF"/>
+                <w:sz w:val="24"/>
+                <w:szCs w:val="24"/>
+              </w:rPr>
+            </w:pPr>
+            <w:r>
+              <w:rPr>
+                <w:rFonts w:ascii="Times New Roman" w:hAnsi="Times New Roman" w:cs="Times New Roman"/>
+                <w:b/>
+                <w:color w:val="FFFFFF"/>
+                <w:sz w:val="24"/>
+                <w:szCs w:val="24"/>
+              </w:rPr>
+              <w:t>Resultados</w:t>
+            </w:r>
+          </w:p>
+        </w:tc>
+      </w:tr>
+      <w:tr>
+        <w:trPr>
+          <w:jc w:val="center"/>
+        </w:trPr>
+        <w:tc>
+          <w:tcPr>
+            <w:tcW w:w="9847" w:type="dxa"/>
+            <w:gridSpan w:val="2"/>
+            <w:tcBorders>
+              <w:top w:val="single" w:sz="4" w:space="0" w:color="000000"/>
+              <w:left w:val="single" w:sz="4" w:space="0" w:color="000000"/>
+              <w:bottom w:val="single" w:sz="4" w:space="0" w:color="000000"/>
+              <w:right w:val="single" w:sz="4" w:space="0" w:color="000000"/>
+            </w:tcBorders>
+          </w:tcPr>
+          <w:p>
+            <w:pPr>
+              <w:pBdr>
+                <w:top w:val="nil"/>
+                <w:left w:val="nil"/>
+                <w:bottom w:val="nil"/>
+                <w:right w:val="nil"/>
+                <w:between w:val="nil"/>
+              </w:pBdr>
+              <w:spacing w:after="100"/>
+              <w:rPr>
+                <w:rFonts w:ascii="Times New Roman" w:hAnsi="Times New Roman" w:cs="Times New Roman"/>
+                <w:color w:val="000000"/>
+                <w:sz w:val="24"/>
+                <w:szCs w:val="24"/>
+              </w:rPr>
+            </w:pPr>
+            <w:r>
+              <w:rPr>
+                <w:rFonts w:ascii="Times New Roman" w:hAnsi="Times New Roman" w:cs="Times New Roman"/>
+                <w:color w:val="000000"/>
+                <w:sz w:val="24"/>
+                <w:szCs w:val="24"/>
+              </w:rPr>
+              <w:t>La habitación queda reservada</w:t>
+            </w:r>
+            <w:r>
+              <w:rPr>
+                <w:rFonts w:ascii="Times New Roman" w:hAnsi="Times New Roman" w:cs="Times New Roman"/>
+                <w:color w:val="000000"/>
+                <w:sz w:val="24"/>
+                <w:szCs w:val="24"/>
+              </w:rPr>
+              <w:t xml:space="preserve"> y registrada en la cuenta</w:t>
+            </w:r>
+            <w:r>
+              <w:rPr>
+                <w:rFonts w:ascii="Times New Roman" w:hAnsi="Times New Roman" w:cs="Times New Roman"/>
+                <w:color w:val="000000"/>
+                <w:sz w:val="24"/>
+                <w:szCs w:val="24"/>
+              </w:rPr>
+              <w:t xml:space="preserve"> </w:t>
+            </w:r>
+            <w:r>
+              <w:rPr>
+                <w:rFonts w:ascii="Times New Roman" w:hAnsi="Times New Roman" w:cs="Times New Roman"/>
+                <w:color w:val="000000"/>
+                <w:sz w:val="24"/>
+                <w:szCs w:val="24"/>
+              </w:rPr>
+              <w:t>d</w:t>
+            </w:r>
+            <w:r>
+              <w:rPr>
+                <w:rFonts w:ascii="Times New Roman" w:hAnsi="Times New Roman" w:cs="Times New Roman"/>
+                <w:color w:val="000000"/>
+                <w:sz w:val="24"/>
+                <w:szCs w:val="24"/>
+              </w:rPr>
+              <w:t>el usuario</w:t>
+            </w:r>
+            <w:r>
+              <w:rPr>
+                <w:rFonts w:ascii="Times New Roman" w:hAnsi="Times New Roman" w:cs="Times New Roman"/>
+                <w:color w:val="000000"/>
+                <w:sz w:val="24"/>
+                <w:szCs w:val="24"/>
+              </w:rPr>
+              <w:t>.</w:t>
+            </w:r>
+          </w:p>
+        </w:tc>
+      </w:tr>
+      <w:tr>
+        <w:trPr>
+          <w:jc w:val="center"/>
+        </w:trPr>
+        <w:tc>
+          <w:tcPr>
+            <w:tcW w:w="1762" w:type="dxa"/>
+            <w:tcBorders>
+              <w:top w:val="single" w:sz="4" w:space="0" w:color="000000"/>
+              <w:left w:val="single" w:sz="4" w:space="0" w:color="000000"/>
+              <w:bottom w:val="single" w:sz="4" w:space="0" w:color="000000"/>
+              <w:right w:val="single" w:sz="4" w:space="0" w:color="000000"/>
+            </w:tcBorders>
+            <w:shd w:val="clear" w:color="auto" w:fill="F3F3F3"/>
+            <w:vAlign w:val="center"/>
+          </w:tcPr>
+          <w:p>
+            <w:pPr>
+              <w:pBdr>
+                <w:top w:val="nil"/>
+                <w:left w:val="nil"/>
+                <w:bottom w:val="nil"/>
+                <w:right w:val="nil"/>
+                <w:between w:val="nil"/>
+              </w:pBdr>
+              <w:spacing w:after="100"/>
+              <w:rPr>
+                <w:rFonts w:ascii="Times New Roman" w:hAnsi="Times New Roman" w:cs="Times New Roman"/>
+                <w:b/>
+                <w:color w:val="000000"/>
+                <w:sz w:val="24"/>
+                <w:szCs w:val="24"/>
+              </w:rPr>
+            </w:pPr>
+            <w:r>
+              <w:rPr>
+                <w:rFonts w:ascii="Times New Roman" w:hAnsi="Times New Roman" w:cs="Times New Roman"/>
+                <w:b/>
+                <w:color w:val="000000"/>
+                <w:sz w:val="24"/>
+                <w:szCs w:val="24"/>
+              </w:rPr>
+              <w:t>Nombre</w:t>
+            </w:r>
+          </w:p>
+        </w:tc>
+        <w:tc>
+          <w:tcPr>
+            <w:tcW w:w="8085" w:type="dxa"/>
+            <w:tcBorders>
+              <w:top w:val="single" w:sz="4" w:space="0" w:color="000000"/>
+              <w:left w:val="single" w:sz="4" w:space="0" w:color="000000"/>
+              <w:bottom w:val="single" w:sz="4" w:space="0" w:color="000000"/>
+              <w:right w:val="single" w:sz="4" w:space="0" w:color="000000"/>
+            </w:tcBorders>
+          </w:tcPr>
+          <w:p>
+            <w:pPr>
+              <w:pBdr>
+                <w:top w:val="nil"/>
+                <w:left w:val="nil"/>
+                <w:bottom w:val="nil"/>
+                <w:right w:val="nil"/>
+                <w:between w:val="nil"/>
+              </w:pBdr>
+              <w:spacing w:after="100"/>
+              <w:rPr>
+                <w:rFonts w:ascii="Times New Roman" w:hAnsi="Times New Roman" w:cs="Times New Roman"/>
+                <w:b/>
+                <w:color w:val="000000"/>
+                <w:sz w:val="24"/>
+                <w:szCs w:val="24"/>
+              </w:rPr>
+            </w:pPr>
+            <w:r>
+              <w:rPr>
+                <w:rFonts w:ascii="Times New Roman" w:hAnsi="Times New Roman" w:cs="Times New Roman"/>
+                <w:b/>
+                <w:color w:val="000000"/>
+                <w:sz w:val="24"/>
+                <w:szCs w:val="24"/>
+              </w:rPr>
+              <w:t xml:space="preserve">R.F. </w:t>
+            </w:r>
+            <w:r>
+              <w:rPr>
+                <w:rFonts w:ascii="Times New Roman" w:hAnsi="Times New Roman" w:cs="Times New Roman"/>
+                <w:b/>
+                <w:color w:val="000000"/>
+                <w:sz w:val="24"/>
+                <w:szCs w:val="24"/>
+              </w:rPr>
+              <w:t>7</w:t>
+            </w:r>
+            <w:r>
+              <w:rPr>
+                <w:rFonts w:ascii="Times New Roman" w:hAnsi="Times New Roman" w:cs="Times New Roman"/>
+                <w:b/>
+                <w:color w:val="000000"/>
+                <w:sz w:val="24"/>
+                <w:szCs w:val="24"/>
+              </w:rPr>
+              <w:t>.</w:t>
+            </w:r>
+            <w:r>
+              <w:rPr>
+                <w:rFonts w:ascii="Times New Roman" w:hAnsi="Times New Roman" w:cs="Times New Roman"/>
+                <w:b/>
+                <w:color w:val="000000"/>
+                <w:sz w:val="24"/>
+                <w:szCs w:val="24"/>
+              </w:rPr>
+              <w:t xml:space="preserve"> </w:t>
+            </w:r>
+            <w:r>
+              <w:rPr>
+                <w:rFonts w:ascii="Times New Roman" w:hAnsi="Times New Roman" w:cs="Times New Roman"/>
+                <w:b/>
+                <w:color w:val="000000"/>
+                <w:sz w:val="24"/>
+                <w:szCs w:val="24"/>
+              </w:rPr>
+              <w:t>Cancelar reserva</w:t>
+            </w:r>
+          </w:p>
+        </w:tc>
+      </w:tr>
+      <w:tr>
+        <w:trPr>
+          <w:jc w:val="center"/>
+        </w:trPr>
+        <w:tc>
+          <w:tcPr>
+            <w:tcW w:w="1762" w:type="dxa"/>
+            <w:tcBorders>
+              <w:top w:val="single" w:sz="4" w:space="0" w:color="000000"/>
+              <w:left w:val="single" w:sz="4" w:space="0" w:color="000000"/>
+              <w:bottom w:val="single" w:sz="4" w:space="0" w:color="000000"/>
+              <w:right w:val="single" w:sz="4" w:space="0" w:color="000000"/>
+            </w:tcBorders>
+            <w:shd w:val="clear" w:color="auto" w:fill="F3F3F3"/>
+            <w:vAlign w:val="center"/>
+          </w:tcPr>
+          <w:p>
+            <w:pPr>
+              <w:pBdr>
+                <w:top w:val="nil"/>
+                <w:left w:val="nil"/>
+                <w:bottom w:val="nil"/>
+                <w:right w:val="nil"/>
+                <w:between w:val="nil"/>
+              </w:pBdr>
+              <w:spacing w:after="100"/>
+              <w:rPr>
+                <w:rFonts w:ascii="Times New Roman" w:hAnsi="Times New Roman" w:cs="Times New Roman"/>
+                <w:b/>
+                <w:color w:val="000000"/>
+                <w:sz w:val="24"/>
+                <w:szCs w:val="24"/>
+              </w:rPr>
+            </w:pPr>
+            <w:r>
+              <w:rPr>
+                <w:rFonts w:ascii="Times New Roman" w:hAnsi="Times New Roman" w:cs="Times New Roman"/>
+                <w:b/>
+                <w:color w:val="000000"/>
+                <w:sz w:val="24"/>
+                <w:szCs w:val="24"/>
+              </w:rPr>
+              <w:t>Resumen</w:t>
+            </w:r>
+          </w:p>
+        </w:tc>
+        <w:tc>
+          <w:tcPr>
+            <w:tcW w:w="8085" w:type="dxa"/>
+            <w:tcBorders>
+              <w:top w:val="single" w:sz="4" w:space="0" w:color="000000"/>
+              <w:left w:val="single" w:sz="4" w:space="0" w:color="000000"/>
+              <w:bottom w:val="single" w:sz="4" w:space="0" w:color="000000"/>
+              <w:right w:val="single" w:sz="4" w:space="0" w:color="000000"/>
+            </w:tcBorders>
+          </w:tcPr>
+          <w:p>
+            <w:pPr>
+              <w:pBdr>
+                <w:top w:val="nil"/>
+                <w:left w:val="nil"/>
+                <w:bottom w:val="nil"/>
+                <w:right w:val="nil"/>
+                <w:between w:val="nil"/>
+              </w:pBdr>
+              <w:spacing w:after="100"/>
+              <w:rPr>
+                <w:rFonts w:ascii="Times New Roman" w:hAnsi="Times New Roman" w:cs="Times New Roman"/>
+                <w:color w:val="000000"/>
+                <w:sz w:val="24"/>
+                <w:szCs w:val="24"/>
+                <w:u w:val="single"/>
+              </w:rPr>
+            </w:pPr>
+            <w:r>
+              <w:rPr>
+                <w:rFonts w:ascii="Times New Roman" w:hAnsi="Times New Roman" w:cs="Times New Roman"/>
+                <w:color w:val="000000"/>
+                <w:sz w:val="24"/>
+                <w:szCs w:val="24"/>
+              </w:rPr>
+              <w:t xml:space="preserve"> </w:t>
+            </w:r>
+            <w:bookmarkStart w:id="0" w:name="_GoBack"/>
+            <w:bookmarkEnd w:id="0"/>
+          </w:p>
+        </w:tc>
+      </w:tr>
+      <w:tr>
+        <w:trPr>
+          <w:trHeight w:val="300"/>
+          <w:jc w:val="center"/>
+        </w:trPr>
+        <w:tc>
+          <w:tcPr>
+            <w:tcW w:w="9847" w:type="dxa"/>
+            <w:gridSpan w:val="2"/>
+            <w:tcBorders>
+              <w:top w:val="single" w:sz="4" w:space="0" w:color="000000"/>
+              <w:left w:val="single" w:sz="4" w:space="0" w:color="000000"/>
+              <w:bottom w:val="single" w:sz="4" w:space="0" w:color="000000"/>
+              <w:right w:val="single" w:sz="4" w:space="0" w:color="000000"/>
+            </w:tcBorders>
+            <w:shd w:val="clear" w:color="auto" w:fill="737373"/>
+            <w:vAlign w:val="center"/>
+          </w:tcPr>
+          <w:p>
+            <w:pPr>
+              <w:pBdr>
+                <w:top w:val="nil"/>
+                <w:left w:val="nil"/>
+                <w:bottom w:val="nil"/>
+                <w:right w:val="nil"/>
+                <w:between w:val="nil"/>
+              </w:pBdr>
+              <w:spacing w:after="100"/>
+              <w:rPr>
+                <w:rFonts w:ascii="Times New Roman" w:hAnsi="Times New Roman" w:cs="Times New Roman"/>
+                <w:b/>
+                <w:color w:val="FFFFFF"/>
+                <w:sz w:val="24"/>
+                <w:szCs w:val="24"/>
+              </w:rPr>
+            </w:pPr>
+            <w:r>
+              <w:rPr>
+                <w:rFonts w:ascii="Times New Roman" w:hAnsi="Times New Roman" w:cs="Times New Roman"/>
+                <w:b/>
+                <w:color w:val="FFFFFF"/>
+                <w:sz w:val="24"/>
+                <w:szCs w:val="24"/>
+              </w:rPr>
+              <w:t>Entradas</w:t>
+            </w:r>
+          </w:p>
+        </w:tc>
+      </w:tr>
+      <w:tr>
+        <w:trPr>
+          <w:jc w:val="center"/>
+        </w:trPr>
+        <w:tc>
+          <w:tcPr>
+            <w:tcW w:w="9847" w:type="dxa"/>
+            <w:gridSpan w:val="2"/>
+            <w:tcBorders>
+              <w:top w:val="single" w:sz="4" w:space="0" w:color="000000"/>
+              <w:left w:val="single" w:sz="4" w:space="0" w:color="000000"/>
+              <w:bottom w:val="single" w:sz="4" w:space="0" w:color="000000"/>
+              <w:right w:val="single" w:sz="4" w:space="0" w:color="000000"/>
+            </w:tcBorders>
+          </w:tcPr>
+          <w:p>
+            <w:pPr>
+              <w:pBdr>
+                <w:top w:val="nil"/>
+                <w:left w:val="nil"/>
+                <w:bottom w:val="nil"/>
+                <w:right w:val="nil"/>
+                <w:between w:val="nil"/>
+              </w:pBdr>
+              <w:spacing w:after="100"/>
+              <w:rPr>
+                <w:rFonts w:ascii="Times New Roman" w:eastAsia="Calibri" w:hAnsi="Times New Roman" w:cs="Times New Roman"/>
+                <w:sz w:val="24"/>
+                <w:szCs w:val="24"/>
+              </w:rPr>
+            </w:pPr>
+          </w:p>
+        </w:tc>
+      </w:tr>
+      <w:tr>
+        <w:trPr>
+          <w:trHeight w:val="300"/>
+          <w:jc w:val="center"/>
+        </w:trPr>
+        <w:tc>
+          <w:tcPr>
+            <w:tcW w:w="9847" w:type="dxa"/>
+            <w:gridSpan w:val="2"/>
+            <w:tcBorders>
+              <w:top w:val="single" w:sz="4" w:space="0" w:color="000000"/>
+              <w:left w:val="single" w:sz="4" w:space="0" w:color="000000"/>
+              <w:bottom w:val="single" w:sz="4" w:space="0" w:color="000000"/>
+              <w:right w:val="single" w:sz="4" w:space="0" w:color="000000"/>
+            </w:tcBorders>
+            <w:shd w:val="clear" w:color="auto" w:fill="737373"/>
+            <w:vAlign w:val="center"/>
+          </w:tcPr>
+          <w:p>
+            <w:pPr>
+              <w:pBdr>
+                <w:top w:val="nil"/>
+                <w:left w:val="nil"/>
+                <w:bottom w:val="nil"/>
+                <w:right w:val="nil"/>
+                <w:between w:val="nil"/>
+              </w:pBdr>
+              <w:spacing w:after="100"/>
+              <w:rPr>
+                <w:rFonts w:ascii="Times New Roman" w:hAnsi="Times New Roman" w:cs="Times New Roman"/>
+                <w:b/>
+                <w:color w:val="FFFFFF"/>
+                <w:sz w:val="24"/>
+                <w:szCs w:val="24"/>
+              </w:rPr>
+            </w:pPr>
+            <w:r>
+              <w:rPr>
+                <w:rFonts w:ascii="Times New Roman" w:hAnsi="Times New Roman" w:cs="Times New Roman"/>
+                <w:b/>
+                <w:color w:val="FFFFFF"/>
+                <w:sz w:val="24"/>
+                <w:szCs w:val="24"/>
+              </w:rPr>
+              <w:t>Resultados</w:t>
+            </w:r>
+          </w:p>
+        </w:tc>
+      </w:tr>
+      <w:tr>
+        <w:trPr>
+          <w:jc w:val="center"/>
+        </w:trPr>
+        <w:tc>
+          <w:tcPr>
+            <w:tcW w:w="9847" w:type="dxa"/>
+            <w:gridSpan w:val="2"/>
+            <w:tcBorders>
+              <w:top w:val="single" w:sz="4" w:space="0" w:color="000000"/>
+              <w:left w:val="single" w:sz="4" w:space="0" w:color="000000"/>
+              <w:bottom w:val="single" w:sz="4" w:space="0" w:color="000000"/>
+              <w:right w:val="single" w:sz="4" w:space="0" w:color="000000"/>
+            </w:tcBorders>
+          </w:tcPr>
+          <w:p>
+            <w:pPr>
+              <w:pBdr>
+                <w:top w:val="nil"/>
+                <w:left w:val="nil"/>
+                <w:bottom w:val="nil"/>
+                <w:right w:val="nil"/>
+                <w:between w:val="nil"/>
+              </w:pBdr>
+              <w:spacing w:after="100"/>
+              <w:rPr>
+                <w:rFonts w:ascii="Times New Roman" w:hAnsi="Times New Roman" w:cs="Times New Roman"/>
+                <w:color w:val="000000"/>
+                <w:sz w:val="24"/>
+                <w:szCs w:val="24"/>
+              </w:rPr>
+            </w:pPr>
+          </w:p>
+        </w:tc>
+      </w:tr>
+      <w:tr>
+        <w:trPr>
+          <w:jc w:val="center"/>
+        </w:trPr>
+        <w:tc>
+          <w:tcPr>
+            <w:tcW w:w="1762" w:type="dxa"/>
+            <w:tcBorders>
+              <w:top w:val="single" w:sz="4" w:space="0" w:color="000000"/>
+              <w:left w:val="single" w:sz="4" w:space="0" w:color="000000"/>
+              <w:bottom w:val="single" w:sz="4" w:space="0" w:color="000000"/>
+              <w:right w:val="single" w:sz="4" w:space="0" w:color="000000"/>
+            </w:tcBorders>
+            <w:shd w:val="clear" w:color="auto" w:fill="F3F3F3"/>
+            <w:vAlign w:val="center"/>
+          </w:tcPr>
+          <w:p>
+            <w:pPr>
+              <w:pBdr>
+                <w:top w:val="nil"/>
+                <w:left w:val="nil"/>
+                <w:bottom w:val="nil"/>
+                <w:right w:val="nil"/>
+                <w:between w:val="nil"/>
+              </w:pBdr>
+              <w:spacing w:after="100"/>
+              <w:rPr>
+                <w:rFonts w:ascii="Times New Roman" w:hAnsi="Times New Roman" w:cs="Times New Roman"/>
+                <w:b/>
+                <w:color w:val="000000"/>
+                <w:sz w:val="24"/>
+                <w:szCs w:val="24"/>
+              </w:rPr>
+            </w:pPr>
+            <w:r>
+              <w:rPr>
+                <w:rFonts w:ascii="Times New Roman" w:hAnsi="Times New Roman" w:cs="Times New Roman"/>
+                <w:b/>
+                <w:color w:val="000000"/>
+                <w:sz w:val="24"/>
+                <w:szCs w:val="24"/>
+              </w:rPr>
+              <w:t>Nombre</w:t>
+            </w:r>
+          </w:p>
+        </w:tc>
+        <w:tc>
+          <w:tcPr>
+            <w:tcW w:w="8085" w:type="dxa"/>
+            <w:tcBorders>
+              <w:top w:val="single" w:sz="4" w:space="0" w:color="000000"/>
+              <w:left w:val="single" w:sz="4" w:space="0" w:color="000000"/>
+              <w:bottom w:val="single" w:sz="4" w:space="0" w:color="000000"/>
+              <w:right w:val="single" w:sz="4" w:space="0" w:color="000000"/>
+            </w:tcBorders>
+          </w:tcPr>
+          <w:p>
+            <w:pPr>
+              <w:pBdr>
+                <w:top w:val="nil"/>
+                <w:left w:val="nil"/>
+                <w:bottom w:val="nil"/>
+                <w:right w:val="nil"/>
+                <w:between w:val="nil"/>
+              </w:pBdr>
+              <w:spacing w:after="100"/>
+              <w:rPr>
+                <w:rFonts w:ascii="Times New Roman" w:hAnsi="Times New Roman" w:cs="Times New Roman"/>
+                <w:b/>
+                <w:color w:val="000000"/>
+                <w:sz w:val="24"/>
+                <w:szCs w:val="24"/>
+              </w:rPr>
+            </w:pPr>
+            <w:r>
+              <w:rPr>
+                <w:rFonts w:ascii="Times New Roman" w:hAnsi="Times New Roman" w:cs="Times New Roman"/>
+                <w:b/>
+                <w:color w:val="000000"/>
+                <w:sz w:val="24"/>
+                <w:szCs w:val="24"/>
+              </w:rPr>
+              <w:t xml:space="preserve">R.F. </w:t>
+            </w:r>
+            <w:r>
+              <w:rPr>
+                <w:rFonts w:ascii="Times New Roman" w:hAnsi="Times New Roman" w:cs="Times New Roman"/>
+                <w:b/>
+                <w:color w:val="000000"/>
+                <w:sz w:val="24"/>
+                <w:szCs w:val="24"/>
+              </w:rPr>
+              <w:t>8</w:t>
+            </w:r>
+            <w:r>
+              <w:rPr>
+                <w:rFonts w:ascii="Times New Roman" w:hAnsi="Times New Roman" w:cs="Times New Roman"/>
+                <w:b/>
+                <w:color w:val="000000"/>
+                <w:sz w:val="24"/>
+                <w:szCs w:val="24"/>
+              </w:rPr>
+              <w:t>.</w:t>
+            </w:r>
+            <w:r>
+              <w:rPr>
+                <w:rFonts w:ascii="Times New Roman" w:hAnsi="Times New Roman" w:cs="Times New Roman"/>
+                <w:b/>
+                <w:color w:val="000000"/>
+                <w:sz w:val="24"/>
+                <w:szCs w:val="24"/>
+              </w:rPr>
+              <w:t xml:space="preserve"> Eliminar cuenta</w:t>
+            </w:r>
+          </w:p>
+        </w:tc>
+      </w:tr>
+      <w:tr>
+        <w:trPr>
+          <w:jc w:val="center"/>
+        </w:trPr>
+        <w:tc>
+          <w:tcPr>
+            <w:tcW w:w="1762" w:type="dxa"/>
+            <w:tcBorders>
+              <w:top w:val="single" w:sz="4" w:space="0" w:color="000000"/>
+              <w:left w:val="single" w:sz="4" w:space="0" w:color="000000"/>
+              <w:bottom w:val="single" w:sz="4" w:space="0" w:color="000000"/>
+              <w:right w:val="single" w:sz="4" w:space="0" w:color="000000"/>
+            </w:tcBorders>
+            <w:shd w:val="clear" w:color="auto" w:fill="F3F3F3"/>
+            <w:vAlign w:val="center"/>
+          </w:tcPr>
+          <w:p>
+            <w:pPr>
+              <w:pBdr>
+                <w:top w:val="nil"/>
+                <w:left w:val="nil"/>
+                <w:bottom w:val="nil"/>
+                <w:right w:val="nil"/>
+                <w:between w:val="nil"/>
+              </w:pBdr>
+              <w:spacing w:after="100"/>
+              <w:rPr>
+                <w:rFonts w:ascii="Times New Roman" w:hAnsi="Times New Roman" w:cs="Times New Roman"/>
+                <w:b/>
+                <w:color w:val="000000"/>
+                <w:sz w:val="24"/>
+                <w:szCs w:val="24"/>
+              </w:rPr>
+            </w:pPr>
+            <w:r>
+              <w:rPr>
+                <w:rFonts w:ascii="Times New Roman" w:hAnsi="Times New Roman" w:cs="Times New Roman"/>
+                <w:b/>
+                <w:color w:val="000000"/>
+                <w:sz w:val="24"/>
+                <w:szCs w:val="24"/>
+              </w:rPr>
+              <w:t>Resumen</w:t>
+            </w:r>
+          </w:p>
+        </w:tc>
+        <w:tc>
+          <w:tcPr>
+            <w:tcW w:w="8085" w:type="dxa"/>
+            <w:tcBorders>
+              <w:top w:val="single" w:sz="4" w:space="0" w:color="000000"/>
+              <w:left w:val="single" w:sz="4" w:space="0" w:color="000000"/>
+              <w:bottom w:val="single" w:sz="4" w:space="0" w:color="000000"/>
+              <w:right w:val="single" w:sz="4" w:space="0" w:color="000000"/>
+            </w:tcBorders>
+          </w:tcPr>
+          <w:p>
+            <w:pPr>
+              <w:pBdr>
+                <w:top w:val="nil"/>
+                <w:left w:val="nil"/>
+                <w:bottom w:val="nil"/>
+                <w:right w:val="nil"/>
+                <w:between w:val="nil"/>
+              </w:pBdr>
+              <w:spacing w:after="100"/>
+              <w:rPr>
+                <w:rFonts w:ascii="Times New Roman" w:hAnsi="Times New Roman" w:cs="Times New Roman"/>
+                <w:color w:val="000000"/>
+                <w:sz w:val="24"/>
+                <w:szCs w:val="24"/>
+              </w:rPr>
+            </w:pPr>
+            <w:r>
+              <w:rPr>
+                <w:rFonts w:ascii="Times New Roman" w:hAnsi="Times New Roman" w:cs="Times New Roman"/>
+                <w:color w:val="000000"/>
+                <w:sz w:val="24"/>
+                <w:szCs w:val="24"/>
+              </w:rPr>
+              <w:t xml:space="preserve"> </w:t>
+            </w:r>
+          </w:p>
+        </w:tc>
+      </w:tr>
+      <w:tr>
+        <w:trPr>
+          <w:trHeight w:val="300"/>
+          <w:jc w:val="center"/>
+        </w:trPr>
+        <w:tc>
+          <w:tcPr>
+            <w:tcW w:w="9847" w:type="dxa"/>
+            <w:gridSpan w:val="2"/>
+            <w:tcBorders>
+              <w:top w:val="single" w:sz="4" w:space="0" w:color="000000"/>
+              <w:left w:val="single" w:sz="4" w:space="0" w:color="000000"/>
+              <w:bottom w:val="single" w:sz="4" w:space="0" w:color="000000"/>
+              <w:right w:val="single" w:sz="4" w:space="0" w:color="000000"/>
+            </w:tcBorders>
+            <w:shd w:val="clear" w:color="auto" w:fill="737373"/>
+            <w:vAlign w:val="center"/>
+          </w:tcPr>
+          <w:p>
+            <w:pPr>
+              <w:pBdr>
+                <w:top w:val="nil"/>
+                <w:left w:val="nil"/>
+                <w:bottom w:val="nil"/>
+                <w:right w:val="nil"/>
+                <w:between w:val="nil"/>
+              </w:pBdr>
+              <w:spacing w:after="100"/>
+              <w:rPr>
+                <w:rFonts w:ascii="Times New Roman" w:hAnsi="Times New Roman" w:cs="Times New Roman"/>
+                <w:b/>
+                <w:color w:val="FFFFFF"/>
+                <w:sz w:val="24"/>
+                <w:szCs w:val="24"/>
+              </w:rPr>
+            </w:pPr>
+            <w:r>
+              <w:rPr>
+                <w:rFonts w:ascii="Times New Roman" w:hAnsi="Times New Roman" w:cs="Times New Roman"/>
+                <w:b/>
+                <w:color w:val="FFFFFF"/>
+                <w:sz w:val="24"/>
+                <w:szCs w:val="24"/>
+              </w:rPr>
+              <w:t>Entradas</w:t>
+            </w:r>
+          </w:p>
+        </w:tc>
+      </w:tr>
+      <w:tr>
+        <w:trPr>
+          <w:jc w:val="center"/>
+        </w:trPr>
+        <w:tc>
+          <w:tcPr>
+            <w:tcW w:w="9847" w:type="dxa"/>
+            <w:gridSpan w:val="2"/>
+            <w:tcBorders>
+              <w:top w:val="single" w:sz="4" w:space="0" w:color="000000"/>
+              <w:left w:val="single" w:sz="4" w:space="0" w:color="000000"/>
+              <w:bottom w:val="single" w:sz="4" w:space="0" w:color="000000"/>
+              <w:right w:val="single" w:sz="4" w:space="0" w:color="000000"/>
+            </w:tcBorders>
+          </w:tcPr>
+          <w:p>
+            <w:pPr>
+              <w:pBdr>
+                <w:top w:val="nil"/>
+                <w:left w:val="nil"/>
+                <w:bottom w:val="nil"/>
+                <w:right w:val="nil"/>
+                <w:between w:val="nil"/>
+              </w:pBdr>
+              <w:spacing w:after="100"/>
+              <w:rPr>
+                <w:rFonts w:ascii="Times New Roman" w:eastAsia="Calibri" w:hAnsi="Times New Roman" w:cs="Times New Roman"/>
+                <w:sz w:val="24"/>
+                <w:szCs w:val="24"/>
+              </w:rPr>
+            </w:pPr>
+          </w:p>
+        </w:tc>
+      </w:tr>
+      <w:tr>
+        <w:trPr>
+          <w:trHeight w:val="300"/>
+          <w:jc w:val="center"/>
+        </w:trPr>
+        <w:tc>
+          <w:tcPr>
+            <w:tcW w:w="9847" w:type="dxa"/>
+            <w:gridSpan w:val="2"/>
+            <w:tcBorders>
+              <w:top w:val="single" w:sz="4" w:space="0" w:color="000000"/>
+              <w:left w:val="single" w:sz="4" w:space="0" w:color="000000"/>
+              <w:bottom w:val="single" w:sz="4" w:space="0" w:color="000000"/>
+              <w:right w:val="single" w:sz="4" w:space="0" w:color="000000"/>
+            </w:tcBorders>
+            <w:shd w:val="clear" w:color="auto" w:fill="737373"/>
+            <w:vAlign w:val="center"/>
+          </w:tcPr>
+          <w:p>
+            <w:pPr>
+              <w:pBdr>
+                <w:top w:val="nil"/>
+                <w:left w:val="nil"/>
+                <w:bottom w:val="nil"/>
+                <w:right w:val="nil"/>
+                <w:between w:val="nil"/>
+              </w:pBdr>
+              <w:spacing w:after="100"/>
+              <w:rPr>
+                <w:rFonts w:ascii="Times New Roman" w:hAnsi="Times New Roman" w:cs="Times New Roman"/>
+                <w:b/>
+                <w:color w:val="FFFFFF"/>
+                <w:sz w:val="24"/>
+                <w:szCs w:val="24"/>
+              </w:rPr>
+            </w:pPr>
+            <w:r>
+              <w:rPr>
+                <w:rFonts w:ascii="Times New Roman" w:hAnsi="Times New Roman" w:cs="Times New Roman"/>
+                <w:b/>
+                <w:color w:val="FFFFFF"/>
+                <w:sz w:val="24"/>
+                <w:szCs w:val="24"/>
+              </w:rPr>
+              <w:t>Resultados</w:t>
+            </w:r>
+          </w:p>
+        </w:tc>
+      </w:tr>
+      <w:tr>
+        <w:trPr>
+          <w:jc w:val="center"/>
+        </w:trPr>
+        <w:tc>
+          <w:tcPr>
+            <w:tcW w:w="9847" w:type="dxa"/>
+            <w:gridSpan w:val="2"/>
+            <w:tcBorders>
+              <w:top w:val="single" w:sz="4" w:space="0" w:color="000000"/>
+              <w:left w:val="single" w:sz="4" w:space="0" w:color="000000"/>
+              <w:bottom w:val="single" w:sz="4" w:space="0" w:color="000000"/>
+              <w:right w:val="single" w:sz="4" w:space="0" w:color="000000"/>
+            </w:tcBorders>
+          </w:tcPr>
+          <w:p>
+            <w:pPr>
+              <w:pBdr>
+                <w:top w:val="nil"/>
+                <w:left w:val="nil"/>
+                <w:bottom w:val="nil"/>
+                <w:right w:val="nil"/>
+                <w:between w:val="nil"/>
+              </w:pBdr>
+              <w:spacing w:after="100"/>
+              <w:rPr>
+                <w:rFonts w:ascii="Times New Roman" w:hAnsi="Times New Roman" w:cs="Times New Roman"/>
+                <w:color w:val="000000"/>
+                <w:sz w:val="24"/>
+                <w:szCs w:val="24"/>
+              </w:rPr>
+            </w:pPr>
+          </w:p>
+        </w:tc>
+      </w:tr>
+      <w:tr>
+        <w:trPr>
+          <w:jc w:val="center"/>
+        </w:trPr>
+        <w:tc>
+          <w:tcPr>
+            <w:tcW w:w="1762" w:type="dxa"/>
+            <w:tcBorders>
+              <w:top w:val="single" w:sz="4" w:space="0" w:color="000000"/>
+              <w:left w:val="single" w:sz="4" w:space="0" w:color="000000"/>
+              <w:bottom w:val="single" w:sz="4" w:space="0" w:color="000000"/>
+              <w:right w:val="single" w:sz="4" w:space="0" w:color="000000"/>
+            </w:tcBorders>
+            <w:shd w:val="clear" w:color="auto" w:fill="F3F3F3"/>
+            <w:vAlign w:val="center"/>
+          </w:tcPr>
+          <w:p>
+            <w:pPr>
+              <w:pBdr>
+                <w:top w:val="nil"/>
+                <w:left w:val="nil"/>
+                <w:bottom w:val="nil"/>
+                <w:right w:val="nil"/>
+                <w:between w:val="nil"/>
+              </w:pBdr>
+              <w:spacing w:after="100"/>
+              <w:rPr>
+                <w:rFonts w:ascii="Times New Roman" w:hAnsi="Times New Roman" w:cs="Times New Roman"/>
+                <w:b/>
+                <w:color w:val="000000"/>
+                <w:sz w:val="24"/>
+                <w:szCs w:val="24"/>
+              </w:rPr>
+            </w:pPr>
+            <w:r>
+              <w:rPr>
+                <w:rFonts w:ascii="Times New Roman" w:hAnsi="Times New Roman" w:cs="Times New Roman"/>
+                <w:b/>
+                <w:color w:val="000000"/>
+                <w:sz w:val="24"/>
+                <w:szCs w:val="24"/>
+              </w:rPr>
+              <w:t>Nombre</w:t>
+            </w:r>
+          </w:p>
+        </w:tc>
+        <w:tc>
+          <w:tcPr>
+            <w:tcW w:w="8085" w:type="dxa"/>
+            <w:tcBorders>
+              <w:top w:val="single" w:sz="4" w:space="0" w:color="000000"/>
+              <w:left w:val="single" w:sz="4" w:space="0" w:color="000000"/>
+              <w:bottom w:val="single" w:sz="4" w:space="0" w:color="000000"/>
+              <w:right w:val="single" w:sz="4" w:space="0" w:color="000000"/>
+            </w:tcBorders>
+          </w:tcPr>
+          <w:p>
+            <w:pPr>
+              <w:pBdr>
+                <w:top w:val="nil"/>
+                <w:left w:val="nil"/>
+                <w:bottom w:val="nil"/>
+                <w:right w:val="nil"/>
+                <w:between w:val="nil"/>
+              </w:pBdr>
+              <w:spacing w:after="100"/>
+              <w:rPr>
+                <w:rFonts w:ascii="Times New Roman" w:hAnsi="Times New Roman" w:cs="Times New Roman"/>
+                <w:b/>
+                <w:color w:val="000000"/>
+                <w:sz w:val="24"/>
+                <w:szCs w:val="24"/>
+              </w:rPr>
+            </w:pPr>
+            <w:r>
+              <w:rPr>
+                <w:rFonts w:ascii="Times New Roman" w:hAnsi="Times New Roman" w:cs="Times New Roman"/>
+                <w:b/>
+                <w:color w:val="000000"/>
+                <w:sz w:val="24"/>
+                <w:szCs w:val="24"/>
+              </w:rPr>
+              <w:t xml:space="preserve">R.F. </w:t>
+            </w:r>
+            <w:r>
+              <w:rPr>
+                <w:rFonts w:ascii="Times New Roman" w:hAnsi="Times New Roman" w:cs="Times New Roman"/>
+                <w:b/>
+                <w:color w:val="000000"/>
+                <w:sz w:val="24"/>
+                <w:szCs w:val="24"/>
+              </w:rPr>
+              <w:t>9</w:t>
+            </w:r>
+            <w:r>
+              <w:rPr>
+                <w:rFonts w:ascii="Times New Roman" w:hAnsi="Times New Roman" w:cs="Times New Roman"/>
+                <w:b/>
+                <w:color w:val="000000"/>
+                <w:sz w:val="24"/>
+                <w:szCs w:val="24"/>
+              </w:rPr>
+              <w:t>.</w:t>
+            </w:r>
+            <w:r>
+              <w:rPr>
+                <w:rFonts w:ascii="Times New Roman" w:hAnsi="Times New Roman" w:cs="Times New Roman"/>
+                <w:b/>
+                <w:color w:val="000000"/>
+                <w:sz w:val="24"/>
+                <w:szCs w:val="24"/>
+              </w:rPr>
+              <w:t xml:space="preserve"> Calificar hotel</w:t>
+            </w:r>
+          </w:p>
+        </w:tc>
+      </w:tr>
+      <w:tr>
+        <w:trPr>
+          <w:jc w:val="center"/>
+        </w:trPr>
+        <w:tc>
+          <w:tcPr>
+            <w:tcW w:w="1762" w:type="dxa"/>
+            <w:tcBorders>
+              <w:top w:val="single" w:sz="4" w:space="0" w:color="000000"/>
+              <w:left w:val="single" w:sz="4" w:space="0" w:color="000000"/>
+              <w:bottom w:val="single" w:sz="4" w:space="0" w:color="000000"/>
+              <w:right w:val="single" w:sz="4" w:space="0" w:color="000000"/>
+            </w:tcBorders>
+            <w:shd w:val="clear" w:color="auto" w:fill="F3F3F3"/>
+            <w:vAlign w:val="center"/>
+          </w:tcPr>
+          <w:p>
+            <w:pPr>
+              <w:pBdr>
+                <w:top w:val="nil"/>
+                <w:left w:val="nil"/>
+                <w:bottom w:val="nil"/>
+                <w:right w:val="nil"/>
+                <w:between w:val="nil"/>
+              </w:pBdr>
+              <w:spacing w:after="100"/>
+              <w:rPr>
+                <w:rFonts w:ascii="Times New Roman" w:hAnsi="Times New Roman" w:cs="Times New Roman"/>
+                <w:b/>
+                <w:color w:val="000000"/>
+                <w:sz w:val="24"/>
+                <w:szCs w:val="24"/>
+              </w:rPr>
+            </w:pPr>
+            <w:r>
+              <w:rPr>
+                <w:rFonts w:ascii="Times New Roman" w:hAnsi="Times New Roman" w:cs="Times New Roman"/>
+                <w:b/>
+                <w:color w:val="000000"/>
+                <w:sz w:val="24"/>
+                <w:szCs w:val="24"/>
+              </w:rPr>
+              <w:t>Resumen</w:t>
+            </w:r>
+          </w:p>
+        </w:tc>
+        <w:tc>
+          <w:tcPr>
+            <w:tcW w:w="8085" w:type="dxa"/>
+            <w:tcBorders>
+              <w:top w:val="single" w:sz="4" w:space="0" w:color="000000"/>
+              <w:left w:val="single" w:sz="4" w:space="0" w:color="000000"/>
+              <w:bottom w:val="single" w:sz="4" w:space="0" w:color="000000"/>
+              <w:right w:val="single" w:sz="4" w:space="0" w:color="000000"/>
+            </w:tcBorders>
+          </w:tcPr>
+          <w:p>
+            <w:pPr>
+              <w:pBdr>
+                <w:top w:val="nil"/>
+                <w:left w:val="nil"/>
+                <w:bottom w:val="nil"/>
+                <w:right w:val="nil"/>
+                <w:between w:val="nil"/>
+              </w:pBdr>
+              <w:spacing w:after="100"/>
+              <w:rPr>
+                <w:rFonts w:ascii="Times New Roman" w:hAnsi="Times New Roman" w:cs="Times New Roman"/>
+                <w:color w:val="000000"/>
+                <w:sz w:val="24"/>
+                <w:szCs w:val="24"/>
+              </w:rPr>
+            </w:pPr>
+            <w:r>
+              <w:rPr>
+                <w:rFonts w:ascii="Times New Roman" w:hAnsi="Times New Roman" w:cs="Times New Roman"/>
+                <w:color w:val="000000"/>
+                <w:sz w:val="24"/>
+                <w:szCs w:val="24"/>
+              </w:rPr>
+              <w:t xml:space="preserve"> </w:t>
+            </w:r>
+          </w:p>
+        </w:tc>
+      </w:tr>
+      <w:tr>
+        <w:trPr>
+          <w:trHeight w:val="300"/>
+          <w:jc w:val="center"/>
+        </w:trPr>
+        <w:tc>
+          <w:tcPr>
+            <w:tcW w:w="9847" w:type="dxa"/>
+            <w:gridSpan w:val="2"/>
+            <w:tcBorders>
+              <w:top w:val="single" w:sz="4" w:space="0" w:color="000000"/>
+              <w:left w:val="single" w:sz="4" w:space="0" w:color="000000"/>
+              <w:bottom w:val="single" w:sz="4" w:space="0" w:color="000000"/>
+              <w:right w:val="single" w:sz="4" w:space="0" w:color="000000"/>
+            </w:tcBorders>
+            <w:shd w:val="clear" w:color="auto" w:fill="737373"/>
+            <w:vAlign w:val="center"/>
+          </w:tcPr>
+          <w:p>
+            <w:pPr>
+              <w:pBdr>
+                <w:top w:val="nil"/>
+                <w:left w:val="nil"/>
+                <w:bottom w:val="nil"/>
+                <w:right w:val="nil"/>
+                <w:between w:val="nil"/>
+              </w:pBdr>
+              <w:spacing w:after="100"/>
+              <w:rPr>
+                <w:rFonts w:ascii="Times New Roman" w:hAnsi="Times New Roman" w:cs="Times New Roman"/>
+                <w:b/>
+                <w:color w:val="FFFFFF"/>
+                <w:sz w:val="24"/>
+                <w:szCs w:val="24"/>
+              </w:rPr>
+            </w:pPr>
+            <w:r>
+              <w:rPr>
+                <w:rFonts w:ascii="Times New Roman" w:hAnsi="Times New Roman" w:cs="Times New Roman"/>
+                <w:b/>
+                <w:color w:val="FFFFFF"/>
+                <w:sz w:val="24"/>
+                <w:szCs w:val="24"/>
+              </w:rPr>
+              <w:t>Entradas</w:t>
+            </w:r>
+          </w:p>
+        </w:tc>
+      </w:tr>
+      <w:tr>
+        <w:trPr>
+          <w:jc w:val="center"/>
+        </w:trPr>
+        <w:tc>
+          <w:tcPr>
+            <w:tcW w:w="9847" w:type="dxa"/>
+            <w:gridSpan w:val="2"/>
+            <w:tcBorders>
+              <w:top w:val="single" w:sz="4" w:space="0" w:color="000000"/>
+              <w:left w:val="single" w:sz="4" w:space="0" w:color="000000"/>
+              <w:bottom w:val="single" w:sz="4" w:space="0" w:color="000000"/>
+              <w:right w:val="single" w:sz="4" w:space="0" w:color="000000"/>
+            </w:tcBorders>
+          </w:tcPr>
+          <w:p>
+            <w:pPr>
+              <w:pBdr>
+                <w:top w:val="nil"/>
+                <w:left w:val="nil"/>
+                <w:bottom w:val="nil"/>
+                <w:right w:val="nil"/>
+                <w:between w:val="nil"/>
+              </w:pBdr>
+              <w:spacing w:after="100"/>
+              <w:rPr>
+                <w:rFonts w:ascii="Times New Roman" w:eastAsia="Calibri" w:hAnsi="Times New Roman" w:cs="Times New Roman"/>
+                <w:sz w:val="24"/>
+                <w:szCs w:val="24"/>
+              </w:rPr>
+            </w:pPr>
+          </w:p>
+        </w:tc>
+      </w:tr>
+      <w:tr>
+        <w:trPr>
+          <w:trHeight w:val="300"/>
+          <w:jc w:val="center"/>
+        </w:trPr>
+        <w:tc>
+          <w:tcPr>
+            <w:tcW w:w="9847" w:type="dxa"/>
+            <w:gridSpan w:val="2"/>
+            <w:tcBorders>
+              <w:top w:val="single" w:sz="4" w:space="0" w:color="000000"/>
+              <w:left w:val="single" w:sz="4" w:space="0" w:color="000000"/>
+              <w:bottom w:val="single" w:sz="4" w:space="0" w:color="000000"/>
+              <w:right w:val="single" w:sz="4" w:space="0" w:color="000000"/>
+            </w:tcBorders>
+            <w:shd w:val="clear" w:color="auto" w:fill="737373"/>
+            <w:vAlign w:val="center"/>
+          </w:tcPr>
+          <w:p>
+            <w:pPr>
+              <w:pBdr>
+                <w:top w:val="nil"/>
+                <w:left w:val="nil"/>
+                <w:bottom w:val="nil"/>
+                <w:right w:val="nil"/>
+                <w:between w:val="nil"/>
+              </w:pBdr>
+              <w:spacing w:after="100"/>
+              <w:rPr>
+                <w:rFonts w:ascii="Times New Roman" w:hAnsi="Times New Roman" w:cs="Times New Roman"/>
+                <w:b/>
+                <w:color w:val="FFFFFF"/>
+                <w:sz w:val="24"/>
+                <w:szCs w:val="24"/>
+              </w:rPr>
+            </w:pPr>
+            <w:r>
+              <w:rPr>
+                <w:rFonts w:ascii="Times New Roman" w:hAnsi="Times New Roman" w:cs="Times New Roman"/>
+                <w:b/>
+                <w:color w:val="FFFFFF"/>
+                <w:sz w:val="24"/>
+                <w:szCs w:val="24"/>
+              </w:rPr>
+              <w:t>Resultados</w:t>
+            </w:r>
+          </w:p>
+        </w:tc>
+      </w:tr>
+      <w:tr>
+        <w:trPr>
+          <w:jc w:val="center"/>
+        </w:trPr>
+        <w:tc>
+          <w:tcPr>
+            <w:tcW w:w="9847" w:type="dxa"/>
+            <w:gridSpan w:val="2"/>
+            <w:tcBorders>
+              <w:top w:val="single" w:sz="4" w:space="0" w:color="000000"/>
+              <w:left w:val="single" w:sz="4" w:space="0" w:color="000000"/>
+              <w:bottom w:val="single" w:sz="4" w:space="0" w:color="000000"/>
+              <w:right w:val="single" w:sz="4" w:space="0" w:color="000000"/>
+            </w:tcBorders>
+          </w:tcPr>
+          <w:p>
+            <w:pPr>
+              <w:pBdr>
+                <w:top w:val="nil"/>
+                <w:left w:val="nil"/>
+                <w:bottom w:val="nil"/>
+                <w:right w:val="nil"/>
+                <w:between w:val="nil"/>
+              </w:pBdr>
+              <w:spacing w:after="100"/>
+              <w:rPr>
+                <w:rFonts w:ascii="Times New Roman" w:hAnsi="Times New Roman" w:cs="Times New Roman"/>
+                <w:color w:val="000000"/>
+                <w:sz w:val="24"/>
+                <w:szCs w:val="24"/>
+              </w:rPr>
+            </w:pPr>
+          </w:p>
+        </w:tc>
+      </w:tr>
+      <w:tr>
+        <w:trPr>
+          <w:jc w:val="center"/>
+        </w:trPr>
+        <w:tc>
+          <w:tcPr>
+            <w:tcW w:w="1762" w:type="dxa"/>
+            <w:tcBorders>
+              <w:top w:val="single" w:sz="4" w:space="0" w:color="000000"/>
+              <w:left w:val="single" w:sz="4" w:space="0" w:color="000000"/>
+              <w:bottom w:val="single" w:sz="4" w:space="0" w:color="000000"/>
+              <w:right w:val="single" w:sz="4" w:space="0" w:color="000000"/>
+            </w:tcBorders>
+            <w:shd w:val="clear" w:color="auto" w:fill="F3F3F3"/>
+            <w:vAlign w:val="center"/>
+          </w:tcPr>
+          <w:p>
+            <w:pPr>
+              <w:pBdr>
+                <w:top w:val="nil"/>
+                <w:left w:val="nil"/>
+                <w:bottom w:val="nil"/>
+                <w:right w:val="nil"/>
+                <w:between w:val="nil"/>
+              </w:pBdr>
+              <w:spacing w:after="100"/>
+              <w:rPr>
+                <w:rFonts w:ascii="Times New Roman" w:hAnsi="Times New Roman" w:cs="Times New Roman"/>
+                <w:b/>
+                <w:color w:val="000000"/>
+                <w:sz w:val="24"/>
+                <w:szCs w:val="24"/>
+              </w:rPr>
+            </w:pPr>
+            <w:r>
+              <w:rPr>
+                <w:rFonts w:ascii="Times New Roman" w:hAnsi="Times New Roman" w:cs="Times New Roman"/>
+                <w:b/>
+                <w:color w:val="000000"/>
+                <w:sz w:val="24"/>
+                <w:szCs w:val="24"/>
+              </w:rPr>
+              <w:t>Nombre</w:t>
+            </w:r>
+          </w:p>
+        </w:tc>
+        <w:tc>
+          <w:tcPr>
+            <w:tcW w:w="8085" w:type="dxa"/>
+            <w:tcBorders>
+              <w:top w:val="single" w:sz="4" w:space="0" w:color="000000"/>
+              <w:left w:val="single" w:sz="4" w:space="0" w:color="000000"/>
+              <w:bottom w:val="single" w:sz="4" w:space="0" w:color="000000"/>
+              <w:right w:val="single" w:sz="4" w:space="0" w:color="000000"/>
+            </w:tcBorders>
+          </w:tcPr>
+          <w:p>
+            <w:pPr>
+              <w:pBdr>
+                <w:top w:val="nil"/>
+                <w:left w:val="nil"/>
+                <w:bottom w:val="nil"/>
+                <w:right w:val="nil"/>
+                <w:between w:val="nil"/>
+              </w:pBdr>
+              <w:spacing w:after="100"/>
+              <w:rPr>
+                <w:rFonts w:ascii="Times New Roman" w:hAnsi="Times New Roman" w:cs="Times New Roman"/>
+                <w:b/>
+                <w:color w:val="000000"/>
+                <w:sz w:val="24"/>
+                <w:szCs w:val="24"/>
+              </w:rPr>
+            </w:pPr>
+            <w:r>
+              <w:rPr>
+                <w:rFonts w:ascii="Times New Roman" w:hAnsi="Times New Roman" w:cs="Times New Roman"/>
+                <w:b/>
+                <w:color w:val="000000"/>
+                <w:sz w:val="24"/>
+                <w:szCs w:val="24"/>
+              </w:rPr>
+              <w:t xml:space="preserve">R.F. </w:t>
+            </w:r>
+            <w:r>
+              <w:rPr>
+                <w:rFonts w:ascii="Times New Roman" w:hAnsi="Times New Roman" w:cs="Times New Roman"/>
+                <w:b/>
+                <w:color w:val="000000"/>
+                <w:sz w:val="24"/>
+                <w:szCs w:val="24"/>
+              </w:rPr>
+              <w:t>10</w:t>
+            </w:r>
+            <w:r>
+              <w:rPr>
+                <w:rFonts w:ascii="Times New Roman" w:hAnsi="Times New Roman" w:cs="Times New Roman"/>
+                <w:b/>
+                <w:color w:val="000000"/>
+                <w:sz w:val="24"/>
+                <w:szCs w:val="24"/>
+              </w:rPr>
+              <w:t>.</w:t>
+            </w:r>
+            <w:r>
+              <w:rPr>
+                <w:rFonts w:ascii="Times New Roman" w:hAnsi="Times New Roman" w:cs="Times New Roman"/>
+                <w:b/>
+                <w:color w:val="000000"/>
+                <w:sz w:val="24"/>
+                <w:szCs w:val="24"/>
+              </w:rPr>
+              <w:t xml:space="preserve"> </w:t>
+            </w:r>
+            <w:r>
+              <w:rPr>
+                <w:rFonts w:ascii="Times New Roman" w:hAnsi="Times New Roman" w:cs="Times New Roman"/>
+                <w:b/>
+                <w:color w:val="000000"/>
+                <w:sz w:val="24"/>
+                <w:szCs w:val="24"/>
+              </w:rPr>
+              <w:t>Verificar cuentas repetidas</w:t>
+            </w:r>
+          </w:p>
+        </w:tc>
+      </w:tr>
+      <w:tr>
+        <w:trPr>
+          <w:jc w:val="center"/>
+        </w:trPr>
+        <w:tc>
+          <w:tcPr>
+            <w:tcW w:w="1762" w:type="dxa"/>
+            <w:tcBorders>
+              <w:top w:val="single" w:sz="4" w:space="0" w:color="000000"/>
+              <w:left w:val="single" w:sz="4" w:space="0" w:color="000000"/>
+              <w:bottom w:val="single" w:sz="4" w:space="0" w:color="000000"/>
+              <w:right w:val="single" w:sz="4" w:space="0" w:color="000000"/>
+            </w:tcBorders>
+            <w:shd w:val="clear" w:color="auto" w:fill="F3F3F3"/>
+            <w:vAlign w:val="center"/>
+          </w:tcPr>
+          <w:p>
+            <w:pPr>
+              <w:pBdr>
+                <w:top w:val="nil"/>
+                <w:left w:val="nil"/>
+                <w:bottom w:val="nil"/>
+                <w:right w:val="nil"/>
+                <w:between w:val="nil"/>
+              </w:pBdr>
+              <w:spacing w:after="100"/>
+              <w:rPr>
+                <w:rFonts w:ascii="Times New Roman" w:hAnsi="Times New Roman" w:cs="Times New Roman"/>
+                <w:b/>
+                <w:color w:val="000000"/>
+                <w:sz w:val="24"/>
+                <w:szCs w:val="24"/>
+              </w:rPr>
+            </w:pPr>
+            <w:r>
+              <w:rPr>
+                <w:rFonts w:ascii="Times New Roman" w:hAnsi="Times New Roman" w:cs="Times New Roman"/>
+                <w:b/>
+                <w:color w:val="000000"/>
+                <w:sz w:val="24"/>
+                <w:szCs w:val="24"/>
+              </w:rPr>
+              <w:t>Resumen</w:t>
+            </w:r>
+          </w:p>
+        </w:tc>
+        <w:tc>
+          <w:tcPr>
+            <w:tcW w:w="8085" w:type="dxa"/>
+            <w:tcBorders>
+              <w:top w:val="single" w:sz="4" w:space="0" w:color="000000"/>
+              <w:left w:val="single" w:sz="4" w:space="0" w:color="000000"/>
+              <w:bottom w:val="single" w:sz="4" w:space="0" w:color="000000"/>
+              <w:right w:val="single" w:sz="4" w:space="0" w:color="000000"/>
+            </w:tcBorders>
+          </w:tcPr>
+          <w:p>
+            <w:pPr>
+              <w:pBdr>
+                <w:top w:val="nil"/>
+                <w:left w:val="nil"/>
+                <w:bottom w:val="nil"/>
+                <w:right w:val="nil"/>
+                <w:between w:val="nil"/>
+              </w:pBdr>
+              <w:spacing w:after="100"/>
+              <w:rPr>
+                <w:rFonts w:ascii="Times New Roman" w:hAnsi="Times New Roman" w:cs="Times New Roman"/>
+                <w:color w:val="000000"/>
+                <w:sz w:val="24"/>
+                <w:szCs w:val="24"/>
+              </w:rPr>
+            </w:pPr>
+            <w:r>
+              <w:rPr>
+                <w:rFonts w:ascii="Times New Roman" w:hAnsi="Times New Roman" w:cs="Times New Roman"/>
+                <w:color w:val="000000"/>
+                <w:sz w:val="24"/>
+                <w:szCs w:val="24"/>
+              </w:rPr>
+              <w:t xml:space="preserve"> </w:t>
+            </w:r>
+          </w:p>
+        </w:tc>
+      </w:tr>
+      <w:tr>
+        <w:trPr>
+          <w:trHeight w:val="300"/>
+          <w:jc w:val="center"/>
+        </w:trPr>
+        <w:tc>
+          <w:tcPr>
+            <w:tcW w:w="9847" w:type="dxa"/>
+            <w:gridSpan w:val="2"/>
+            <w:tcBorders>
+              <w:top w:val="single" w:sz="4" w:space="0" w:color="000000"/>
+              <w:left w:val="single" w:sz="4" w:space="0" w:color="000000"/>
+              <w:bottom w:val="single" w:sz="4" w:space="0" w:color="000000"/>
+              <w:right w:val="single" w:sz="4" w:space="0" w:color="000000"/>
+            </w:tcBorders>
+            <w:shd w:val="clear" w:color="auto" w:fill="737373"/>
+            <w:vAlign w:val="center"/>
+          </w:tcPr>
+          <w:p>
+            <w:pPr>
+              <w:pBdr>
+                <w:top w:val="nil"/>
+                <w:left w:val="nil"/>
+                <w:bottom w:val="nil"/>
+                <w:right w:val="nil"/>
+                <w:between w:val="nil"/>
+              </w:pBdr>
+              <w:spacing w:after="100"/>
+              <w:rPr>
+                <w:rFonts w:ascii="Times New Roman" w:hAnsi="Times New Roman" w:cs="Times New Roman"/>
+                <w:b/>
+                <w:color w:val="FFFFFF"/>
+                <w:sz w:val="24"/>
+                <w:szCs w:val="24"/>
+              </w:rPr>
+            </w:pPr>
+            <w:r>
+              <w:rPr>
+                <w:rFonts w:ascii="Times New Roman" w:hAnsi="Times New Roman" w:cs="Times New Roman"/>
+                <w:b/>
+                <w:color w:val="FFFFFF"/>
+                <w:sz w:val="24"/>
+                <w:szCs w:val="24"/>
+              </w:rPr>
               <w:lastRenderedPageBreak/>
               <w:t>Entradas</w:t>
             </w:r>
@@ -2349,17 +4383,17 @@
                 <w:sz w:val="24"/>
                 <w:szCs w:val="24"/>
               </w:rPr>
-              <w:t xml:space="preserve">R.F. </w:t>
-            </w:r>
-            <w:r>
-              <w:rPr>
-                <w:rFonts w:ascii="Times New Roman" w:hAnsi="Times New Roman" w:cs="Times New Roman"/>
-                <w:b/>
-                <w:color w:val="000000"/>
-                <w:sz w:val="24"/>
-                <w:szCs w:val="24"/>
-              </w:rPr>
-              <w:t>7</w:t>
+              <w:t>R.F. 1</w:t>
+            </w:r>
+            <w:r>
+              <w:rPr>
+                <w:rFonts w:ascii="Times New Roman" w:hAnsi="Times New Roman" w:cs="Times New Roman"/>
+                <w:b/>
+                <w:color w:val="000000"/>
+                <w:sz w:val="24"/>
+                <w:szCs w:val="24"/>
+              </w:rPr>
+              <w:t>1</w:t>
             </w:r>
             <w:r>
               <w:rPr>
@@ -2381,1504 +4415,6 @@
               </w:rPr>
               <w:t xml:space="preserve"> </w:t>
             </w:r>
-            <w:r>
-              <w:rPr>
-                <w:rFonts w:ascii="Times New Roman" w:hAnsi="Times New Roman" w:cs="Times New Roman"/>
-                <w:b/>
-                <w:color w:val="000000"/>
-                <w:sz w:val="24"/>
-                <w:szCs w:val="24"/>
-              </w:rPr>
-              <w:t>Cancelar reserva</w:t>
-            </w:r>
-          </w:p>
-        </w:tc>
-      </w:tr>
-      <w:tr>
-        <w:trPr>
-          <w:jc w:val="center"/>
-        </w:trPr>
-        <w:tc>
-          <w:tcPr>
-            <w:tcW w:w="1762" w:type="dxa"/>
-            <w:tcBorders>
-              <w:top w:val="single" w:sz="4" w:space="0" w:color="000000"/>
-              <w:left w:val="single" w:sz="4" w:space="0" w:color="000000"/>
-              <w:bottom w:val="single" w:sz="4" w:space="0" w:color="000000"/>
-              <w:right w:val="single" w:sz="4" w:space="0" w:color="000000"/>
-            </w:tcBorders>
-            <w:shd w:val="clear" w:color="auto" w:fill="F3F3F3"/>
-            <w:vAlign w:val="center"/>
-          </w:tcPr>
-          <w:p>
-            <w:pPr>
-              <w:pBdr>
-                <w:top w:val="nil"/>
-                <w:left w:val="nil"/>
-                <w:bottom w:val="nil"/>
-                <w:right w:val="nil"/>
-                <w:between w:val="nil"/>
-              </w:pBdr>
-              <w:spacing w:after="100"/>
-              <w:rPr>
-                <w:rFonts w:ascii="Times New Roman" w:hAnsi="Times New Roman" w:cs="Times New Roman"/>
-                <w:b/>
-                <w:color w:val="000000"/>
-                <w:sz w:val="24"/>
-                <w:szCs w:val="24"/>
-              </w:rPr>
-            </w:pPr>
-            <w:r>
-              <w:rPr>
-                <w:rFonts w:ascii="Times New Roman" w:hAnsi="Times New Roman" w:cs="Times New Roman"/>
-                <w:b/>
-                <w:color w:val="000000"/>
-                <w:sz w:val="24"/>
-                <w:szCs w:val="24"/>
-              </w:rPr>
-              <w:t>Resumen</w:t>
-            </w:r>
-          </w:p>
-        </w:tc>
-        <w:tc>
-          <w:tcPr>
-            <w:tcW w:w="8085" w:type="dxa"/>
-            <w:tcBorders>
-              <w:top w:val="single" w:sz="4" w:space="0" w:color="000000"/>
-              <w:left w:val="single" w:sz="4" w:space="0" w:color="000000"/>
-              <w:bottom w:val="single" w:sz="4" w:space="0" w:color="000000"/>
-              <w:right w:val="single" w:sz="4" w:space="0" w:color="000000"/>
-            </w:tcBorders>
-          </w:tcPr>
-          <w:p>
-            <w:pPr>
-              <w:pBdr>
-                <w:top w:val="nil"/>
-                <w:left w:val="nil"/>
-                <w:bottom w:val="nil"/>
-                <w:right w:val="nil"/>
-                <w:between w:val="nil"/>
-              </w:pBdr>
-              <w:spacing w:after="100"/>
-              <w:rPr>
-                <w:rFonts w:ascii="Times New Roman" w:hAnsi="Times New Roman" w:cs="Times New Roman"/>
-                <w:color w:val="000000"/>
-                <w:sz w:val="24"/>
-                <w:szCs w:val="24"/>
-              </w:rPr>
-            </w:pPr>
-            <w:r>
-              <w:rPr>
-                <w:rFonts w:ascii="Times New Roman" w:hAnsi="Times New Roman" w:cs="Times New Roman"/>
-                <w:color w:val="000000"/>
-                <w:sz w:val="24"/>
-                <w:szCs w:val="24"/>
-              </w:rPr>
-              <w:t xml:space="preserve"> </w:t>
-            </w:r>
-          </w:p>
-        </w:tc>
-      </w:tr>
-      <w:tr>
-        <w:trPr>
-          <w:trHeight w:val="300"/>
-          <w:jc w:val="center"/>
-        </w:trPr>
-        <w:tc>
-          <w:tcPr>
-            <w:tcW w:w="9847" w:type="dxa"/>
-            <w:gridSpan w:val="2"/>
-            <w:tcBorders>
-              <w:top w:val="single" w:sz="4" w:space="0" w:color="000000"/>
-              <w:left w:val="single" w:sz="4" w:space="0" w:color="000000"/>
-              <w:bottom w:val="single" w:sz="4" w:space="0" w:color="000000"/>
-              <w:right w:val="single" w:sz="4" w:space="0" w:color="000000"/>
-            </w:tcBorders>
-            <w:shd w:val="clear" w:color="auto" w:fill="737373"/>
-            <w:vAlign w:val="center"/>
-          </w:tcPr>
-          <w:p>
-            <w:pPr>
-              <w:pBdr>
-                <w:top w:val="nil"/>
-                <w:left w:val="nil"/>
-                <w:bottom w:val="nil"/>
-                <w:right w:val="nil"/>
-                <w:between w:val="nil"/>
-              </w:pBdr>
-              <w:spacing w:after="100"/>
-              <w:rPr>
-                <w:rFonts w:ascii="Times New Roman" w:hAnsi="Times New Roman" w:cs="Times New Roman"/>
-                <w:b/>
-                <w:color w:val="FFFFFF"/>
-                <w:sz w:val="24"/>
-                <w:szCs w:val="24"/>
-              </w:rPr>
-            </w:pPr>
-            <w:r>
-              <w:rPr>
-                <w:rFonts w:ascii="Times New Roman" w:hAnsi="Times New Roman" w:cs="Times New Roman"/>
-                <w:b/>
-                <w:color w:val="FFFFFF"/>
-                <w:sz w:val="24"/>
-                <w:szCs w:val="24"/>
-              </w:rPr>
-              <w:t>Entradas</w:t>
-            </w:r>
-          </w:p>
-        </w:tc>
-      </w:tr>
-      <w:tr>
-        <w:trPr>
-          <w:jc w:val="center"/>
-        </w:trPr>
-        <w:tc>
-          <w:tcPr>
-            <w:tcW w:w="9847" w:type="dxa"/>
-            <w:gridSpan w:val="2"/>
-            <w:tcBorders>
-              <w:top w:val="single" w:sz="4" w:space="0" w:color="000000"/>
-              <w:left w:val="single" w:sz="4" w:space="0" w:color="000000"/>
-              <w:bottom w:val="single" w:sz="4" w:space="0" w:color="000000"/>
-              <w:right w:val="single" w:sz="4" w:space="0" w:color="000000"/>
-            </w:tcBorders>
-          </w:tcPr>
-          <w:p>
-            <w:pPr>
-              <w:pBdr>
-                <w:top w:val="nil"/>
-                <w:left w:val="nil"/>
-                <w:bottom w:val="nil"/>
-                <w:right w:val="nil"/>
-                <w:between w:val="nil"/>
-              </w:pBdr>
-              <w:spacing w:after="100"/>
-              <w:rPr>
-                <w:rFonts w:ascii="Times New Roman" w:eastAsia="Calibri" w:hAnsi="Times New Roman" w:cs="Times New Roman"/>
-                <w:sz w:val="24"/>
-                <w:szCs w:val="24"/>
-              </w:rPr>
-            </w:pPr>
-          </w:p>
-        </w:tc>
-      </w:tr>
-      <w:tr>
-        <w:trPr>
-          <w:trHeight w:val="300"/>
-          <w:jc w:val="center"/>
-        </w:trPr>
-        <w:tc>
-          <w:tcPr>
-            <w:tcW w:w="9847" w:type="dxa"/>
-            <w:gridSpan w:val="2"/>
-            <w:tcBorders>
-              <w:top w:val="single" w:sz="4" w:space="0" w:color="000000"/>
-              <w:left w:val="single" w:sz="4" w:space="0" w:color="000000"/>
-              <w:bottom w:val="single" w:sz="4" w:space="0" w:color="000000"/>
-              <w:right w:val="single" w:sz="4" w:space="0" w:color="000000"/>
-            </w:tcBorders>
-            <w:shd w:val="clear" w:color="auto" w:fill="737373"/>
-            <w:vAlign w:val="center"/>
-          </w:tcPr>
-          <w:p>
-            <w:pPr>
-              <w:pBdr>
-                <w:top w:val="nil"/>
-                <w:left w:val="nil"/>
-                <w:bottom w:val="nil"/>
-                <w:right w:val="nil"/>
-                <w:between w:val="nil"/>
-              </w:pBdr>
-              <w:spacing w:after="100"/>
-              <w:rPr>
-                <w:rFonts w:ascii="Times New Roman" w:hAnsi="Times New Roman" w:cs="Times New Roman"/>
-                <w:b/>
-                <w:color w:val="FFFFFF"/>
-                <w:sz w:val="24"/>
-                <w:szCs w:val="24"/>
-              </w:rPr>
-            </w:pPr>
-            <w:r>
-              <w:rPr>
-                <w:rFonts w:ascii="Times New Roman" w:hAnsi="Times New Roman" w:cs="Times New Roman"/>
-                <w:b/>
-                <w:color w:val="FFFFFF"/>
-                <w:sz w:val="24"/>
-                <w:szCs w:val="24"/>
-              </w:rPr>
-              <w:t>Resultados</w:t>
-            </w:r>
-          </w:p>
-        </w:tc>
-      </w:tr>
-      <w:tr>
-        <w:trPr>
-          <w:jc w:val="center"/>
-        </w:trPr>
-        <w:tc>
-          <w:tcPr>
-            <w:tcW w:w="9847" w:type="dxa"/>
-            <w:gridSpan w:val="2"/>
-            <w:tcBorders>
-              <w:top w:val="single" w:sz="4" w:space="0" w:color="000000"/>
-              <w:left w:val="single" w:sz="4" w:space="0" w:color="000000"/>
-              <w:bottom w:val="single" w:sz="4" w:space="0" w:color="000000"/>
-              <w:right w:val="single" w:sz="4" w:space="0" w:color="000000"/>
-            </w:tcBorders>
-          </w:tcPr>
-          <w:p>
-            <w:pPr>
-              <w:pBdr>
-                <w:top w:val="nil"/>
-                <w:left w:val="nil"/>
-                <w:bottom w:val="nil"/>
-                <w:right w:val="nil"/>
-                <w:between w:val="nil"/>
-              </w:pBdr>
-              <w:spacing w:after="100"/>
-              <w:rPr>
-                <w:rFonts w:ascii="Times New Roman" w:hAnsi="Times New Roman" w:cs="Times New Roman"/>
-                <w:color w:val="000000"/>
-                <w:sz w:val="24"/>
-                <w:szCs w:val="24"/>
-              </w:rPr>
-            </w:pPr>
-          </w:p>
-        </w:tc>
-      </w:tr>
-      <w:tr>
-        <w:trPr>
-          <w:jc w:val="center"/>
-        </w:trPr>
-        <w:tc>
-          <w:tcPr>
-            <w:tcW w:w="1762" w:type="dxa"/>
-            <w:tcBorders>
-              <w:top w:val="single" w:sz="4" w:space="0" w:color="000000"/>
-              <w:left w:val="single" w:sz="4" w:space="0" w:color="000000"/>
-              <w:bottom w:val="single" w:sz="4" w:space="0" w:color="000000"/>
-              <w:right w:val="single" w:sz="4" w:space="0" w:color="000000"/>
-            </w:tcBorders>
-            <w:shd w:val="clear" w:color="auto" w:fill="F3F3F3"/>
-            <w:vAlign w:val="center"/>
-          </w:tcPr>
-          <w:p>
-            <w:pPr>
-              <w:pBdr>
-                <w:top w:val="nil"/>
-                <w:left w:val="nil"/>
-                <w:bottom w:val="nil"/>
-                <w:right w:val="nil"/>
-                <w:between w:val="nil"/>
-              </w:pBdr>
-              <w:spacing w:after="100"/>
-              <w:rPr>
-                <w:rFonts w:ascii="Times New Roman" w:hAnsi="Times New Roman" w:cs="Times New Roman"/>
-                <w:b/>
-                <w:color w:val="000000"/>
-                <w:sz w:val="24"/>
-                <w:szCs w:val="24"/>
-              </w:rPr>
-            </w:pPr>
-            <w:r>
-              <w:rPr>
-                <w:rFonts w:ascii="Times New Roman" w:hAnsi="Times New Roman" w:cs="Times New Roman"/>
-                <w:b/>
-                <w:color w:val="000000"/>
-                <w:sz w:val="24"/>
-                <w:szCs w:val="24"/>
-              </w:rPr>
-              <w:t>Nombre</w:t>
-            </w:r>
-          </w:p>
-        </w:tc>
-        <w:tc>
-          <w:tcPr>
-            <w:tcW w:w="8085" w:type="dxa"/>
-            <w:tcBorders>
-              <w:top w:val="single" w:sz="4" w:space="0" w:color="000000"/>
-              <w:left w:val="single" w:sz="4" w:space="0" w:color="000000"/>
-              <w:bottom w:val="single" w:sz="4" w:space="0" w:color="000000"/>
-              <w:right w:val="single" w:sz="4" w:space="0" w:color="000000"/>
-            </w:tcBorders>
-          </w:tcPr>
-          <w:p>
-            <w:pPr>
-              <w:pBdr>
-                <w:top w:val="nil"/>
-                <w:left w:val="nil"/>
-                <w:bottom w:val="nil"/>
-                <w:right w:val="nil"/>
-                <w:between w:val="nil"/>
-              </w:pBdr>
-              <w:spacing w:after="100"/>
-              <w:rPr>
-                <w:rFonts w:ascii="Times New Roman" w:hAnsi="Times New Roman" w:cs="Times New Roman"/>
-                <w:b/>
-                <w:color w:val="000000"/>
-                <w:sz w:val="24"/>
-                <w:szCs w:val="24"/>
-              </w:rPr>
-            </w:pPr>
-            <w:r>
-              <w:rPr>
-                <w:rFonts w:ascii="Times New Roman" w:hAnsi="Times New Roman" w:cs="Times New Roman"/>
-                <w:b/>
-                <w:color w:val="000000"/>
-                <w:sz w:val="24"/>
-                <w:szCs w:val="24"/>
-              </w:rPr>
-              <w:t xml:space="preserve">R.F. </w:t>
-            </w:r>
-            <w:r>
-              <w:rPr>
-                <w:rFonts w:ascii="Times New Roman" w:hAnsi="Times New Roman" w:cs="Times New Roman"/>
-                <w:b/>
-                <w:color w:val="000000"/>
-                <w:sz w:val="24"/>
-                <w:szCs w:val="24"/>
-              </w:rPr>
-              <w:t>8</w:t>
-            </w:r>
-            <w:r>
-              <w:rPr>
-                <w:rFonts w:ascii="Times New Roman" w:hAnsi="Times New Roman" w:cs="Times New Roman"/>
-                <w:b/>
-                <w:color w:val="000000"/>
-                <w:sz w:val="24"/>
-                <w:szCs w:val="24"/>
-              </w:rPr>
-              <w:t>.</w:t>
-            </w:r>
-            <w:r>
-              <w:rPr>
-                <w:rFonts w:ascii="Times New Roman" w:hAnsi="Times New Roman" w:cs="Times New Roman"/>
-                <w:b/>
-                <w:color w:val="000000"/>
-                <w:sz w:val="24"/>
-                <w:szCs w:val="24"/>
-              </w:rPr>
-              <w:t xml:space="preserve"> Eliminar cuenta</w:t>
-            </w:r>
-          </w:p>
-        </w:tc>
-      </w:tr>
-      <w:tr>
-        <w:trPr>
-          <w:jc w:val="center"/>
-        </w:trPr>
-        <w:tc>
-          <w:tcPr>
-            <w:tcW w:w="1762" w:type="dxa"/>
-            <w:tcBorders>
-              <w:top w:val="single" w:sz="4" w:space="0" w:color="000000"/>
-              <w:left w:val="single" w:sz="4" w:space="0" w:color="000000"/>
-              <w:bottom w:val="single" w:sz="4" w:space="0" w:color="000000"/>
-              <w:right w:val="single" w:sz="4" w:space="0" w:color="000000"/>
-            </w:tcBorders>
-            <w:shd w:val="clear" w:color="auto" w:fill="F3F3F3"/>
-            <w:vAlign w:val="center"/>
-          </w:tcPr>
-          <w:p>
-            <w:pPr>
-              <w:pBdr>
-                <w:top w:val="nil"/>
-                <w:left w:val="nil"/>
-                <w:bottom w:val="nil"/>
-                <w:right w:val="nil"/>
-                <w:between w:val="nil"/>
-              </w:pBdr>
-              <w:spacing w:after="100"/>
-              <w:rPr>
-                <w:rFonts w:ascii="Times New Roman" w:hAnsi="Times New Roman" w:cs="Times New Roman"/>
-                <w:b/>
-                <w:color w:val="000000"/>
-                <w:sz w:val="24"/>
-                <w:szCs w:val="24"/>
-              </w:rPr>
-            </w:pPr>
-            <w:r>
-              <w:rPr>
-                <w:rFonts w:ascii="Times New Roman" w:hAnsi="Times New Roman" w:cs="Times New Roman"/>
-                <w:b/>
-                <w:color w:val="000000"/>
-                <w:sz w:val="24"/>
-                <w:szCs w:val="24"/>
-              </w:rPr>
-              <w:t>Resumen</w:t>
-            </w:r>
-          </w:p>
-        </w:tc>
-        <w:tc>
-          <w:tcPr>
-            <w:tcW w:w="8085" w:type="dxa"/>
-            <w:tcBorders>
-              <w:top w:val="single" w:sz="4" w:space="0" w:color="000000"/>
-              <w:left w:val="single" w:sz="4" w:space="0" w:color="000000"/>
-              <w:bottom w:val="single" w:sz="4" w:space="0" w:color="000000"/>
-              <w:right w:val="single" w:sz="4" w:space="0" w:color="000000"/>
-            </w:tcBorders>
-          </w:tcPr>
-          <w:p>
-            <w:pPr>
-              <w:pBdr>
-                <w:top w:val="nil"/>
-                <w:left w:val="nil"/>
-                <w:bottom w:val="nil"/>
-                <w:right w:val="nil"/>
-                <w:between w:val="nil"/>
-              </w:pBdr>
-              <w:spacing w:after="100"/>
-              <w:rPr>
-                <w:rFonts w:ascii="Times New Roman" w:hAnsi="Times New Roman" w:cs="Times New Roman"/>
-                <w:color w:val="000000"/>
-                <w:sz w:val="24"/>
-                <w:szCs w:val="24"/>
-              </w:rPr>
-            </w:pPr>
-            <w:r>
-              <w:rPr>
-                <w:rFonts w:ascii="Times New Roman" w:hAnsi="Times New Roman" w:cs="Times New Roman"/>
-                <w:color w:val="000000"/>
-                <w:sz w:val="24"/>
-                <w:szCs w:val="24"/>
-              </w:rPr>
-              <w:t xml:space="preserve"> </w:t>
-            </w:r>
-          </w:p>
-        </w:tc>
-      </w:tr>
-      <w:tr>
-        <w:trPr>
-          <w:trHeight w:val="300"/>
-          <w:jc w:val="center"/>
-        </w:trPr>
-        <w:tc>
-          <w:tcPr>
-            <w:tcW w:w="9847" w:type="dxa"/>
-            <w:gridSpan w:val="2"/>
-            <w:tcBorders>
-              <w:top w:val="single" w:sz="4" w:space="0" w:color="000000"/>
-              <w:left w:val="single" w:sz="4" w:space="0" w:color="000000"/>
-              <w:bottom w:val="single" w:sz="4" w:space="0" w:color="000000"/>
-              <w:right w:val="single" w:sz="4" w:space="0" w:color="000000"/>
-            </w:tcBorders>
-            <w:shd w:val="clear" w:color="auto" w:fill="737373"/>
-            <w:vAlign w:val="center"/>
-          </w:tcPr>
-          <w:p>
-            <w:pPr>
-              <w:pBdr>
-                <w:top w:val="nil"/>
-                <w:left w:val="nil"/>
-                <w:bottom w:val="nil"/>
-                <w:right w:val="nil"/>
-                <w:between w:val="nil"/>
-              </w:pBdr>
-              <w:spacing w:after="100"/>
-              <w:rPr>
-                <w:rFonts w:ascii="Times New Roman" w:hAnsi="Times New Roman" w:cs="Times New Roman"/>
-                <w:b/>
-                <w:color w:val="FFFFFF"/>
-                <w:sz w:val="24"/>
-                <w:szCs w:val="24"/>
-              </w:rPr>
-            </w:pPr>
-            <w:r>
-              <w:rPr>
-                <w:rFonts w:ascii="Times New Roman" w:hAnsi="Times New Roman" w:cs="Times New Roman"/>
-                <w:b/>
-                <w:color w:val="FFFFFF"/>
-                <w:sz w:val="24"/>
-                <w:szCs w:val="24"/>
-              </w:rPr>
-              <w:t>Entradas</w:t>
-            </w:r>
-          </w:p>
-        </w:tc>
-      </w:tr>
-      <w:tr>
-        <w:trPr>
-          <w:jc w:val="center"/>
-        </w:trPr>
-        <w:tc>
-          <w:tcPr>
-            <w:tcW w:w="9847" w:type="dxa"/>
-            <w:gridSpan w:val="2"/>
-            <w:tcBorders>
-              <w:top w:val="single" w:sz="4" w:space="0" w:color="000000"/>
-              <w:left w:val="single" w:sz="4" w:space="0" w:color="000000"/>
-              <w:bottom w:val="single" w:sz="4" w:space="0" w:color="000000"/>
-              <w:right w:val="single" w:sz="4" w:space="0" w:color="000000"/>
-            </w:tcBorders>
-          </w:tcPr>
-          <w:p>
-            <w:pPr>
-              <w:pBdr>
-                <w:top w:val="nil"/>
-                <w:left w:val="nil"/>
-                <w:bottom w:val="nil"/>
-                <w:right w:val="nil"/>
-                <w:between w:val="nil"/>
-              </w:pBdr>
-              <w:spacing w:after="100"/>
-              <w:rPr>
-                <w:rFonts w:ascii="Times New Roman" w:eastAsia="Calibri" w:hAnsi="Times New Roman" w:cs="Times New Roman"/>
-                <w:sz w:val="24"/>
-                <w:szCs w:val="24"/>
-              </w:rPr>
-            </w:pPr>
-          </w:p>
-        </w:tc>
-      </w:tr>
-      <w:tr>
-        <w:trPr>
-          <w:trHeight w:val="300"/>
-          <w:jc w:val="center"/>
-        </w:trPr>
-        <w:tc>
-          <w:tcPr>
-            <w:tcW w:w="9847" w:type="dxa"/>
-            <w:gridSpan w:val="2"/>
-            <w:tcBorders>
-              <w:top w:val="single" w:sz="4" w:space="0" w:color="000000"/>
-              <w:left w:val="single" w:sz="4" w:space="0" w:color="000000"/>
-              <w:bottom w:val="single" w:sz="4" w:space="0" w:color="000000"/>
-              <w:right w:val="single" w:sz="4" w:space="0" w:color="000000"/>
-            </w:tcBorders>
-            <w:shd w:val="clear" w:color="auto" w:fill="737373"/>
-            <w:vAlign w:val="center"/>
-          </w:tcPr>
-          <w:p>
-            <w:pPr>
-              <w:pBdr>
-                <w:top w:val="nil"/>
-                <w:left w:val="nil"/>
-                <w:bottom w:val="nil"/>
-                <w:right w:val="nil"/>
-                <w:between w:val="nil"/>
-              </w:pBdr>
-              <w:spacing w:after="100"/>
-              <w:rPr>
-                <w:rFonts w:ascii="Times New Roman" w:hAnsi="Times New Roman" w:cs="Times New Roman"/>
-                <w:b/>
-                <w:color w:val="FFFFFF"/>
-                <w:sz w:val="24"/>
-                <w:szCs w:val="24"/>
-              </w:rPr>
-            </w:pPr>
-            <w:r>
-              <w:rPr>
-                <w:rFonts w:ascii="Times New Roman" w:hAnsi="Times New Roman" w:cs="Times New Roman"/>
-                <w:b/>
-                <w:color w:val="FFFFFF"/>
-                <w:sz w:val="24"/>
-                <w:szCs w:val="24"/>
-              </w:rPr>
-              <w:t>Resultados</w:t>
-            </w:r>
-          </w:p>
-        </w:tc>
-      </w:tr>
-      <w:tr>
-        <w:trPr>
-          <w:jc w:val="center"/>
-        </w:trPr>
-        <w:tc>
-          <w:tcPr>
-            <w:tcW w:w="9847" w:type="dxa"/>
-            <w:gridSpan w:val="2"/>
-            <w:tcBorders>
-              <w:top w:val="single" w:sz="4" w:space="0" w:color="000000"/>
-              <w:left w:val="single" w:sz="4" w:space="0" w:color="000000"/>
-              <w:bottom w:val="single" w:sz="4" w:space="0" w:color="000000"/>
-              <w:right w:val="single" w:sz="4" w:space="0" w:color="000000"/>
-            </w:tcBorders>
-          </w:tcPr>
-          <w:p>
-            <w:pPr>
-              <w:pBdr>
-                <w:top w:val="nil"/>
-                <w:left w:val="nil"/>
-                <w:bottom w:val="nil"/>
-                <w:right w:val="nil"/>
-                <w:between w:val="nil"/>
-              </w:pBdr>
-              <w:spacing w:after="100"/>
-              <w:rPr>
-                <w:rFonts w:ascii="Times New Roman" w:hAnsi="Times New Roman" w:cs="Times New Roman"/>
-                <w:color w:val="000000"/>
-                <w:sz w:val="24"/>
-                <w:szCs w:val="24"/>
-              </w:rPr>
-            </w:pPr>
-          </w:p>
-        </w:tc>
-      </w:tr>
-      <w:tr>
-        <w:trPr>
-          <w:jc w:val="center"/>
-        </w:trPr>
-        <w:tc>
-          <w:tcPr>
-            <w:tcW w:w="1762" w:type="dxa"/>
-            <w:tcBorders>
-              <w:top w:val="single" w:sz="4" w:space="0" w:color="000000"/>
-              <w:left w:val="single" w:sz="4" w:space="0" w:color="000000"/>
-              <w:bottom w:val="single" w:sz="4" w:space="0" w:color="000000"/>
-              <w:right w:val="single" w:sz="4" w:space="0" w:color="000000"/>
-            </w:tcBorders>
-            <w:shd w:val="clear" w:color="auto" w:fill="F3F3F3"/>
-            <w:vAlign w:val="center"/>
-          </w:tcPr>
-          <w:p>
-            <w:pPr>
-              <w:pBdr>
-                <w:top w:val="nil"/>
-                <w:left w:val="nil"/>
-                <w:bottom w:val="nil"/>
-                <w:right w:val="nil"/>
-                <w:between w:val="nil"/>
-              </w:pBdr>
-              <w:spacing w:after="100"/>
-              <w:rPr>
-                <w:rFonts w:ascii="Times New Roman" w:hAnsi="Times New Roman" w:cs="Times New Roman"/>
-                <w:b/>
-                <w:color w:val="000000"/>
-                <w:sz w:val="24"/>
-                <w:szCs w:val="24"/>
-              </w:rPr>
-            </w:pPr>
-            <w:r>
-              <w:rPr>
-                <w:rFonts w:ascii="Times New Roman" w:hAnsi="Times New Roman" w:cs="Times New Roman"/>
-                <w:b/>
-                <w:color w:val="000000"/>
-                <w:sz w:val="24"/>
-                <w:szCs w:val="24"/>
-              </w:rPr>
-              <w:t>Nombre</w:t>
-            </w:r>
-          </w:p>
-        </w:tc>
-        <w:tc>
-          <w:tcPr>
-            <w:tcW w:w="8085" w:type="dxa"/>
-            <w:tcBorders>
-              <w:top w:val="single" w:sz="4" w:space="0" w:color="000000"/>
-              <w:left w:val="single" w:sz="4" w:space="0" w:color="000000"/>
-              <w:bottom w:val="single" w:sz="4" w:space="0" w:color="000000"/>
-              <w:right w:val="single" w:sz="4" w:space="0" w:color="000000"/>
-            </w:tcBorders>
-          </w:tcPr>
-          <w:p>
-            <w:pPr>
-              <w:pBdr>
-                <w:top w:val="nil"/>
-                <w:left w:val="nil"/>
-                <w:bottom w:val="nil"/>
-                <w:right w:val="nil"/>
-                <w:between w:val="nil"/>
-              </w:pBdr>
-              <w:spacing w:after="100"/>
-              <w:rPr>
-                <w:rFonts w:ascii="Times New Roman" w:hAnsi="Times New Roman" w:cs="Times New Roman"/>
-                <w:b/>
-                <w:color w:val="000000"/>
-                <w:sz w:val="24"/>
-                <w:szCs w:val="24"/>
-              </w:rPr>
-            </w:pPr>
-            <w:r>
-              <w:rPr>
-                <w:rFonts w:ascii="Times New Roman" w:hAnsi="Times New Roman" w:cs="Times New Roman"/>
-                <w:b/>
-                <w:color w:val="000000"/>
-                <w:sz w:val="24"/>
-                <w:szCs w:val="24"/>
-              </w:rPr>
-              <w:t xml:space="preserve">R.F. </w:t>
-            </w:r>
-            <w:r>
-              <w:rPr>
-                <w:rFonts w:ascii="Times New Roman" w:hAnsi="Times New Roman" w:cs="Times New Roman"/>
-                <w:b/>
-                <w:color w:val="000000"/>
-                <w:sz w:val="24"/>
-                <w:szCs w:val="24"/>
-              </w:rPr>
-              <w:t>9</w:t>
-            </w:r>
-            <w:r>
-              <w:rPr>
-                <w:rFonts w:ascii="Times New Roman" w:hAnsi="Times New Roman" w:cs="Times New Roman"/>
-                <w:b/>
-                <w:color w:val="000000"/>
-                <w:sz w:val="24"/>
-                <w:szCs w:val="24"/>
-              </w:rPr>
-              <w:t>.</w:t>
-            </w:r>
-            <w:r>
-              <w:rPr>
-                <w:rFonts w:ascii="Times New Roman" w:hAnsi="Times New Roman" w:cs="Times New Roman"/>
-                <w:b/>
-                <w:color w:val="000000"/>
-                <w:sz w:val="24"/>
-                <w:szCs w:val="24"/>
-              </w:rPr>
-              <w:t xml:space="preserve"> Calificar hotel</w:t>
-            </w:r>
-          </w:p>
-        </w:tc>
-      </w:tr>
-      <w:tr>
-        <w:trPr>
-          <w:jc w:val="center"/>
-        </w:trPr>
-        <w:tc>
-          <w:tcPr>
-            <w:tcW w:w="1762" w:type="dxa"/>
-            <w:tcBorders>
-              <w:top w:val="single" w:sz="4" w:space="0" w:color="000000"/>
-              <w:left w:val="single" w:sz="4" w:space="0" w:color="000000"/>
-              <w:bottom w:val="single" w:sz="4" w:space="0" w:color="000000"/>
-              <w:right w:val="single" w:sz="4" w:space="0" w:color="000000"/>
-            </w:tcBorders>
-            <w:shd w:val="clear" w:color="auto" w:fill="F3F3F3"/>
-            <w:vAlign w:val="center"/>
-          </w:tcPr>
-          <w:p>
-            <w:pPr>
-              <w:pBdr>
-                <w:top w:val="nil"/>
-                <w:left w:val="nil"/>
-                <w:bottom w:val="nil"/>
-                <w:right w:val="nil"/>
-                <w:between w:val="nil"/>
-              </w:pBdr>
-              <w:spacing w:after="100"/>
-              <w:rPr>
-                <w:rFonts w:ascii="Times New Roman" w:hAnsi="Times New Roman" w:cs="Times New Roman"/>
-                <w:b/>
-                <w:color w:val="000000"/>
-                <w:sz w:val="24"/>
-                <w:szCs w:val="24"/>
-              </w:rPr>
-            </w:pPr>
-            <w:r>
-              <w:rPr>
-                <w:rFonts w:ascii="Times New Roman" w:hAnsi="Times New Roman" w:cs="Times New Roman"/>
-                <w:b/>
-                <w:color w:val="000000"/>
-                <w:sz w:val="24"/>
-                <w:szCs w:val="24"/>
-              </w:rPr>
-              <w:t>Resumen</w:t>
-            </w:r>
-          </w:p>
-        </w:tc>
-        <w:tc>
-          <w:tcPr>
-            <w:tcW w:w="8085" w:type="dxa"/>
-            <w:tcBorders>
-              <w:top w:val="single" w:sz="4" w:space="0" w:color="000000"/>
-              <w:left w:val="single" w:sz="4" w:space="0" w:color="000000"/>
-              <w:bottom w:val="single" w:sz="4" w:space="0" w:color="000000"/>
-              <w:right w:val="single" w:sz="4" w:space="0" w:color="000000"/>
-            </w:tcBorders>
-          </w:tcPr>
-          <w:p>
-            <w:pPr>
-              <w:pBdr>
-                <w:top w:val="nil"/>
-                <w:left w:val="nil"/>
-                <w:bottom w:val="nil"/>
-                <w:right w:val="nil"/>
-                <w:between w:val="nil"/>
-              </w:pBdr>
-              <w:spacing w:after="100"/>
-              <w:rPr>
-                <w:rFonts w:ascii="Times New Roman" w:hAnsi="Times New Roman" w:cs="Times New Roman"/>
-                <w:color w:val="000000"/>
-                <w:sz w:val="24"/>
-                <w:szCs w:val="24"/>
-              </w:rPr>
-            </w:pPr>
-            <w:r>
-              <w:rPr>
-                <w:rFonts w:ascii="Times New Roman" w:hAnsi="Times New Roman" w:cs="Times New Roman"/>
-                <w:color w:val="000000"/>
-                <w:sz w:val="24"/>
-                <w:szCs w:val="24"/>
-              </w:rPr>
-              <w:t xml:space="preserve"> </w:t>
-            </w:r>
-          </w:p>
-        </w:tc>
-      </w:tr>
-      <w:tr>
-        <w:trPr>
-          <w:trHeight w:val="300"/>
-          <w:jc w:val="center"/>
-        </w:trPr>
-        <w:tc>
-          <w:tcPr>
-            <w:tcW w:w="9847" w:type="dxa"/>
-            <w:gridSpan w:val="2"/>
-            <w:tcBorders>
-              <w:top w:val="single" w:sz="4" w:space="0" w:color="000000"/>
-              <w:left w:val="single" w:sz="4" w:space="0" w:color="000000"/>
-              <w:bottom w:val="single" w:sz="4" w:space="0" w:color="000000"/>
-              <w:right w:val="single" w:sz="4" w:space="0" w:color="000000"/>
-            </w:tcBorders>
-            <w:shd w:val="clear" w:color="auto" w:fill="737373"/>
-            <w:vAlign w:val="center"/>
-          </w:tcPr>
-          <w:p>
-            <w:pPr>
-              <w:pBdr>
-                <w:top w:val="nil"/>
-                <w:left w:val="nil"/>
-                <w:bottom w:val="nil"/>
-                <w:right w:val="nil"/>
-                <w:between w:val="nil"/>
-              </w:pBdr>
-              <w:spacing w:after="100"/>
-              <w:rPr>
-                <w:rFonts w:ascii="Times New Roman" w:hAnsi="Times New Roman" w:cs="Times New Roman"/>
-                <w:b/>
-                <w:color w:val="FFFFFF"/>
-                <w:sz w:val="24"/>
-                <w:szCs w:val="24"/>
-              </w:rPr>
-            </w:pPr>
-            <w:r>
-              <w:rPr>
-                <w:rFonts w:ascii="Times New Roman" w:hAnsi="Times New Roman" w:cs="Times New Roman"/>
-                <w:b/>
-                <w:color w:val="FFFFFF"/>
-                <w:sz w:val="24"/>
-                <w:szCs w:val="24"/>
-              </w:rPr>
-              <w:t>Entradas</w:t>
-            </w:r>
-          </w:p>
-        </w:tc>
-      </w:tr>
-      <w:tr>
-        <w:trPr>
-          <w:jc w:val="center"/>
-        </w:trPr>
-        <w:tc>
-          <w:tcPr>
-            <w:tcW w:w="9847" w:type="dxa"/>
-            <w:gridSpan w:val="2"/>
-            <w:tcBorders>
-              <w:top w:val="single" w:sz="4" w:space="0" w:color="000000"/>
-              <w:left w:val="single" w:sz="4" w:space="0" w:color="000000"/>
-              <w:bottom w:val="single" w:sz="4" w:space="0" w:color="000000"/>
-              <w:right w:val="single" w:sz="4" w:space="0" w:color="000000"/>
-            </w:tcBorders>
-          </w:tcPr>
-          <w:p>
-            <w:pPr>
-              <w:pBdr>
-                <w:top w:val="nil"/>
-                <w:left w:val="nil"/>
-                <w:bottom w:val="nil"/>
-                <w:right w:val="nil"/>
-                <w:between w:val="nil"/>
-              </w:pBdr>
-              <w:spacing w:after="100"/>
-              <w:rPr>
-                <w:rFonts w:ascii="Times New Roman" w:eastAsia="Calibri" w:hAnsi="Times New Roman" w:cs="Times New Roman"/>
-                <w:sz w:val="24"/>
-                <w:szCs w:val="24"/>
-              </w:rPr>
-            </w:pPr>
-          </w:p>
-        </w:tc>
-      </w:tr>
-      <w:tr>
-        <w:trPr>
-          <w:trHeight w:val="300"/>
-          <w:jc w:val="center"/>
-        </w:trPr>
-        <w:tc>
-          <w:tcPr>
-            <w:tcW w:w="9847" w:type="dxa"/>
-            <w:gridSpan w:val="2"/>
-            <w:tcBorders>
-              <w:top w:val="single" w:sz="4" w:space="0" w:color="000000"/>
-              <w:left w:val="single" w:sz="4" w:space="0" w:color="000000"/>
-              <w:bottom w:val="single" w:sz="4" w:space="0" w:color="000000"/>
-              <w:right w:val="single" w:sz="4" w:space="0" w:color="000000"/>
-            </w:tcBorders>
-            <w:shd w:val="clear" w:color="auto" w:fill="737373"/>
-            <w:vAlign w:val="center"/>
-          </w:tcPr>
-          <w:p>
-            <w:pPr>
-              <w:pBdr>
-                <w:top w:val="nil"/>
-                <w:left w:val="nil"/>
-                <w:bottom w:val="nil"/>
-                <w:right w:val="nil"/>
-                <w:between w:val="nil"/>
-              </w:pBdr>
-              <w:spacing w:after="100"/>
-              <w:rPr>
-                <w:rFonts w:ascii="Times New Roman" w:hAnsi="Times New Roman" w:cs="Times New Roman"/>
-                <w:b/>
-                <w:color w:val="FFFFFF"/>
-                <w:sz w:val="24"/>
-                <w:szCs w:val="24"/>
-              </w:rPr>
-            </w:pPr>
-            <w:r>
-              <w:rPr>
-                <w:rFonts w:ascii="Times New Roman" w:hAnsi="Times New Roman" w:cs="Times New Roman"/>
-                <w:b/>
-                <w:color w:val="FFFFFF"/>
-                <w:sz w:val="24"/>
-                <w:szCs w:val="24"/>
-              </w:rPr>
-              <w:t>Resultados</w:t>
-            </w:r>
-          </w:p>
-        </w:tc>
-      </w:tr>
-      <w:tr>
-        <w:trPr>
-          <w:jc w:val="center"/>
-        </w:trPr>
-        <w:tc>
-          <w:tcPr>
-            <w:tcW w:w="9847" w:type="dxa"/>
-            <w:gridSpan w:val="2"/>
-            <w:tcBorders>
-              <w:top w:val="single" w:sz="4" w:space="0" w:color="000000"/>
-              <w:left w:val="single" w:sz="4" w:space="0" w:color="000000"/>
-              <w:bottom w:val="single" w:sz="4" w:space="0" w:color="000000"/>
-              <w:right w:val="single" w:sz="4" w:space="0" w:color="000000"/>
-            </w:tcBorders>
-          </w:tcPr>
-          <w:p>
-            <w:pPr>
-              <w:pBdr>
-                <w:top w:val="nil"/>
-                <w:left w:val="nil"/>
-                <w:bottom w:val="nil"/>
-                <w:right w:val="nil"/>
-                <w:between w:val="nil"/>
-              </w:pBdr>
-              <w:spacing w:after="100"/>
-              <w:rPr>
-                <w:rFonts w:ascii="Times New Roman" w:hAnsi="Times New Roman" w:cs="Times New Roman"/>
-                <w:color w:val="000000"/>
-                <w:sz w:val="24"/>
-                <w:szCs w:val="24"/>
-              </w:rPr>
-            </w:pPr>
-          </w:p>
-        </w:tc>
-      </w:tr>
-      <w:tr>
-        <w:trPr>
-          <w:jc w:val="center"/>
-        </w:trPr>
-        <w:tc>
-          <w:tcPr>
-            <w:tcW w:w="1762" w:type="dxa"/>
-            <w:tcBorders>
-              <w:top w:val="single" w:sz="4" w:space="0" w:color="000000"/>
-              <w:left w:val="single" w:sz="4" w:space="0" w:color="000000"/>
-              <w:bottom w:val="single" w:sz="4" w:space="0" w:color="000000"/>
-              <w:right w:val="single" w:sz="4" w:space="0" w:color="000000"/>
-            </w:tcBorders>
-            <w:shd w:val="clear" w:color="auto" w:fill="F3F3F3"/>
-            <w:vAlign w:val="center"/>
-          </w:tcPr>
-          <w:p>
-            <w:pPr>
-              <w:pBdr>
-                <w:top w:val="nil"/>
-                <w:left w:val="nil"/>
-                <w:bottom w:val="nil"/>
-                <w:right w:val="nil"/>
-                <w:between w:val="nil"/>
-              </w:pBdr>
-              <w:spacing w:after="100"/>
-              <w:rPr>
-                <w:rFonts w:ascii="Times New Roman" w:hAnsi="Times New Roman" w:cs="Times New Roman"/>
-                <w:b/>
-                <w:color w:val="000000"/>
-                <w:sz w:val="24"/>
-                <w:szCs w:val="24"/>
-              </w:rPr>
-            </w:pPr>
-            <w:r>
-              <w:rPr>
-                <w:rFonts w:ascii="Times New Roman" w:hAnsi="Times New Roman" w:cs="Times New Roman"/>
-                <w:b/>
-                <w:color w:val="000000"/>
-                <w:sz w:val="24"/>
-                <w:szCs w:val="24"/>
-              </w:rPr>
-              <w:t>Nombre</w:t>
-            </w:r>
-          </w:p>
-        </w:tc>
-        <w:tc>
-          <w:tcPr>
-            <w:tcW w:w="8085" w:type="dxa"/>
-            <w:tcBorders>
-              <w:top w:val="single" w:sz="4" w:space="0" w:color="000000"/>
-              <w:left w:val="single" w:sz="4" w:space="0" w:color="000000"/>
-              <w:bottom w:val="single" w:sz="4" w:space="0" w:color="000000"/>
-              <w:right w:val="single" w:sz="4" w:space="0" w:color="000000"/>
-            </w:tcBorders>
-          </w:tcPr>
-          <w:p>
-            <w:pPr>
-              <w:pBdr>
-                <w:top w:val="nil"/>
-                <w:left w:val="nil"/>
-                <w:bottom w:val="nil"/>
-                <w:right w:val="nil"/>
-                <w:between w:val="nil"/>
-              </w:pBdr>
-              <w:spacing w:after="100"/>
-              <w:rPr>
-                <w:rFonts w:ascii="Times New Roman" w:hAnsi="Times New Roman" w:cs="Times New Roman"/>
-                <w:b/>
-                <w:color w:val="000000"/>
-                <w:sz w:val="24"/>
-                <w:szCs w:val="24"/>
-              </w:rPr>
-            </w:pPr>
-            <w:r>
-              <w:rPr>
-                <w:rFonts w:ascii="Times New Roman" w:hAnsi="Times New Roman" w:cs="Times New Roman"/>
-                <w:b/>
-                <w:color w:val="000000"/>
-                <w:sz w:val="24"/>
-                <w:szCs w:val="24"/>
-              </w:rPr>
-              <w:t xml:space="preserve">R.F. </w:t>
-            </w:r>
-            <w:r>
-              <w:rPr>
-                <w:rFonts w:ascii="Times New Roman" w:hAnsi="Times New Roman" w:cs="Times New Roman"/>
-                <w:b/>
-                <w:color w:val="000000"/>
-                <w:sz w:val="24"/>
-                <w:szCs w:val="24"/>
-              </w:rPr>
-              <w:t>10</w:t>
-            </w:r>
-            <w:r>
-              <w:rPr>
-                <w:rFonts w:ascii="Times New Roman" w:hAnsi="Times New Roman" w:cs="Times New Roman"/>
-                <w:b/>
-                <w:color w:val="000000"/>
-                <w:sz w:val="24"/>
-                <w:szCs w:val="24"/>
-              </w:rPr>
-              <w:t>.</w:t>
-            </w:r>
-            <w:r>
-              <w:rPr>
-                <w:rFonts w:ascii="Times New Roman" w:hAnsi="Times New Roman" w:cs="Times New Roman"/>
-                <w:b/>
-                <w:color w:val="000000"/>
-                <w:sz w:val="24"/>
-                <w:szCs w:val="24"/>
-              </w:rPr>
-              <w:t xml:space="preserve"> </w:t>
-            </w:r>
-            <w:r>
-              <w:rPr>
-                <w:rFonts w:ascii="Times New Roman" w:hAnsi="Times New Roman" w:cs="Times New Roman"/>
-                <w:b/>
-                <w:color w:val="000000"/>
-                <w:sz w:val="24"/>
-                <w:szCs w:val="24"/>
-              </w:rPr>
-              <w:t>Verificar cuentas repetidas</w:t>
-            </w:r>
-          </w:p>
-        </w:tc>
-      </w:tr>
-      <w:tr>
-        <w:trPr>
-          <w:jc w:val="center"/>
-        </w:trPr>
-        <w:tc>
-          <w:tcPr>
-            <w:tcW w:w="1762" w:type="dxa"/>
-            <w:tcBorders>
-              <w:top w:val="single" w:sz="4" w:space="0" w:color="000000"/>
-              <w:left w:val="single" w:sz="4" w:space="0" w:color="000000"/>
-              <w:bottom w:val="single" w:sz="4" w:space="0" w:color="000000"/>
-              <w:right w:val="single" w:sz="4" w:space="0" w:color="000000"/>
-            </w:tcBorders>
-            <w:shd w:val="clear" w:color="auto" w:fill="F3F3F3"/>
-            <w:vAlign w:val="center"/>
-          </w:tcPr>
-          <w:p>
-            <w:pPr>
-              <w:pBdr>
-                <w:top w:val="nil"/>
-                <w:left w:val="nil"/>
-                <w:bottom w:val="nil"/>
-                <w:right w:val="nil"/>
-                <w:between w:val="nil"/>
-              </w:pBdr>
-              <w:spacing w:after="100"/>
-              <w:rPr>
-                <w:rFonts w:ascii="Times New Roman" w:hAnsi="Times New Roman" w:cs="Times New Roman"/>
-                <w:b/>
-                <w:color w:val="000000"/>
-                <w:sz w:val="24"/>
-                <w:szCs w:val="24"/>
-              </w:rPr>
-            </w:pPr>
-            <w:r>
-              <w:rPr>
-                <w:rFonts w:ascii="Times New Roman" w:hAnsi="Times New Roman" w:cs="Times New Roman"/>
-                <w:b/>
-                <w:color w:val="000000"/>
-                <w:sz w:val="24"/>
-                <w:szCs w:val="24"/>
-              </w:rPr>
-              <w:t>Resumen</w:t>
-            </w:r>
-          </w:p>
-        </w:tc>
-        <w:tc>
-          <w:tcPr>
-            <w:tcW w:w="8085" w:type="dxa"/>
-            <w:tcBorders>
-              <w:top w:val="single" w:sz="4" w:space="0" w:color="000000"/>
-              <w:left w:val="single" w:sz="4" w:space="0" w:color="000000"/>
-              <w:bottom w:val="single" w:sz="4" w:space="0" w:color="000000"/>
-              <w:right w:val="single" w:sz="4" w:space="0" w:color="000000"/>
-            </w:tcBorders>
-          </w:tcPr>
-          <w:p>
-            <w:pPr>
-              <w:pBdr>
-                <w:top w:val="nil"/>
-                <w:left w:val="nil"/>
-                <w:bottom w:val="nil"/>
-                <w:right w:val="nil"/>
-                <w:between w:val="nil"/>
-              </w:pBdr>
-              <w:spacing w:after="100"/>
-              <w:rPr>
-                <w:rFonts w:ascii="Times New Roman" w:hAnsi="Times New Roman" w:cs="Times New Roman"/>
-                <w:color w:val="000000"/>
-                <w:sz w:val="24"/>
-                <w:szCs w:val="24"/>
-              </w:rPr>
-            </w:pPr>
-            <w:r>
-              <w:rPr>
-                <w:rFonts w:ascii="Times New Roman" w:hAnsi="Times New Roman" w:cs="Times New Roman"/>
-                <w:color w:val="000000"/>
-                <w:sz w:val="24"/>
-                <w:szCs w:val="24"/>
-              </w:rPr>
-              <w:t xml:space="preserve"> </w:t>
-            </w:r>
-          </w:p>
-        </w:tc>
-      </w:tr>
-      <w:tr>
-        <w:trPr>
-          <w:trHeight w:val="300"/>
-          <w:jc w:val="center"/>
-        </w:trPr>
-        <w:tc>
-          <w:tcPr>
-            <w:tcW w:w="9847" w:type="dxa"/>
-            <w:gridSpan w:val="2"/>
-            <w:tcBorders>
-              <w:top w:val="single" w:sz="4" w:space="0" w:color="000000"/>
-              <w:left w:val="single" w:sz="4" w:space="0" w:color="000000"/>
-              <w:bottom w:val="single" w:sz="4" w:space="0" w:color="000000"/>
-              <w:right w:val="single" w:sz="4" w:space="0" w:color="000000"/>
-            </w:tcBorders>
-            <w:shd w:val="clear" w:color="auto" w:fill="737373"/>
-            <w:vAlign w:val="center"/>
-          </w:tcPr>
-          <w:p>
-            <w:pPr>
-              <w:pBdr>
-                <w:top w:val="nil"/>
-                <w:left w:val="nil"/>
-                <w:bottom w:val="nil"/>
-                <w:right w:val="nil"/>
-                <w:between w:val="nil"/>
-              </w:pBdr>
-              <w:spacing w:after="100"/>
-              <w:rPr>
-                <w:rFonts w:ascii="Times New Roman" w:hAnsi="Times New Roman" w:cs="Times New Roman"/>
-                <w:b/>
-                <w:color w:val="FFFFFF"/>
-                <w:sz w:val="24"/>
-                <w:szCs w:val="24"/>
-              </w:rPr>
-            </w:pPr>
-            <w:r>
-              <w:rPr>
-                <w:rFonts w:ascii="Times New Roman" w:hAnsi="Times New Roman" w:cs="Times New Roman"/>
-                <w:b/>
-                <w:color w:val="FFFFFF"/>
-                <w:sz w:val="24"/>
-                <w:szCs w:val="24"/>
-              </w:rPr>
-              <w:t>Entradas</w:t>
-            </w:r>
-          </w:p>
-        </w:tc>
-      </w:tr>
-      <w:tr>
-        <w:trPr>
-          <w:jc w:val="center"/>
-        </w:trPr>
-        <w:tc>
-          <w:tcPr>
-            <w:tcW w:w="9847" w:type="dxa"/>
-            <w:gridSpan w:val="2"/>
-            <w:tcBorders>
-              <w:top w:val="single" w:sz="4" w:space="0" w:color="000000"/>
-              <w:left w:val="single" w:sz="4" w:space="0" w:color="000000"/>
-              <w:bottom w:val="single" w:sz="4" w:space="0" w:color="000000"/>
-              <w:right w:val="single" w:sz="4" w:space="0" w:color="000000"/>
-            </w:tcBorders>
-          </w:tcPr>
-          <w:p>
-            <w:pPr>
-              <w:pBdr>
-                <w:top w:val="nil"/>
-                <w:left w:val="nil"/>
-                <w:bottom w:val="nil"/>
-                <w:right w:val="nil"/>
-                <w:between w:val="nil"/>
-              </w:pBdr>
-              <w:spacing w:after="100"/>
-              <w:rPr>
-                <w:rFonts w:ascii="Times New Roman" w:eastAsia="Calibri" w:hAnsi="Times New Roman" w:cs="Times New Roman"/>
-                <w:sz w:val="24"/>
-                <w:szCs w:val="24"/>
-              </w:rPr>
-            </w:pPr>
-          </w:p>
-        </w:tc>
-      </w:tr>
-      <w:tr>
-        <w:trPr>
-          <w:trHeight w:val="300"/>
-          <w:jc w:val="center"/>
-        </w:trPr>
-        <w:tc>
-          <w:tcPr>
-            <w:tcW w:w="9847" w:type="dxa"/>
-            <w:gridSpan w:val="2"/>
-            <w:tcBorders>
-              <w:top w:val="single" w:sz="4" w:space="0" w:color="000000"/>
-              <w:left w:val="single" w:sz="4" w:space="0" w:color="000000"/>
-              <w:bottom w:val="single" w:sz="4" w:space="0" w:color="000000"/>
-              <w:right w:val="single" w:sz="4" w:space="0" w:color="000000"/>
-            </w:tcBorders>
-            <w:shd w:val="clear" w:color="auto" w:fill="737373"/>
-            <w:vAlign w:val="center"/>
-          </w:tcPr>
-          <w:p>
-            <w:pPr>
-              <w:pBdr>
-                <w:top w:val="nil"/>
-                <w:left w:val="nil"/>
-                <w:bottom w:val="nil"/>
-                <w:right w:val="nil"/>
-                <w:between w:val="nil"/>
-              </w:pBdr>
-              <w:spacing w:after="100"/>
-              <w:rPr>
-                <w:rFonts w:ascii="Times New Roman" w:hAnsi="Times New Roman" w:cs="Times New Roman"/>
-                <w:b/>
-                <w:color w:val="FFFFFF"/>
-                <w:sz w:val="24"/>
-                <w:szCs w:val="24"/>
-              </w:rPr>
-            </w:pPr>
-            <w:r>
-              <w:rPr>
-                <w:rFonts w:ascii="Times New Roman" w:hAnsi="Times New Roman" w:cs="Times New Roman"/>
-                <w:b/>
-                <w:color w:val="FFFFFF"/>
-                <w:sz w:val="24"/>
-                <w:szCs w:val="24"/>
-              </w:rPr>
-              <w:t>Resultados</w:t>
-            </w:r>
-          </w:p>
-        </w:tc>
-      </w:tr>
-      <w:tr>
-        <w:trPr>
-          <w:jc w:val="center"/>
-        </w:trPr>
-        <w:tc>
-          <w:tcPr>
-            <w:tcW w:w="9847" w:type="dxa"/>
-            <w:gridSpan w:val="2"/>
-            <w:tcBorders>
-              <w:top w:val="single" w:sz="4" w:space="0" w:color="000000"/>
-              <w:left w:val="single" w:sz="4" w:space="0" w:color="000000"/>
-              <w:bottom w:val="single" w:sz="4" w:space="0" w:color="000000"/>
-              <w:right w:val="single" w:sz="4" w:space="0" w:color="000000"/>
-            </w:tcBorders>
-          </w:tcPr>
-          <w:p>
-            <w:pPr>
-              <w:pBdr>
-                <w:top w:val="nil"/>
-                <w:left w:val="nil"/>
-                <w:bottom w:val="nil"/>
-                <w:right w:val="nil"/>
-                <w:between w:val="nil"/>
-              </w:pBdr>
-              <w:spacing w:after="100"/>
-              <w:rPr>
-                <w:rFonts w:ascii="Times New Roman" w:hAnsi="Times New Roman" w:cs="Times New Roman"/>
-                <w:color w:val="000000"/>
-                <w:sz w:val="24"/>
-                <w:szCs w:val="24"/>
-              </w:rPr>
-            </w:pPr>
-          </w:p>
-        </w:tc>
-      </w:tr>
-      <w:tr>
-        <w:trPr>
-          <w:jc w:val="center"/>
-        </w:trPr>
-        <w:tc>
-          <w:tcPr>
-            <w:tcW w:w="1762" w:type="dxa"/>
-            <w:tcBorders>
-              <w:top w:val="single" w:sz="4" w:space="0" w:color="000000"/>
-              <w:left w:val="single" w:sz="4" w:space="0" w:color="000000"/>
-              <w:bottom w:val="single" w:sz="4" w:space="0" w:color="000000"/>
-              <w:right w:val="single" w:sz="4" w:space="0" w:color="000000"/>
-            </w:tcBorders>
-            <w:shd w:val="clear" w:color="auto" w:fill="F3F3F3"/>
-            <w:vAlign w:val="center"/>
-          </w:tcPr>
-          <w:p>
-            <w:pPr>
-              <w:pBdr>
-                <w:top w:val="nil"/>
-                <w:left w:val="nil"/>
-                <w:bottom w:val="nil"/>
-                <w:right w:val="nil"/>
-                <w:between w:val="nil"/>
-              </w:pBdr>
-              <w:spacing w:after="100"/>
-              <w:rPr>
-                <w:rFonts w:ascii="Times New Roman" w:hAnsi="Times New Roman" w:cs="Times New Roman"/>
-                <w:b/>
-                <w:color w:val="000000"/>
-                <w:sz w:val="24"/>
-                <w:szCs w:val="24"/>
-              </w:rPr>
-            </w:pPr>
-            <w:r>
-              <w:rPr>
-                <w:rFonts w:ascii="Times New Roman" w:hAnsi="Times New Roman" w:cs="Times New Roman"/>
-                <w:b/>
-                <w:color w:val="000000"/>
-                <w:sz w:val="24"/>
-                <w:szCs w:val="24"/>
-              </w:rPr>
-              <w:t>Nombre</w:t>
-            </w:r>
-          </w:p>
-        </w:tc>
-        <w:tc>
-          <w:tcPr>
-            <w:tcW w:w="8085" w:type="dxa"/>
-            <w:tcBorders>
-              <w:top w:val="single" w:sz="4" w:space="0" w:color="000000"/>
-              <w:left w:val="single" w:sz="4" w:space="0" w:color="000000"/>
-              <w:bottom w:val="single" w:sz="4" w:space="0" w:color="000000"/>
-              <w:right w:val="single" w:sz="4" w:space="0" w:color="000000"/>
-            </w:tcBorders>
-          </w:tcPr>
-          <w:p>
-            <w:pPr>
-              <w:pBdr>
-                <w:top w:val="nil"/>
-                <w:left w:val="nil"/>
-                <w:bottom w:val="nil"/>
-                <w:right w:val="nil"/>
-                <w:between w:val="nil"/>
-              </w:pBdr>
-              <w:spacing w:after="100"/>
-              <w:rPr>
-                <w:rFonts w:ascii="Times New Roman" w:hAnsi="Times New Roman" w:cs="Times New Roman"/>
-                <w:b/>
-                <w:color w:val="000000"/>
-                <w:sz w:val="24"/>
-                <w:szCs w:val="24"/>
-              </w:rPr>
-            </w:pPr>
-            <w:r>
-              <w:rPr>
-                <w:rFonts w:ascii="Times New Roman" w:hAnsi="Times New Roman" w:cs="Times New Roman"/>
-                <w:b/>
-                <w:color w:val="000000"/>
-                <w:sz w:val="24"/>
-                <w:szCs w:val="24"/>
-              </w:rPr>
-              <w:t>R.F. 1</w:t>
-            </w:r>
-            <w:r>
-              <w:rPr>
-                <w:rFonts w:ascii="Times New Roman" w:hAnsi="Times New Roman" w:cs="Times New Roman"/>
-                <w:b/>
-                <w:color w:val="000000"/>
-                <w:sz w:val="24"/>
-                <w:szCs w:val="24"/>
-              </w:rPr>
-              <w:t>1</w:t>
-            </w:r>
-            <w:r>
-              <w:rPr>
-                <w:rFonts w:ascii="Times New Roman" w:hAnsi="Times New Roman" w:cs="Times New Roman"/>
-                <w:b/>
-                <w:color w:val="000000"/>
-                <w:sz w:val="24"/>
-                <w:szCs w:val="24"/>
-              </w:rPr>
-              <w:t>.</w:t>
-            </w:r>
-            <w:r>
-              <w:rPr>
-                <w:rFonts w:ascii="Times New Roman" w:hAnsi="Times New Roman" w:cs="Times New Roman"/>
-                <w:b/>
-                <w:color w:val="000000"/>
-                <w:sz w:val="24"/>
-                <w:szCs w:val="24"/>
-              </w:rPr>
-              <w:t xml:space="preserve"> </w:t>
-            </w:r>
-            <w:bookmarkStart w:id="0" w:name="_GoBack"/>
-            <w:bookmarkEnd w:id="0"/>
           </w:p>
         </w:tc>
       </w:tr>
@@ -4378,7 +4914,7 @@
       </w:pPr>
     </w:pPrDefault>
   </w:docDefaults>
-  <w:latentStyles w:defLockedState="0" w:defUIPriority="99" w:defSemiHidden="0" w:defUnhideWhenUsed="0" w:defQFormat="0" w:count="377">
+  <w:latentStyles w:defLockedState="0" w:defUIPriority="99" w:defSemiHidden="0" w:defUnhideWhenUsed="0" w:defQFormat="0" w:count="375">
     <w:lsdException w:name="Normal" w:uiPriority="0" w:qFormat="1"/>
     <w:lsdException w:name="heading 1" w:uiPriority="9" w:qFormat="1"/>
     <w:lsdException w:name="heading 2" w:semiHidden="1" w:uiPriority="9" w:unhideWhenUsed="1" w:qFormat="1"/>
@@ -4754,8 +5290,6 @@
     <w:lsdException w:name="Smart Hyperlink" w:semiHidden="1" w:unhideWhenUsed="1"/>
     <w:lsdException w:name="Hashtag" w:semiHidden="1" w:unhideWhenUsed="1"/>
     <w:lsdException w:name="Unresolved Mention" w:semiHidden="1" w:unhideWhenUsed="1"/>
-    <w:lsdException w:name="Smart Link" w:semiHidden="1" w:unhideWhenUsed="1"/>
-    <w:lsdException w:name="Smart Link Error" w:semiHidden="1" w:unhideWhenUsed="1"/>
   </w:latentStyles>
   <w:style w:type="paragraph" w:default="1" w:styleId="Normal">
     <w:name w:val="Normal"/>

</xml_diff>

<commit_message>
Oh yas, otro commit más pa que lo vea el Victor-sama
</commit_message>
<xml_diff>
--- a/docs/Requerimientos.docx
+++ b/docs/Requerimientos.docx
@@ -4811,6 +4811,1280 @@
                 <w:szCs w:val="24"/>
               </w:rPr>
               <w:t>Se guarda una lista con los hoteles elegidos por el usuario en su cuenta</w:t>
+            </w:r>
+          </w:p>
+        </w:tc>
+      </w:tr>
+      <w:tr>
+        <w:trPr>
+          <w:jc w:val="center"/>
+        </w:trPr>
+        <w:tc>
+          <w:tcPr>
+            <w:tcW w:w="1762" w:type="dxa"/>
+            <w:tcBorders>
+              <w:top w:val="single" w:sz="4" w:space="0" w:color="000000"/>
+              <w:left w:val="single" w:sz="4" w:space="0" w:color="000000"/>
+              <w:bottom w:val="single" w:sz="4" w:space="0" w:color="000000"/>
+              <w:right w:val="single" w:sz="4" w:space="0" w:color="000000"/>
+            </w:tcBorders>
+            <w:shd w:val="clear" w:color="auto" w:fill="F3F3F3"/>
+            <w:vAlign w:val="center"/>
+          </w:tcPr>
+          <w:p>
+            <w:pPr>
+              <w:pBdr>
+                <w:top w:val="nil"/>
+                <w:left w:val="nil"/>
+                <w:bottom w:val="nil"/>
+                <w:right w:val="nil"/>
+                <w:between w:val="nil"/>
+              </w:pBdr>
+              <w:spacing w:after="100"/>
+              <w:rPr>
+                <w:rFonts w:ascii="Times New Roman" w:hAnsi="Times New Roman" w:cs="Times New Roman"/>
+                <w:b/>
+                <w:color w:val="000000"/>
+                <w:sz w:val="24"/>
+                <w:szCs w:val="24"/>
+              </w:rPr>
+            </w:pPr>
+            <w:r>
+              <w:rPr>
+                <w:rFonts w:ascii="Times New Roman" w:hAnsi="Times New Roman" w:cs="Times New Roman"/>
+                <w:b/>
+                <w:color w:val="000000"/>
+                <w:sz w:val="24"/>
+                <w:szCs w:val="24"/>
+              </w:rPr>
+              <w:t>Nombre</w:t>
+            </w:r>
+          </w:p>
+        </w:tc>
+        <w:tc>
+          <w:tcPr>
+            <w:tcW w:w="8085" w:type="dxa"/>
+            <w:tcBorders>
+              <w:top w:val="single" w:sz="4" w:space="0" w:color="000000"/>
+              <w:left w:val="single" w:sz="4" w:space="0" w:color="000000"/>
+              <w:bottom w:val="single" w:sz="4" w:space="0" w:color="000000"/>
+              <w:right w:val="single" w:sz="4" w:space="0" w:color="000000"/>
+            </w:tcBorders>
+          </w:tcPr>
+          <w:p>
+            <w:pPr>
+              <w:pBdr>
+                <w:top w:val="nil"/>
+                <w:left w:val="nil"/>
+                <w:bottom w:val="nil"/>
+                <w:right w:val="nil"/>
+                <w:between w:val="nil"/>
+              </w:pBdr>
+              <w:spacing w:after="100"/>
+              <w:rPr>
+                <w:b/>
+                <w:lang w:val="en-US"/>
+              </w:rPr>
+            </w:pPr>
+            <w:r>
+              <w:rPr>
+                <w:rFonts w:ascii="Times New Roman" w:hAnsi="Times New Roman" w:cs="Times New Roman"/>
+                <w:b/>
+                <w:color w:val="000000"/>
+                <w:sz w:val="24"/>
+                <w:szCs w:val="24"/>
+                <w:lang w:val="en-US"/>
+              </w:rPr>
+              <w:t>R.F. 1</w:t>
+            </w:r>
+            <w:r>
+              <w:rPr>
+                <w:rFonts w:ascii="Times New Roman" w:hAnsi="Times New Roman" w:cs="Times New Roman"/>
+                <w:b/>
+                <w:color w:val="000000"/>
+                <w:sz w:val="24"/>
+                <w:szCs w:val="24"/>
+                <w:lang w:val="en-US"/>
+              </w:rPr>
+              <w:t>2</w:t>
+            </w:r>
+            <w:r>
+              <w:rPr>
+                <w:rFonts w:ascii="Times New Roman" w:hAnsi="Times New Roman" w:cs="Times New Roman"/>
+                <w:b/>
+                <w:color w:val="000000"/>
+                <w:sz w:val="24"/>
+                <w:szCs w:val="24"/>
+                <w:lang w:val="en-US"/>
+              </w:rPr>
+              <w:t xml:space="preserve">. </w:t>
+            </w:r>
+            <w:proofErr w:type="spellStart"/>
+            <w:r>
+              <w:rPr>
+                <w:rFonts w:ascii="Times New Roman" w:hAnsi="Times New Roman" w:cs="Times New Roman"/>
+                <w:b/>
+                <w:color w:val="000000"/>
+                <w:sz w:val="24"/>
+                <w:szCs w:val="24"/>
+                <w:lang w:val="en-US"/>
+              </w:rPr>
+              <w:t>Seleccionar</w:t>
+            </w:r>
+            <w:proofErr w:type="spellEnd"/>
+            <w:r>
+              <w:rPr>
+                <w:rFonts w:ascii="Times New Roman" w:hAnsi="Times New Roman" w:cs="Times New Roman"/>
+                <w:b/>
+                <w:color w:val="000000"/>
+                <w:sz w:val="24"/>
+                <w:szCs w:val="24"/>
+                <w:lang w:val="en-US"/>
+              </w:rPr>
+              <w:t xml:space="preserve"> hotel </w:t>
+            </w:r>
+            <w:proofErr w:type="spellStart"/>
+            <w:r>
+              <w:rPr>
+                <w:rFonts w:ascii="Times New Roman" w:hAnsi="Times New Roman" w:cs="Times New Roman"/>
+                <w:b/>
+                <w:color w:val="000000"/>
+                <w:sz w:val="24"/>
+                <w:szCs w:val="24"/>
+                <w:lang w:val="en-US"/>
+              </w:rPr>
+              <w:t>como</w:t>
+            </w:r>
+            <w:proofErr w:type="spellEnd"/>
+            <w:r>
+              <w:rPr>
+                <w:rFonts w:ascii="Times New Roman" w:hAnsi="Times New Roman" w:cs="Times New Roman"/>
+                <w:b/>
+                <w:color w:val="000000"/>
+                <w:sz w:val="24"/>
+                <w:szCs w:val="24"/>
+                <w:lang w:val="en-US"/>
+              </w:rPr>
+              <w:t xml:space="preserve"> </w:t>
+            </w:r>
+            <w:proofErr w:type="spellStart"/>
+            <w:r>
+              <w:rPr>
+                <w:rFonts w:ascii="Times New Roman" w:hAnsi="Times New Roman" w:cs="Times New Roman"/>
+                <w:b/>
+                <w:color w:val="000000"/>
+                <w:sz w:val="24"/>
+                <w:szCs w:val="24"/>
+                <w:lang w:val="en-US"/>
+              </w:rPr>
+              <w:t>favorito</w:t>
+            </w:r>
+            <w:proofErr w:type="spellEnd"/>
+          </w:p>
+        </w:tc>
+      </w:tr>
+      <w:tr>
+        <w:trPr>
+          <w:jc w:val="center"/>
+        </w:trPr>
+        <w:tc>
+          <w:tcPr>
+            <w:tcW w:w="1762" w:type="dxa"/>
+            <w:tcBorders>
+              <w:top w:val="single" w:sz="4" w:space="0" w:color="000000"/>
+              <w:left w:val="single" w:sz="4" w:space="0" w:color="000000"/>
+              <w:bottom w:val="single" w:sz="4" w:space="0" w:color="000000"/>
+              <w:right w:val="single" w:sz="4" w:space="0" w:color="000000"/>
+            </w:tcBorders>
+            <w:shd w:val="clear" w:color="auto" w:fill="F3F3F3"/>
+            <w:vAlign w:val="center"/>
+          </w:tcPr>
+          <w:p>
+            <w:pPr>
+              <w:pBdr>
+                <w:top w:val="nil"/>
+                <w:left w:val="nil"/>
+                <w:bottom w:val="nil"/>
+                <w:right w:val="nil"/>
+                <w:between w:val="nil"/>
+              </w:pBdr>
+              <w:spacing w:after="100"/>
+              <w:rPr>
+                <w:rFonts w:ascii="Times New Roman" w:hAnsi="Times New Roman" w:cs="Times New Roman"/>
+                <w:b/>
+                <w:color w:val="000000"/>
+                <w:sz w:val="24"/>
+                <w:szCs w:val="24"/>
+              </w:rPr>
+            </w:pPr>
+            <w:r>
+              <w:rPr>
+                <w:rFonts w:ascii="Times New Roman" w:hAnsi="Times New Roman" w:cs="Times New Roman"/>
+                <w:b/>
+                <w:color w:val="000000"/>
+                <w:sz w:val="24"/>
+                <w:szCs w:val="24"/>
+              </w:rPr>
+              <w:t>Resumen</w:t>
+            </w:r>
+          </w:p>
+        </w:tc>
+        <w:tc>
+          <w:tcPr>
+            <w:tcW w:w="8085" w:type="dxa"/>
+            <w:tcBorders>
+              <w:top w:val="single" w:sz="4" w:space="0" w:color="000000"/>
+              <w:left w:val="single" w:sz="4" w:space="0" w:color="000000"/>
+              <w:bottom w:val="single" w:sz="4" w:space="0" w:color="000000"/>
+              <w:right w:val="single" w:sz="4" w:space="0" w:color="000000"/>
+            </w:tcBorders>
+          </w:tcPr>
+          <w:p>
+            <w:pPr>
+              <w:pBdr>
+                <w:top w:val="nil"/>
+                <w:left w:val="nil"/>
+                <w:bottom w:val="nil"/>
+                <w:right w:val="nil"/>
+                <w:between w:val="nil"/>
+              </w:pBdr>
+              <w:spacing w:after="100"/>
+              <w:rPr>
+                <w:rFonts w:ascii="Times New Roman" w:hAnsi="Times New Roman" w:cs="Times New Roman"/>
+                <w:color w:val="000000"/>
+                <w:sz w:val="24"/>
+                <w:szCs w:val="24"/>
+              </w:rPr>
+            </w:pPr>
+            <w:r>
+              <w:rPr>
+                <w:rFonts w:ascii="Times New Roman" w:hAnsi="Times New Roman" w:cs="Times New Roman"/>
+                <w:color w:val="000000"/>
+                <w:sz w:val="24"/>
+                <w:szCs w:val="24"/>
+              </w:rPr>
+              <w:t xml:space="preserve"> </w:t>
+            </w:r>
+            <w:r>
+              <w:rPr>
+                <w:rFonts w:ascii="Times New Roman" w:hAnsi="Times New Roman" w:cs="Times New Roman"/>
+                <w:color w:val="000000"/>
+                <w:sz w:val="24"/>
+                <w:szCs w:val="24"/>
+              </w:rPr>
+              <w:t>Permite seleccionar un hotel como favorito</w:t>
+            </w:r>
+          </w:p>
+        </w:tc>
+      </w:tr>
+      <w:tr>
+        <w:trPr>
+          <w:trHeight w:val="300"/>
+          <w:jc w:val="center"/>
+        </w:trPr>
+        <w:tc>
+          <w:tcPr>
+            <w:tcW w:w="9847" w:type="dxa"/>
+            <w:gridSpan w:val="2"/>
+            <w:tcBorders>
+              <w:top w:val="single" w:sz="4" w:space="0" w:color="000000"/>
+              <w:left w:val="single" w:sz="4" w:space="0" w:color="000000"/>
+              <w:bottom w:val="single" w:sz="4" w:space="0" w:color="000000"/>
+              <w:right w:val="single" w:sz="4" w:space="0" w:color="000000"/>
+            </w:tcBorders>
+            <w:shd w:val="clear" w:color="auto" w:fill="737373"/>
+            <w:vAlign w:val="center"/>
+          </w:tcPr>
+          <w:p>
+            <w:pPr>
+              <w:pBdr>
+                <w:top w:val="nil"/>
+                <w:left w:val="nil"/>
+                <w:bottom w:val="nil"/>
+                <w:right w:val="nil"/>
+                <w:between w:val="nil"/>
+              </w:pBdr>
+              <w:spacing w:after="100"/>
+              <w:rPr>
+                <w:rFonts w:ascii="Times New Roman" w:hAnsi="Times New Roman" w:cs="Times New Roman"/>
+                <w:b/>
+                <w:color w:val="FFFFFF"/>
+                <w:sz w:val="24"/>
+                <w:szCs w:val="24"/>
+              </w:rPr>
+            </w:pPr>
+            <w:r>
+              <w:rPr>
+                <w:rFonts w:ascii="Times New Roman" w:hAnsi="Times New Roman" w:cs="Times New Roman"/>
+                <w:b/>
+                <w:color w:val="FFFFFF"/>
+                <w:sz w:val="24"/>
+                <w:szCs w:val="24"/>
+              </w:rPr>
+              <w:t>Entradas</w:t>
+            </w:r>
+          </w:p>
+        </w:tc>
+      </w:tr>
+      <w:tr>
+        <w:trPr>
+          <w:jc w:val="center"/>
+        </w:trPr>
+        <w:tc>
+          <w:tcPr>
+            <w:tcW w:w="9847" w:type="dxa"/>
+            <w:gridSpan w:val="2"/>
+            <w:tcBorders>
+              <w:top w:val="single" w:sz="4" w:space="0" w:color="000000"/>
+              <w:left w:val="single" w:sz="4" w:space="0" w:color="000000"/>
+              <w:bottom w:val="single" w:sz="4" w:space="0" w:color="000000"/>
+              <w:right w:val="single" w:sz="4" w:space="0" w:color="000000"/>
+            </w:tcBorders>
+          </w:tcPr>
+          <w:p>
+            <w:pPr>
+              <w:pBdr>
+                <w:top w:val="nil"/>
+                <w:left w:val="nil"/>
+                <w:bottom w:val="nil"/>
+                <w:right w:val="nil"/>
+                <w:between w:val="nil"/>
+              </w:pBdr>
+              <w:spacing w:after="100"/>
+              <w:rPr>
+                <w:rFonts w:ascii="Times New Roman" w:eastAsia="Calibri" w:hAnsi="Times New Roman" w:cs="Times New Roman"/>
+                <w:sz w:val="24"/>
+                <w:szCs w:val="24"/>
+              </w:rPr>
+            </w:pPr>
+          </w:p>
+        </w:tc>
+      </w:tr>
+      <w:tr>
+        <w:trPr>
+          <w:trHeight w:val="300"/>
+          <w:jc w:val="center"/>
+        </w:trPr>
+        <w:tc>
+          <w:tcPr>
+            <w:tcW w:w="9847" w:type="dxa"/>
+            <w:gridSpan w:val="2"/>
+            <w:tcBorders>
+              <w:top w:val="single" w:sz="4" w:space="0" w:color="000000"/>
+              <w:left w:val="single" w:sz="4" w:space="0" w:color="000000"/>
+              <w:bottom w:val="single" w:sz="4" w:space="0" w:color="000000"/>
+              <w:right w:val="single" w:sz="4" w:space="0" w:color="000000"/>
+            </w:tcBorders>
+            <w:shd w:val="clear" w:color="auto" w:fill="737373"/>
+            <w:vAlign w:val="center"/>
+          </w:tcPr>
+          <w:p>
+            <w:pPr>
+              <w:pBdr>
+                <w:top w:val="nil"/>
+                <w:left w:val="nil"/>
+                <w:bottom w:val="nil"/>
+                <w:right w:val="nil"/>
+                <w:between w:val="nil"/>
+              </w:pBdr>
+              <w:spacing w:after="100"/>
+              <w:rPr>
+                <w:rFonts w:ascii="Times New Roman" w:hAnsi="Times New Roman" w:cs="Times New Roman"/>
+                <w:b/>
+                <w:color w:val="FFFFFF"/>
+                <w:sz w:val="24"/>
+                <w:szCs w:val="24"/>
+              </w:rPr>
+            </w:pPr>
+            <w:r>
+              <w:rPr>
+                <w:rFonts w:ascii="Times New Roman" w:hAnsi="Times New Roman" w:cs="Times New Roman"/>
+                <w:b/>
+                <w:color w:val="FFFFFF"/>
+                <w:sz w:val="24"/>
+                <w:szCs w:val="24"/>
+              </w:rPr>
+              <w:t>Resultados</w:t>
+            </w:r>
+          </w:p>
+        </w:tc>
+      </w:tr>
+      <w:tr>
+        <w:trPr>
+          <w:jc w:val="center"/>
+        </w:trPr>
+        <w:tc>
+          <w:tcPr>
+            <w:tcW w:w="9847" w:type="dxa"/>
+            <w:gridSpan w:val="2"/>
+            <w:tcBorders>
+              <w:top w:val="single" w:sz="4" w:space="0" w:color="000000"/>
+              <w:left w:val="single" w:sz="4" w:space="0" w:color="000000"/>
+              <w:bottom w:val="single" w:sz="4" w:space="0" w:color="000000"/>
+              <w:right w:val="single" w:sz="4" w:space="0" w:color="000000"/>
+            </w:tcBorders>
+          </w:tcPr>
+          <w:p>
+            <w:pPr>
+              <w:pBdr>
+                <w:top w:val="nil"/>
+                <w:left w:val="nil"/>
+                <w:bottom w:val="nil"/>
+                <w:right w:val="nil"/>
+                <w:between w:val="nil"/>
+              </w:pBdr>
+              <w:spacing w:after="100"/>
+              <w:rPr>
+                <w:rFonts w:ascii="Times New Roman" w:hAnsi="Times New Roman" w:cs="Times New Roman"/>
+                <w:color w:val="000000"/>
+                <w:sz w:val="24"/>
+                <w:szCs w:val="24"/>
+              </w:rPr>
+            </w:pPr>
+            <w:r>
+              <w:rPr>
+                <w:rFonts w:ascii="Times New Roman" w:hAnsi="Times New Roman" w:cs="Times New Roman"/>
+                <w:color w:val="000000"/>
+                <w:sz w:val="24"/>
+                <w:szCs w:val="24"/>
+              </w:rPr>
+              <w:t>Agrega un nuevo hotel favorito a la lista de hoteles favoritos del usuario</w:t>
+            </w:r>
+          </w:p>
+        </w:tc>
+      </w:tr>
+      <w:tr>
+        <w:trPr>
+          <w:jc w:val="center"/>
+        </w:trPr>
+        <w:tc>
+          <w:tcPr>
+            <w:tcW w:w="1762" w:type="dxa"/>
+            <w:tcBorders>
+              <w:top w:val="single" w:sz="4" w:space="0" w:color="000000"/>
+              <w:left w:val="single" w:sz="4" w:space="0" w:color="000000"/>
+              <w:bottom w:val="single" w:sz="4" w:space="0" w:color="000000"/>
+              <w:right w:val="single" w:sz="4" w:space="0" w:color="000000"/>
+            </w:tcBorders>
+            <w:shd w:val="clear" w:color="auto" w:fill="F3F3F3"/>
+            <w:vAlign w:val="center"/>
+          </w:tcPr>
+          <w:p>
+            <w:pPr>
+              <w:pBdr>
+                <w:top w:val="nil"/>
+                <w:left w:val="nil"/>
+                <w:bottom w:val="nil"/>
+                <w:right w:val="nil"/>
+                <w:between w:val="nil"/>
+              </w:pBdr>
+              <w:spacing w:after="100"/>
+              <w:rPr>
+                <w:rFonts w:ascii="Times New Roman" w:hAnsi="Times New Roman" w:cs="Times New Roman"/>
+                <w:b/>
+                <w:color w:val="000000"/>
+                <w:sz w:val="24"/>
+                <w:szCs w:val="24"/>
+              </w:rPr>
+            </w:pPr>
+            <w:r>
+              <w:rPr>
+                <w:rFonts w:ascii="Times New Roman" w:hAnsi="Times New Roman" w:cs="Times New Roman"/>
+                <w:b/>
+                <w:color w:val="000000"/>
+                <w:sz w:val="24"/>
+                <w:szCs w:val="24"/>
+              </w:rPr>
+              <w:t>Nombre</w:t>
+            </w:r>
+          </w:p>
+        </w:tc>
+        <w:tc>
+          <w:tcPr>
+            <w:tcW w:w="8085" w:type="dxa"/>
+            <w:tcBorders>
+              <w:top w:val="single" w:sz="4" w:space="0" w:color="000000"/>
+              <w:left w:val="single" w:sz="4" w:space="0" w:color="000000"/>
+              <w:bottom w:val="single" w:sz="4" w:space="0" w:color="000000"/>
+              <w:right w:val="single" w:sz="4" w:space="0" w:color="000000"/>
+            </w:tcBorders>
+          </w:tcPr>
+          <w:p>
+            <w:pPr>
+              <w:pBdr>
+                <w:top w:val="nil"/>
+                <w:left w:val="nil"/>
+                <w:bottom w:val="nil"/>
+                <w:right w:val="nil"/>
+                <w:between w:val="nil"/>
+              </w:pBdr>
+              <w:spacing w:after="100"/>
+              <w:rPr>
+                <w:rFonts w:ascii="Times New Roman" w:hAnsi="Times New Roman" w:cs="Times New Roman"/>
+                <w:b/>
+                <w:color w:val="000000"/>
+                <w:sz w:val="24"/>
+                <w:szCs w:val="24"/>
+              </w:rPr>
+            </w:pPr>
+            <w:proofErr w:type="spellStart"/>
+            <w:r>
+              <w:rPr>
+                <w:rFonts w:ascii="Times New Roman" w:hAnsi="Times New Roman" w:cs="Times New Roman"/>
+                <w:b/>
+                <w:color w:val="000000"/>
+                <w:sz w:val="24"/>
+                <w:szCs w:val="24"/>
+              </w:rPr>
+              <w:t>R.F</w:t>
+            </w:r>
+            <w:proofErr w:type="spellEnd"/>
+            <w:r>
+              <w:rPr>
+                <w:rFonts w:ascii="Times New Roman" w:hAnsi="Times New Roman" w:cs="Times New Roman"/>
+                <w:b/>
+                <w:color w:val="000000"/>
+                <w:sz w:val="24"/>
+                <w:szCs w:val="24"/>
+              </w:rPr>
+              <w:t>. 1</w:t>
+            </w:r>
+            <w:r>
+              <w:rPr>
+                <w:rFonts w:ascii="Times New Roman" w:hAnsi="Times New Roman" w:cs="Times New Roman"/>
+                <w:b/>
+                <w:color w:val="000000"/>
+                <w:sz w:val="24"/>
+                <w:szCs w:val="24"/>
+              </w:rPr>
+              <w:t>3</w:t>
+            </w:r>
+            <w:r>
+              <w:rPr>
+                <w:rFonts w:ascii="Times New Roman" w:hAnsi="Times New Roman" w:cs="Times New Roman"/>
+                <w:b/>
+                <w:color w:val="000000"/>
+                <w:sz w:val="24"/>
+                <w:szCs w:val="24"/>
+              </w:rPr>
+              <w:t>.</w:t>
+            </w:r>
+            <w:r>
+              <w:rPr>
+                <w:rFonts w:ascii="Times New Roman" w:hAnsi="Times New Roman" w:cs="Times New Roman"/>
+                <w:b/>
+                <w:color w:val="000000"/>
+                <w:sz w:val="24"/>
+                <w:szCs w:val="24"/>
+              </w:rPr>
+              <w:t xml:space="preserve"> </w:t>
+            </w:r>
+            <w:r>
+              <w:rPr>
+                <w:rFonts w:ascii="Times New Roman" w:hAnsi="Times New Roman" w:cs="Times New Roman"/>
+                <w:b/>
+                <w:color w:val="000000"/>
+                <w:sz w:val="24"/>
+                <w:szCs w:val="24"/>
+              </w:rPr>
+              <w:t>Generar una lista de las habitaciones reservadas del usuario</w:t>
+            </w:r>
+          </w:p>
+        </w:tc>
+      </w:tr>
+      <w:tr>
+        <w:trPr>
+          <w:jc w:val="center"/>
+        </w:trPr>
+        <w:tc>
+          <w:tcPr>
+            <w:tcW w:w="1762" w:type="dxa"/>
+            <w:tcBorders>
+              <w:top w:val="single" w:sz="4" w:space="0" w:color="000000"/>
+              <w:left w:val="single" w:sz="4" w:space="0" w:color="000000"/>
+              <w:bottom w:val="single" w:sz="4" w:space="0" w:color="000000"/>
+              <w:right w:val="single" w:sz="4" w:space="0" w:color="000000"/>
+            </w:tcBorders>
+            <w:shd w:val="clear" w:color="auto" w:fill="F3F3F3"/>
+            <w:vAlign w:val="center"/>
+          </w:tcPr>
+          <w:p>
+            <w:pPr>
+              <w:pBdr>
+                <w:top w:val="nil"/>
+                <w:left w:val="nil"/>
+                <w:bottom w:val="nil"/>
+                <w:right w:val="nil"/>
+                <w:between w:val="nil"/>
+              </w:pBdr>
+              <w:spacing w:after="100"/>
+              <w:rPr>
+                <w:rFonts w:ascii="Times New Roman" w:hAnsi="Times New Roman" w:cs="Times New Roman"/>
+                <w:b/>
+                <w:color w:val="000000"/>
+                <w:sz w:val="24"/>
+                <w:szCs w:val="24"/>
+              </w:rPr>
+            </w:pPr>
+            <w:r>
+              <w:rPr>
+                <w:rFonts w:ascii="Times New Roman" w:hAnsi="Times New Roman" w:cs="Times New Roman"/>
+                <w:b/>
+                <w:color w:val="000000"/>
+                <w:sz w:val="24"/>
+                <w:szCs w:val="24"/>
+              </w:rPr>
+              <w:t>Resumen</w:t>
+            </w:r>
+          </w:p>
+        </w:tc>
+        <w:tc>
+          <w:tcPr>
+            <w:tcW w:w="8085" w:type="dxa"/>
+            <w:tcBorders>
+              <w:top w:val="single" w:sz="4" w:space="0" w:color="000000"/>
+              <w:left w:val="single" w:sz="4" w:space="0" w:color="000000"/>
+              <w:bottom w:val="single" w:sz="4" w:space="0" w:color="000000"/>
+              <w:right w:val="single" w:sz="4" w:space="0" w:color="000000"/>
+            </w:tcBorders>
+          </w:tcPr>
+          <w:p>
+            <w:pPr>
+              <w:pBdr>
+                <w:top w:val="nil"/>
+                <w:left w:val="nil"/>
+                <w:bottom w:val="nil"/>
+                <w:right w:val="nil"/>
+                <w:between w:val="nil"/>
+              </w:pBdr>
+              <w:spacing w:after="100"/>
+              <w:rPr>
+                <w:rFonts w:ascii="Times New Roman" w:hAnsi="Times New Roman" w:cs="Times New Roman"/>
+                <w:color w:val="000000"/>
+                <w:sz w:val="24"/>
+                <w:szCs w:val="24"/>
+              </w:rPr>
+            </w:pPr>
+            <w:r>
+              <w:rPr>
+                <w:rFonts w:ascii="Times New Roman" w:hAnsi="Times New Roman" w:cs="Times New Roman"/>
+                <w:color w:val="000000"/>
+                <w:sz w:val="24"/>
+                <w:szCs w:val="24"/>
+              </w:rPr>
+              <w:t xml:space="preserve"> </w:t>
+            </w:r>
+            <w:r>
+              <w:rPr>
+                <w:rFonts w:ascii="Times New Roman" w:hAnsi="Times New Roman" w:cs="Times New Roman"/>
+                <w:color w:val="000000"/>
+                <w:sz w:val="24"/>
+                <w:szCs w:val="24"/>
+              </w:rPr>
+              <w:t>Permite generar y mostra</w:t>
+            </w:r>
+            <w:r>
+              <w:rPr>
+                <w:rFonts w:ascii="Times New Roman" w:hAnsi="Times New Roman" w:cs="Times New Roman"/>
+                <w:color w:val="000000"/>
+                <w:sz w:val="24"/>
+                <w:szCs w:val="24"/>
+              </w:rPr>
+              <w:t>r la lista de habitaciones ya reservadas y registradas por el usuario</w:t>
+            </w:r>
+          </w:p>
+        </w:tc>
+      </w:tr>
+      <w:tr>
+        <w:trPr>
+          <w:trHeight w:val="300"/>
+          <w:jc w:val="center"/>
+        </w:trPr>
+        <w:tc>
+          <w:tcPr>
+            <w:tcW w:w="9847" w:type="dxa"/>
+            <w:gridSpan w:val="2"/>
+            <w:tcBorders>
+              <w:top w:val="single" w:sz="4" w:space="0" w:color="000000"/>
+              <w:left w:val="single" w:sz="4" w:space="0" w:color="000000"/>
+              <w:bottom w:val="single" w:sz="4" w:space="0" w:color="000000"/>
+              <w:right w:val="single" w:sz="4" w:space="0" w:color="000000"/>
+            </w:tcBorders>
+            <w:shd w:val="clear" w:color="auto" w:fill="737373"/>
+            <w:vAlign w:val="center"/>
+          </w:tcPr>
+          <w:p>
+            <w:pPr>
+              <w:pBdr>
+                <w:top w:val="nil"/>
+                <w:left w:val="nil"/>
+                <w:bottom w:val="nil"/>
+                <w:right w:val="nil"/>
+                <w:between w:val="nil"/>
+              </w:pBdr>
+              <w:spacing w:after="100"/>
+              <w:rPr>
+                <w:rFonts w:ascii="Times New Roman" w:hAnsi="Times New Roman" w:cs="Times New Roman"/>
+                <w:b/>
+                <w:color w:val="FFFFFF"/>
+                <w:sz w:val="24"/>
+                <w:szCs w:val="24"/>
+              </w:rPr>
+            </w:pPr>
+            <w:r>
+              <w:rPr>
+                <w:rFonts w:ascii="Times New Roman" w:hAnsi="Times New Roman" w:cs="Times New Roman"/>
+                <w:b/>
+                <w:color w:val="FFFFFF"/>
+                <w:sz w:val="24"/>
+                <w:szCs w:val="24"/>
+              </w:rPr>
+              <w:t>Entradas</w:t>
+            </w:r>
+          </w:p>
+        </w:tc>
+      </w:tr>
+      <w:tr>
+        <w:trPr>
+          <w:jc w:val="center"/>
+        </w:trPr>
+        <w:tc>
+          <w:tcPr>
+            <w:tcW w:w="9847" w:type="dxa"/>
+            <w:gridSpan w:val="2"/>
+            <w:tcBorders>
+              <w:top w:val="single" w:sz="4" w:space="0" w:color="000000"/>
+              <w:left w:val="single" w:sz="4" w:space="0" w:color="000000"/>
+              <w:bottom w:val="single" w:sz="4" w:space="0" w:color="000000"/>
+              <w:right w:val="single" w:sz="4" w:space="0" w:color="000000"/>
+            </w:tcBorders>
+          </w:tcPr>
+          <w:p>
+            <w:pPr>
+              <w:pBdr>
+                <w:top w:val="nil"/>
+                <w:left w:val="nil"/>
+                <w:bottom w:val="nil"/>
+                <w:right w:val="nil"/>
+                <w:between w:val="nil"/>
+              </w:pBdr>
+              <w:spacing w:after="100"/>
+              <w:rPr>
+                <w:rFonts w:ascii="Times New Roman" w:eastAsia="Calibri" w:hAnsi="Times New Roman" w:cs="Times New Roman"/>
+                <w:sz w:val="24"/>
+                <w:szCs w:val="24"/>
+              </w:rPr>
+            </w:pPr>
+          </w:p>
+        </w:tc>
+      </w:tr>
+      <w:tr>
+        <w:trPr>
+          <w:trHeight w:val="300"/>
+          <w:jc w:val="center"/>
+        </w:trPr>
+        <w:tc>
+          <w:tcPr>
+            <w:tcW w:w="9847" w:type="dxa"/>
+            <w:gridSpan w:val="2"/>
+            <w:tcBorders>
+              <w:top w:val="single" w:sz="4" w:space="0" w:color="000000"/>
+              <w:left w:val="single" w:sz="4" w:space="0" w:color="000000"/>
+              <w:bottom w:val="single" w:sz="4" w:space="0" w:color="000000"/>
+              <w:right w:val="single" w:sz="4" w:space="0" w:color="000000"/>
+            </w:tcBorders>
+            <w:shd w:val="clear" w:color="auto" w:fill="737373"/>
+            <w:vAlign w:val="center"/>
+          </w:tcPr>
+          <w:p>
+            <w:pPr>
+              <w:pBdr>
+                <w:top w:val="nil"/>
+                <w:left w:val="nil"/>
+                <w:bottom w:val="nil"/>
+                <w:right w:val="nil"/>
+                <w:between w:val="nil"/>
+              </w:pBdr>
+              <w:spacing w:after="100"/>
+              <w:rPr>
+                <w:rFonts w:ascii="Times New Roman" w:hAnsi="Times New Roman" w:cs="Times New Roman"/>
+                <w:b/>
+                <w:color w:val="FFFFFF"/>
+                <w:sz w:val="24"/>
+                <w:szCs w:val="24"/>
+              </w:rPr>
+            </w:pPr>
+            <w:r>
+              <w:rPr>
+                <w:rFonts w:ascii="Times New Roman" w:hAnsi="Times New Roman" w:cs="Times New Roman"/>
+                <w:b/>
+                <w:color w:val="FFFFFF"/>
+                <w:sz w:val="24"/>
+                <w:szCs w:val="24"/>
+              </w:rPr>
+              <w:t>Resultados</w:t>
+            </w:r>
+          </w:p>
+        </w:tc>
+      </w:tr>
+      <w:tr>
+        <w:trPr>
+          <w:jc w:val="center"/>
+        </w:trPr>
+        <w:tc>
+          <w:tcPr>
+            <w:tcW w:w="9847" w:type="dxa"/>
+            <w:gridSpan w:val="2"/>
+            <w:tcBorders>
+              <w:top w:val="single" w:sz="4" w:space="0" w:color="000000"/>
+              <w:left w:val="single" w:sz="4" w:space="0" w:color="000000"/>
+              <w:bottom w:val="single" w:sz="4" w:space="0" w:color="000000"/>
+              <w:right w:val="single" w:sz="4" w:space="0" w:color="000000"/>
+            </w:tcBorders>
+          </w:tcPr>
+          <w:p>
+            <w:pPr>
+              <w:pBdr>
+                <w:top w:val="nil"/>
+                <w:left w:val="nil"/>
+                <w:bottom w:val="nil"/>
+                <w:right w:val="nil"/>
+                <w:between w:val="nil"/>
+              </w:pBdr>
+              <w:spacing w:after="100"/>
+              <w:rPr>
+                <w:rFonts w:ascii="Times New Roman" w:hAnsi="Times New Roman" w:cs="Times New Roman"/>
+                <w:color w:val="000000"/>
+                <w:sz w:val="24"/>
+                <w:szCs w:val="24"/>
+              </w:rPr>
+            </w:pPr>
+            <w:r>
+              <w:rPr>
+                <w:rFonts w:ascii="Times New Roman" w:hAnsi="Times New Roman" w:cs="Times New Roman"/>
+                <w:color w:val="000000"/>
+                <w:sz w:val="24"/>
+                <w:szCs w:val="24"/>
+              </w:rPr>
+              <w:t>Muestra la lista con las habitaciones ya reservadas por el usuario</w:t>
+            </w:r>
+          </w:p>
+        </w:tc>
+      </w:tr>
+      <w:tr>
+        <w:trPr>
+          <w:jc w:val="center"/>
+        </w:trPr>
+        <w:tc>
+          <w:tcPr>
+            <w:tcW w:w="1762" w:type="dxa"/>
+            <w:tcBorders>
+              <w:top w:val="single" w:sz="4" w:space="0" w:color="000000"/>
+              <w:left w:val="single" w:sz="4" w:space="0" w:color="000000"/>
+              <w:bottom w:val="single" w:sz="4" w:space="0" w:color="000000"/>
+              <w:right w:val="single" w:sz="4" w:space="0" w:color="000000"/>
+            </w:tcBorders>
+            <w:shd w:val="clear" w:color="auto" w:fill="F3F3F3"/>
+            <w:vAlign w:val="center"/>
+          </w:tcPr>
+          <w:p>
+            <w:pPr>
+              <w:pBdr>
+                <w:top w:val="nil"/>
+                <w:left w:val="nil"/>
+                <w:bottom w:val="nil"/>
+                <w:right w:val="nil"/>
+                <w:between w:val="nil"/>
+              </w:pBdr>
+              <w:spacing w:after="100"/>
+              <w:rPr>
+                <w:rFonts w:ascii="Times New Roman" w:hAnsi="Times New Roman" w:cs="Times New Roman"/>
+                <w:b/>
+                <w:color w:val="000000"/>
+                <w:sz w:val="24"/>
+                <w:szCs w:val="24"/>
+              </w:rPr>
+            </w:pPr>
+            <w:r>
+              <w:rPr>
+                <w:rFonts w:ascii="Times New Roman" w:hAnsi="Times New Roman" w:cs="Times New Roman"/>
+                <w:b/>
+                <w:color w:val="000000"/>
+                <w:sz w:val="24"/>
+                <w:szCs w:val="24"/>
+              </w:rPr>
+              <w:t>Nombre</w:t>
+            </w:r>
+          </w:p>
+        </w:tc>
+        <w:tc>
+          <w:tcPr>
+            <w:tcW w:w="8085" w:type="dxa"/>
+            <w:tcBorders>
+              <w:top w:val="single" w:sz="4" w:space="0" w:color="000000"/>
+              <w:left w:val="single" w:sz="4" w:space="0" w:color="000000"/>
+              <w:bottom w:val="single" w:sz="4" w:space="0" w:color="000000"/>
+              <w:right w:val="single" w:sz="4" w:space="0" w:color="000000"/>
+            </w:tcBorders>
+          </w:tcPr>
+          <w:p>
+            <w:pPr>
+              <w:pBdr>
+                <w:top w:val="nil"/>
+                <w:left w:val="nil"/>
+                <w:bottom w:val="nil"/>
+                <w:right w:val="nil"/>
+                <w:between w:val="nil"/>
+              </w:pBdr>
+              <w:spacing w:after="100"/>
+              <w:rPr>
+                <w:rFonts w:ascii="Times New Roman" w:hAnsi="Times New Roman" w:cs="Times New Roman"/>
+                <w:b/>
+                <w:color w:val="000000"/>
+                <w:sz w:val="24"/>
+                <w:szCs w:val="24"/>
+              </w:rPr>
+            </w:pPr>
+            <w:proofErr w:type="spellStart"/>
+            <w:r>
+              <w:rPr>
+                <w:rFonts w:ascii="Times New Roman" w:hAnsi="Times New Roman" w:cs="Times New Roman"/>
+                <w:b/>
+                <w:color w:val="000000"/>
+                <w:sz w:val="24"/>
+                <w:szCs w:val="24"/>
+              </w:rPr>
+              <w:t>R.F</w:t>
+            </w:r>
+            <w:proofErr w:type="spellEnd"/>
+            <w:r>
+              <w:rPr>
+                <w:rFonts w:ascii="Times New Roman" w:hAnsi="Times New Roman" w:cs="Times New Roman"/>
+                <w:b/>
+                <w:color w:val="000000"/>
+                <w:sz w:val="24"/>
+                <w:szCs w:val="24"/>
+              </w:rPr>
+              <w:t>. 1</w:t>
+            </w:r>
+            <w:r>
+              <w:rPr>
+                <w:rFonts w:ascii="Times New Roman" w:hAnsi="Times New Roman" w:cs="Times New Roman"/>
+                <w:b/>
+                <w:color w:val="000000"/>
+                <w:sz w:val="24"/>
+                <w:szCs w:val="24"/>
+              </w:rPr>
+              <w:t>4</w:t>
+            </w:r>
+            <w:r>
+              <w:rPr>
+                <w:rFonts w:ascii="Times New Roman" w:hAnsi="Times New Roman" w:cs="Times New Roman"/>
+                <w:b/>
+                <w:color w:val="000000"/>
+                <w:sz w:val="24"/>
+                <w:szCs w:val="24"/>
+              </w:rPr>
+              <w:t>.</w:t>
+            </w:r>
+            <w:r>
+              <w:rPr>
+                <w:rFonts w:ascii="Times New Roman" w:hAnsi="Times New Roman" w:cs="Times New Roman"/>
+                <w:b/>
+                <w:color w:val="000000"/>
+                <w:sz w:val="24"/>
+                <w:szCs w:val="24"/>
+              </w:rPr>
+              <w:t xml:space="preserve"> </w:t>
+            </w:r>
+            <w:r>
+              <w:rPr>
+                <w:rFonts w:ascii="Times New Roman" w:hAnsi="Times New Roman" w:cs="Times New Roman"/>
+                <w:b/>
+                <w:color w:val="000000"/>
+                <w:sz w:val="24"/>
+                <w:szCs w:val="24"/>
+              </w:rPr>
+              <w:t>Guardar historial de búsqueda</w:t>
+            </w:r>
+          </w:p>
+        </w:tc>
+      </w:tr>
+      <w:tr>
+        <w:trPr>
+          <w:jc w:val="center"/>
+        </w:trPr>
+        <w:tc>
+          <w:tcPr>
+            <w:tcW w:w="1762" w:type="dxa"/>
+            <w:tcBorders>
+              <w:top w:val="single" w:sz="4" w:space="0" w:color="000000"/>
+              <w:left w:val="single" w:sz="4" w:space="0" w:color="000000"/>
+              <w:bottom w:val="single" w:sz="4" w:space="0" w:color="000000"/>
+              <w:right w:val="single" w:sz="4" w:space="0" w:color="000000"/>
+            </w:tcBorders>
+            <w:shd w:val="clear" w:color="auto" w:fill="F3F3F3"/>
+            <w:vAlign w:val="center"/>
+          </w:tcPr>
+          <w:p>
+            <w:pPr>
+              <w:pBdr>
+                <w:top w:val="nil"/>
+                <w:left w:val="nil"/>
+                <w:bottom w:val="nil"/>
+                <w:right w:val="nil"/>
+                <w:between w:val="nil"/>
+              </w:pBdr>
+              <w:spacing w:after="100"/>
+              <w:rPr>
+                <w:rFonts w:ascii="Times New Roman" w:hAnsi="Times New Roman" w:cs="Times New Roman"/>
+                <w:b/>
+                <w:color w:val="000000"/>
+                <w:sz w:val="24"/>
+                <w:szCs w:val="24"/>
+              </w:rPr>
+            </w:pPr>
+            <w:r>
+              <w:rPr>
+                <w:rFonts w:ascii="Times New Roman" w:hAnsi="Times New Roman" w:cs="Times New Roman"/>
+                <w:b/>
+                <w:color w:val="000000"/>
+                <w:sz w:val="24"/>
+                <w:szCs w:val="24"/>
+              </w:rPr>
+              <w:t>Resumen</w:t>
+            </w:r>
+          </w:p>
+        </w:tc>
+        <w:tc>
+          <w:tcPr>
+            <w:tcW w:w="8085" w:type="dxa"/>
+            <w:tcBorders>
+              <w:top w:val="single" w:sz="4" w:space="0" w:color="000000"/>
+              <w:left w:val="single" w:sz="4" w:space="0" w:color="000000"/>
+              <w:bottom w:val="single" w:sz="4" w:space="0" w:color="000000"/>
+              <w:right w:val="single" w:sz="4" w:space="0" w:color="000000"/>
+            </w:tcBorders>
+          </w:tcPr>
+          <w:p>
+            <w:pPr>
+              <w:pBdr>
+                <w:top w:val="nil"/>
+                <w:left w:val="nil"/>
+                <w:bottom w:val="nil"/>
+                <w:right w:val="nil"/>
+                <w:between w:val="nil"/>
+              </w:pBdr>
+              <w:spacing w:after="100"/>
+              <w:rPr>
+                <w:rFonts w:ascii="Times New Roman" w:hAnsi="Times New Roman" w:cs="Times New Roman"/>
+                <w:color w:val="000000"/>
+                <w:sz w:val="24"/>
+                <w:szCs w:val="24"/>
+              </w:rPr>
+            </w:pPr>
+            <w:r>
+              <w:rPr>
+                <w:rFonts w:ascii="Times New Roman" w:hAnsi="Times New Roman" w:cs="Times New Roman"/>
+                <w:color w:val="000000"/>
+                <w:sz w:val="24"/>
+                <w:szCs w:val="24"/>
+              </w:rPr>
+              <w:t xml:space="preserve"> </w:t>
+            </w:r>
+            <w:r>
+              <w:rPr>
+                <w:rFonts w:ascii="Times New Roman" w:hAnsi="Times New Roman" w:cs="Times New Roman"/>
+                <w:color w:val="000000"/>
+                <w:sz w:val="24"/>
+                <w:szCs w:val="24"/>
+              </w:rPr>
+              <w:t xml:space="preserve">Permite guardar el historial de búsqueda </w:t>
+            </w:r>
+            <w:r>
+              <w:rPr>
+                <w:rFonts w:ascii="Times New Roman" w:hAnsi="Times New Roman" w:cs="Times New Roman"/>
+                <w:color w:val="000000"/>
+                <w:sz w:val="24"/>
+                <w:szCs w:val="24"/>
+              </w:rPr>
+              <w:t>del usuario</w:t>
+            </w:r>
+          </w:p>
+        </w:tc>
+      </w:tr>
+      <w:tr>
+        <w:trPr>
+          <w:trHeight w:val="300"/>
+          <w:jc w:val="center"/>
+        </w:trPr>
+        <w:tc>
+          <w:tcPr>
+            <w:tcW w:w="9847" w:type="dxa"/>
+            <w:gridSpan w:val="2"/>
+            <w:tcBorders>
+              <w:top w:val="single" w:sz="4" w:space="0" w:color="000000"/>
+              <w:left w:val="single" w:sz="4" w:space="0" w:color="000000"/>
+              <w:bottom w:val="single" w:sz="4" w:space="0" w:color="000000"/>
+              <w:right w:val="single" w:sz="4" w:space="0" w:color="000000"/>
+            </w:tcBorders>
+            <w:shd w:val="clear" w:color="auto" w:fill="737373"/>
+            <w:vAlign w:val="center"/>
+          </w:tcPr>
+          <w:p>
+            <w:pPr>
+              <w:pBdr>
+                <w:top w:val="nil"/>
+                <w:left w:val="nil"/>
+                <w:bottom w:val="nil"/>
+                <w:right w:val="nil"/>
+                <w:between w:val="nil"/>
+              </w:pBdr>
+              <w:spacing w:after="100"/>
+              <w:rPr>
+                <w:rFonts w:ascii="Times New Roman" w:hAnsi="Times New Roman" w:cs="Times New Roman"/>
+                <w:b/>
+                <w:color w:val="FFFFFF"/>
+                <w:sz w:val="24"/>
+                <w:szCs w:val="24"/>
+              </w:rPr>
+            </w:pPr>
+            <w:r>
+              <w:rPr>
+                <w:rFonts w:ascii="Times New Roman" w:hAnsi="Times New Roman" w:cs="Times New Roman"/>
+                <w:b/>
+                <w:color w:val="FFFFFF"/>
+                <w:sz w:val="24"/>
+                <w:szCs w:val="24"/>
+              </w:rPr>
+              <w:t>Entradas</w:t>
+            </w:r>
+          </w:p>
+        </w:tc>
+      </w:tr>
+      <w:tr>
+        <w:trPr>
+          <w:jc w:val="center"/>
+        </w:trPr>
+        <w:tc>
+          <w:tcPr>
+            <w:tcW w:w="9847" w:type="dxa"/>
+            <w:gridSpan w:val="2"/>
+            <w:tcBorders>
+              <w:top w:val="single" w:sz="4" w:space="0" w:color="000000"/>
+              <w:left w:val="single" w:sz="4" w:space="0" w:color="000000"/>
+              <w:bottom w:val="single" w:sz="4" w:space="0" w:color="000000"/>
+              <w:right w:val="single" w:sz="4" w:space="0" w:color="000000"/>
+            </w:tcBorders>
+          </w:tcPr>
+          <w:p>
+            <w:pPr>
+              <w:pBdr>
+                <w:top w:val="nil"/>
+                <w:left w:val="nil"/>
+                <w:bottom w:val="nil"/>
+                <w:right w:val="nil"/>
+                <w:between w:val="nil"/>
+              </w:pBdr>
+              <w:spacing w:after="100"/>
+              <w:rPr>
+                <w:rFonts w:ascii="Times New Roman" w:eastAsia="Calibri" w:hAnsi="Times New Roman" w:cs="Times New Roman"/>
+                <w:sz w:val="24"/>
+                <w:szCs w:val="24"/>
+              </w:rPr>
+            </w:pPr>
+          </w:p>
+        </w:tc>
+      </w:tr>
+      <w:tr>
+        <w:trPr>
+          <w:trHeight w:val="300"/>
+          <w:jc w:val="center"/>
+        </w:trPr>
+        <w:tc>
+          <w:tcPr>
+            <w:tcW w:w="9847" w:type="dxa"/>
+            <w:gridSpan w:val="2"/>
+            <w:tcBorders>
+              <w:top w:val="single" w:sz="4" w:space="0" w:color="000000"/>
+              <w:left w:val="single" w:sz="4" w:space="0" w:color="000000"/>
+              <w:bottom w:val="single" w:sz="4" w:space="0" w:color="000000"/>
+              <w:right w:val="single" w:sz="4" w:space="0" w:color="000000"/>
+            </w:tcBorders>
+            <w:shd w:val="clear" w:color="auto" w:fill="737373"/>
+            <w:vAlign w:val="center"/>
+          </w:tcPr>
+          <w:p>
+            <w:pPr>
+              <w:pBdr>
+                <w:top w:val="nil"/>
+                <w:left w:val="nil"/>
+                <w:bottom w:val="nil"/>
+                <w:right w:val="nil"/>
+                <w:between w:val="nil"/>
+              </w:pBdr>
+              <w:spacing w:after="100"/>
+              <w:rPr>
+                <w:rFonts w:ascii="Times New Roman" w:hAnsi="Times New Roman" w:cs="Times New Roman"/>
+                <w:b/>
+                <w:color w:val="FFFFFF"/>
+                <w:sz w:val="24"/>
+                <w:szCs w:val="24"/>
+              </w:rPr>
+            </w:pPr>
+            <w:r>
+              <w:rPr>
+                <w:rFonts w:ascii="Times New Roman" w:hAnsi="Times New Roman" w:cs="Times New Roman"/>
+                <w:b/>
+                <w:color w:val="FFFFFF"/>
+                <w:sz w:val="24"/>
+                <w:szCs w:val="24"/>
+              </w:rPr>
+              <w:t>Resultados</w:t>
+            </w:r>
+          </w:p>
+        </w:tc>
+      </w:tr>
+      <w:tr>
+        <w:trPr>
+          <w:jc w:val="center"/>
+        </w:trPr>
+        <w:tc>
+          <w:tcPr>
+            <w:tcW w:w="9847" w:type="dxa"/>
+            <w:gridSpan w:val="2"/>
+            <w:tcBorders>
+              <w:top w:val="single" w:sz="4" w:space="0" w:color="000000"/>
+              <w:left w:val="single" w:sz="4" w:space="0" w:color="000000"/>
+              <w:bottom w:val="single" w:sz="4" w:space="0" w:color="000000"/>
+              <w:right w:val="single" w:sz="4" w:space="0" w:color="000000"/>
+            </w:tcBorders>
+          </w:tcPr>
+          <w:p>
+            <w:pPr>
+              <w:pBdr>
+                <w:top w:val="nil"/>
+                <w:left w:val="nil"/>
+                <w:bottom w:val="nil"/>
+                <w:right w:val="nil"/>
+                <w:between w:val="nil"/>
+              </w:pBdr>
+              <w:spacing w:after="100"/>
+              <w:rPr>
+                <w:rFonts w:ascii="Times New Roman" w:hAnsi="Times New Roman" w:cs="Times New Roman"/>
+                <w:color w:val="000000"/>
+                <w:sz w:val="24"/>
+                <w:szCs w:val="24"/>
+              </w:rPr>
+            </w:pPr>
+            <w:r>
+              <w:rPr>
+                <w:rFonts w:ascii="Times New Roman" w:hAnsi="Times New Roman" w:cs="Times New Roman"/>
+                <w:color w:val="000000"/>
+                <w:sz w:val="24"/>
+                <w:szCs w:val="24"/>
+              </w:rPr>
+              <w:t>Guarda el historial de los hoteles buscados por el usuario</w:t>
             </w:r>
             <w:bookmarkStart w:id="0" w:name="_GoBack"/>
             <w:bookmarkEnd w:id="0"/>
@@ -5445,7 +6719,6 @@
   <w:style w:type="character" w:default="1" w:styleId="Fuentedeprrafopredeter">
     <w:name w:val="Default Paragraph Font"/>
     <w:uiPriority w:val="1"/>
-    <w:semiHidden/>
     <w:unhideWhenUsed/>
   </w:style>
   <w:style w:type="table" w:default="1" w:styleId="Tablanormal">

</xml_diff>